<commit_message>
Changes in lab4 code + changes in lab4 otchet + lab3 otchet check please
</commit_message>
<xml_diff>
--- a/Zhukov_Klimovich_lab4.docx
+++ b/Zhukov_Klimovich_lab4.docx
@@ -12,15 +12,13 @@
           <w:rFonts w:ascii="Times New Roman" w:eastAsia="Times New Roman" w:hAnsi="Times New Roman" w:cs="Times New Roman"/>
           <w:sz w:val="28"/>
           <w:szCs w:val="28"/>
-          <w:highlight w:val="yellow"/>
-        </w:rPr>
-      </w:pPr>
-      <w:r>
-        <w:rPr>
-          <w:rFonts w:ascii="Times New Roman" w:eastAsia="Times New Roman" w:hAnsi="Times New Roman" w:cs="Times New Roman"/>
-          <w:sz w:val="28"/>
-          <w:szCs w:val="28"/>
-          <w:highlight w:val="yellow"/>
+        </w:rPr>
+      </w:pPr>
+      <w:r>
+        <w:rPr>
+          <w:rFonts w:ascii="Times New Roman" w:eastAsia="Times New Roman" w:hAnsi="Times New Roman" w:cs="Times New Roman"/>
+          <w:sz w:val="28"/>
+          <w:szCs w:val="28"/>
         </w:rPr>
         <w:t>Министерство образован</w:t>
       </w:r>
@@ -29,7 +27,6 @@
           <w:rFonts w:ascii="Times New Roman" w:eastAsia="Times New Roman" w:hAnsi="Times New Roman" w:cs="Times New Roman"/>
           <w:sz w:val="28"/>
           <w:szCs w:val="28"/>
-          <w:highlight w:val="yellow"/>
         </w:rPr>
         <w:softHyphen/>
       </w:r>
@@ -38,7 +35,6 @@
           <w:rFonts w:ascii="Times New Roman" w:eastAsia="Times New Roman" w:hAnsi="Times New Roman" w:cs="Times New Roman"/>
           <w:sz w:val="28"/>
           <w:szCs w:val="28"/>
-          <w:highlight w:val="yellow"/>
         </w:rPr>
         <w:softHyphen/>
       </w:r>
@@ -47,7 +43,6 @@
           <w:rFonts w:ascii="Times New Roman" w:eastAsia="Times New Roman" w:hAnsi="Times New Roman" w:cs="Times New Roman"/>
           <w:sz w:val="28"/>
           <w:szCs w:val="28"/>
-          <w:highlight w:val="yellow"/>
         </w:rPr>
         <w:t>ия Республики Беларусь</w:t>
       </w:r>
@@ -62,7 +57,6 @@
           <w:rFonts w:ascii="Times New Roman" w:eastAsia="Times New Roman" w:hAnsi="Times New Roman" w:cs="Times New Roman"/>
           <w:sz w:val="28"/>
           <w:szCs w:val="28"/>
-          <w:highlight w:val="yellow"/>
         </w:rPr>
       </w:pPr>
     </w:p>
@@ -76,15 +70,13 @@
           <w:rFonts w:ascii="Times New Roman" w:eastAsia="Times New Roman" w:hAnsi="Times New Roman" w:cs="Times New Roman"/>
           <w:sz w:val="28"/>
           <w:szCs w:val="28"/>
-          <w:highlight w:val="yellow"/>
-        </w:rPr>
-      </w:pPr>
-      <w:r>
-        <w:rPr>
-          <w:rFonts w:ascii="Times New Roman" w:eastAsia="Times New Roman" w:hAnsi="Times New Roman" w:cs="Times New Roman"/>
-          <w:sz w:val="28"/>
-          <w:szCs w:val="28"/>
-          <w:highlight w:val="yellow"/>
+        </w:rPr>
+      </w:pPr>
+      <w:r>
+        <w:rPr>
+          <w:rFonts w:ascii="Times New Roman" w:eastAsia="Times New Roman" w:hAnsi="Times New Roman" w:cs="Times New Roman"/>
+          <w:sz w:val="28"/>
+          <w:szCs w:val="28"/>
         </w:rPr>
         <w:t>Учреждение образования</w:t>
       </w:r>
@@ -99,15 +91,13 @@
           <w:rFonts w:ascii="Times New Roman" w:eastAsia="Times New Roman" w:hAnsi="Times New Roman" w:cs="Times New Roman"/>
           <w:sz w:val="28"/>
           <w:szCs w:val="28"/>
-          <w:highlight w:val="yellow"/>
-        </w:rPr>
-      </w:pPr>
-      <w:r>
-        <w:rPr>
-          <w:rFonts w:ascii="Times New Roman" w:eastAsia="Times New Roman" w:hAnsi="Times New Roman" w:cs="Times New Roman"/>
-          <w:sz w:val="28"/>
-          <w:szCs w:val="28"/>
-          <w:highlight w:val="yellow"/>
+        </w:rPr>
+      </w:pPr>
+      <w:r>
+        <w:rPr>
+          <w:rFonts w:ascii="Times New Roman" w:eastAsia="Times New Roman" w:hAnsi="Times New Roman" w:cs="Times New Roman"/>
+          <w:sz w:val="28"/>
+          <w:szCs w:val="28"/>
         </w:rPr>
         <w:t>БЕЛОРУССКИЙ ГОСУДАРСТВЕННЫЙ УНИВЕРСИТЕТ</w:t>
       </w:r>
@@ -122,15 +112,13 @@
           <w:rFonts w:ascii="Times New Roman" w:eastAsia="Times New Roman" w:hAnsi="Times New Roman" w:cs="Times New Roman"/>
           <w:sz w:val="28"/>
           <w:szCs w:val="28"/>
-          <w:highlight w:val="yellow"/>
-        </w:rPr>
-      </w:pPr>
-      <w:r>
-        <w:rPr>
-          <w:rFonts w:ascii="Times New Roman" w:eastAsia="Times New Roman" w:hAnsi="Times New Roman" w:cs="Times New Roman"/>
-          <w:sz w:val="28"/>
-          <w:szCs w:val="28"/>
-          <w:highlight w:val="yellow"/>
+        </w:rPr>
+      </w:pPr>
+      <w:r>
+        <w:rPr>
+          <w:rFonts w:ascii="Times New Roman" w:eastAsia="Times New Roman" w:hAnsi="Times New Roman" w:cs="Times New Roman"/>
+          <w:sz w:val="28"/>
+          <w:szCs w:val="28"/>
         </w:rPr>
         <w:t>ИНФОРМАТИКИ И РАДИОЭЛЕКТРОНИКИ</w:t>
       </w:r>
@@ -145,7 +133,6 @@
           <w:rFonts w:ascii="Times New Roman" w:eastAsia="Times New Roman" w:hAnsi="Times New Roman" w:cs="Times New Roman"/>
           <w:sz w:val="28"/>
           <w:szCs w:val="28"/>
-          <w:highlight w:val="yellow"/>
         </w:rPr>
       </w:pPr>
     </w:p>
@@ -154,20 +141,17 @@
         <w:spacing w:before="240" w:after="240" w:line="240" w:lineRule="auto"/>
         <w:ind w:firstLine="0"/>
         <w:contextualSpacing/>
-        <w:jc w:val="center"/>
-        <w:rPr>
-          <w:rFonts w:ascii="Times New Roman" w:eastAsia="Times New Roman" w:hAnsi="Times New Roman" w:cs="Times New Roman"/>
-          <w:sz w:val="28"/>
-          <w:szCs w:val="28"/>
-          <w:highlight w:val="yellow"/>
-        </w:rPr>
-      </w:pPr>
-      <w:r>
-        <w:rPr>
-          <w:rFonts w:ascii="Times New Roman" w:eastAsia="Times New Roman" w:hAnsi="Times New Roman" w:cs="Times New Roman"/>
-          <w:sz w:val="28"/>
-          <w:szCs w:val="28"/>
-          <w:highlight w:val="yellow"/>
+        <w:rPr>
+          <w:rFonts w:ascii="Times New Roman" w:eastAsia="Times New Roman" w:hAnsi="Times New Roman" w:cs="Times New Roman"/>
+          <w:sz w:val="28"/>
+          <w:szCs w:val="28"/>
+        </w:rPr>
+      </w:pPr>
+      <w:r>
+        <w:rPr>
+          <w:rFonts w:ascii="Times New Roman" w:eastAsia="Times New Roman" w:hAnsi="Times New Roman" w:cs="Times New Roman"/>
+          <w:sz w:val="28"/>
+          <w:szCs w:val="28"/>
         </w:rPr>
         <w:t>Факультет информационных технологий и управления</w:t>
       </w:r>
@@ -181,7 +165,6 @@
           <w:rFonts w:ascii="Times New Roman" w:eastAsia="Times New Roman" w:hAnsi="Times New Roman" w:cs="Times New Roman"/>
           <w:sz w:val="28"/>
           <w:szCs w:val="28"/>
-          <w:highlight w:val="yellow"/>
         </w:rPr>
       </w:pPr>
     </w:p>
@@ -193,20 +176,17 @@
         </w:tabs>
         <w:spacing w:after="0" w:line="240" w:lineRule="auto"/>
         <w:ind w:firstLine="0"/>
-        <w:jc w:val="center"/>
-        <w:rPr>
-          <w:rFonts w:ascii="Times New Roman" w:eastAsia="Times New Roman" w:hAnsi="Times New Roman" w:cs="Times New Roman"/>
-          <w:sz w:val="28"/>
-          <w:szCs w:val="28"/>
-          <w:highlight w:val="yellow"/>
-        </w:rPr>
-      </w:pPr>
-      <w:r>
-        <w:rPr>
-          <w:rFonts w:ascii="Times New Roman" w:eastAsia="Times New Roman" w:hAnsi="Times New Roman" w:cs="Times New Roman"/>
-          <w:sz w:val="28"/>
-          <w:szCs w:val="28"/>
-          <w:highlight w:val="yellow"/>
+        <w:rPr>
+          <w:rFonts w:ascii="Times New Roman" w:eastAsia="Times New Roman" w:hAnsi="Times New Roman" w:cs="Times New Roman"/>
+          <w:sz w:val="28"/>
+          <w:szCs w:val="28"/>
+        </w:rPr>
+      </w:pPr>
+      <w:r>
+        <w:rPr>
+          <w:rFonts w:ascii="Times New Roman" w:eastAsia="Times New Roman" w:hAnsi="Times New Roman" w:cs="Times New Roman"/>
+          <w:sz w:val="28"/>
+          <w:szCs w:val="28"/>
         </w:rPr>
         <w:t>Кафедра информационных технологий автоматизированных систем</w:t>
       </w:r>
@@ -220,7 +200,6 @@
           <w:rFonts w:ascii="Times New Roman" w:eastAsia="Times New Roman" w:hAnsi="Times New Roman" w:cs="Times New Roman"/>
           <w:sz w:val="28"/>
           <w:szCs w:val="28"/>
-          <w:highlight w:val="yellow"/>
         </w:rPr>
       </w:pPr>
     </w:p>
@@ -234,7 +213,6 @@
           <w:rFonts w:ascii="Times New Roman" w:eastAsia="Times New Roman" w:hAnsi="Times New Roman" w:cs="Times New Roman"/>
           <w:sz w:val="28"/>
           <w:szCs w:val="28"/>
-          <w:highlight w:val="yellow"/>
         </w:rPr>
       </w:pPr>
     </w:p>
@@ -248,7 +226,18 @@
           <w:rFonts w:ascii="Times New Roman" w:eastAsia="Times New Roman" w:hAnsi="Times New Roman" w:cs="Times New Roman"/>
           <w:sz w:val="28"/>
           <w:szCs w:val="28"/>
-          <w:highlight w:val="yellow"/>
+        </w:rPr>
+      </w:pPr>
+    </w:p>
+    <w:p>
+      <w:pPr>
+        <w:spacing w:after="0" w:line="276" w:lineRule="auto"/>
+        <w:ind w:firstLine="0"/>
+        <w:contextualSpacing/>
+        <w:rPr>
+          <w:rFonts w:ascii="Times New Roman" w:eastAsia="Times New Roman" w:hAnsi="Times New Roman" w:cs="Times New Roman"/>
+          <w:sz w:val="28"/>
+          <w:szCs w:val="28"/>
         </w:rPr>
       </w:pPr>
     </w:p>
@@ -262,9 +251,16 @@
           <w:rFonts w:ascii="Times New Roman" w:eastAsia="Times New Roman" w:hAnsi="Times New Roman" w:cs="Times New Roman"/>
           <w:sz w:val="28"/>
           <w:szCs w:val="28"/>
-          <w:highlight w:val="yellow"/>
-        </w:rPr>
-      </w:pPr>
+        </w:rPr>
+      </w:pPr>
+      <w:r>
+        <w:rPr>
+          <w:rFonts w:ascii="Times New Roman" w:eastAsia="Times New Roman" w:hAnsi="Times New Roman" w:cs="Times New Roman"/>
+          <w:sz w:val="28"/>
+          <w:szCs w:val="28"/>
+        </w:rPr>
+        <w:t>Отчет</w:t>
+      </w:r>
     </w:p>
     <w:p>
       <w:pPr>
@@ -276,7 +272,136 @@
           <w:rFonts w:ascii="Times New Roman" w:eastAsia="Times New Roman" w:hAnsi="Times New Roman" w:cs="Times New Roman"/>
           <w:sz w:val="28"/>
           <w:szCs w:val="28"/>
-          <w:highlight w:val="yellow"/>
+        </w:rPr>
+      </w:pPr>
+      <w:r>
+        <w:rPr>
+          <w:rFonts w:ascii="Times New Roman" w:eastAsia="Times New Roman" w:hAnsi="Times New Roman" w:cs="Times New Roman"/>
+          <w:sz w:val="28"/>
+          <w:szCs w:val="28"/>
+        </w:rPr>
+        <w:t>по лабораторной работе №</w:t>
+      </w:r>
+      <w:r>
+        <w:rPr>
+          <w:rFonts w:ascii="Times New Roman" w:eastAsia="Times New Roman" w:hAnsi="Times New Roman" w:cs="Times New Roman"/>
+          <w:sz w:val="28"/>
+          <w:szCs w:val="28"/>
+        </w:rPr>
+        <w:t>4</w:t>
+      </w:r>
+    </w:p>
+    <w:p>
+      <w:pPr>
+        <w:spacing w:after="0" w:line="276" w:lineRule="auto"/>
+        <w:ind w:firstLine="0"/>
+        <w:contextualSpacing/>
+        <w:jc w:val="center"/>
+        <w:rPr>
+          <w:rFonts w:ascii="Times New Roman" w:eastAsia="Times New Roman" w:hAnsi="Times New Roman" w:cs="Times New Roman"/>
+          <w:b/>
+          <w:caps/>
+          <w:sz w:val="28"/>
+          <w:szCs w:val="28"/>
+        </w:rPr>
+      </w:pPr>
+      <w:r>
+        <w:rPr>
+          <w:rFonts w:ascii="Times New Roman" w:eastAsia="Times New Roman" w:hAnsi="Times New Roman" w:cs="Times New Roman"/>
+          <w:sz w:val="28"/>
+          <w:szCs w:val="28"/>
+        </w:rPr>
+        <w:t xml:space="preserve"> «</w:t>
+      </w:r>
+      <w:r>
+        <w:rPr>
+          <w:rFonts w:ascii="Times New Roman" w:eastAsia="Times New Roman" w:hAnsi="Times New Roman" w:cs="Times New Roman"/>
+          <w:i/>
+          <w:sz w:val="28"/>
+          <w:szCs w:val="28"/>
+          <w:lang w:val="en-US"/>
+        </w:rPr>
+        <w:t>DHTML</w:t>
+      </w:r>
+      <w:r>
+        <w:rPr>
+          <w:rFonts w:ascii="Times New Roman" w:eastAsia="Times New Roman" w:hAnsi="Times New Roman" w:cs="Times New Roman"/>
+          <w:sz w:val="28"/>
+          <w:szCs w:val="28"/>
+        </w:rPr>
+        <w:t>»</w:t>
+      </w:r>
+    </w:p>
+    <w:p>
+      <w:pPr>
+        <w:spacing w:after="0" w:line="276" w:lineRule="auto"/>
+        <w:ind w:firstLine="0"/>
+        <w:contextualSpacing/>
+        <w:jc w:val="center"/>
+        <w:rPr>
+          <w:rFonts w:ascii="Times New Roman" w:eastAsia="Times New Roman" w:hAnsi="Times New Roman" w:cs="Times New Roman"/>
+          <w:sz w:val="28"/>
+          <w:szCs w:val="28"/>
+        </w:rPr>
+      </w:pPr>
+      <w:r>
+        <w:rPr>
+          <w:rFonts w:ascii="Times New Roman" w:eastAsia="Times New Roman" w:hAnsi="Times New Roman" w:cs="Times New Roman"/>
+          <w:sz w:val="28"/>
+          <w:szCs w:val="28"/>
+        </w:rPr>
+        <w:t>Вариант № 18</w:t>
+      </w:r>
+    </w:p>
+    <w:p>
+      <w:pPr>
+        <w:spacing w:after="0" w:line="276" w:lineRule="auto"/>
+        <w:ind w:firstLine="0"/>
+        <w:contextualSpacing/>
+        <w:jc w:val="center"/>
+        <w:rPr>
+          <w:rFonts w:ascii="Times New Roman" w:eastAsia="Times New Roman" w:hAnsi="Times New Roman" w:cs="Times New Roman"/>
+          <w:sz w:val="28"/>
+          <w:szCs w:val="28"/>
+        </w:rPr>
+      </w:pPr>
+    </w:p>
+    <w:p>
+      <w:pPr>
+        <w:spacing w:after="0" w:line="276" w:lineRule="auto"/>
+        <w:ind w:firstLine="0"/>
+        <w:contextualSpacing/>
+        <w:jc w:val="center"/>
+        <w:rPr>
+          <w:rFonts w:ascii="Times New Roman" w:eastAsia="Times New Roman" w:hAnsi="Times New Roman" w:cs="Times New Roman"/>
+          <w:sz w:val="28"/>
+          <w:szCs w:val="28"/>
+        </w:rPr>
+      </w:pPr>
+    </w:p>
+    <w:p>
+      <w:pPr>
+        <w:spacing w:after="0" w:line="276" w:lineRule="auto"/>
+        <w:ind w:firstLine="0"/>
+        <w:contextualSpacing/>
+        <w:jc w:val="center"/>
+        <w:rPr>
+          <w:rFonts w:ascii="Times New Roman" w:eastAsia="Times New Roman" w:hAnsi="Times New Roman" w:cs="Times New Roman"/>
+          <w:sz w:val="28"/>
+          <w:szCs w:val="28"/>
+        </w:rPr>
+      </w:pPr>
+    </w:p>
+    <w:p>
+      <w:pPr>
+        <w:spacing w:after="0" w:line="276" w:lineRule="auto"/>
+        <w:ind w:firstLine="0"/>
+        <w:contextualSpacing/>
+        <w:jc w:val="center"/>
+        <w:rPr>
+          <w:rFonts w:ascii="Times New Roman" w:eastAsia="Times New Roman" w:hAnsi="Times New Roman" w:cs="Times New Roman"/>
+          <w:sz w:val="28"/>
+          <w:szCs w:val="28"/>
         </w:rPr>
       </w:pPr>
     </w:p>
@@ -290,7 +415,6 @@
           <w:rFonts w:ascii="Times New Roman" w:eastAsia="Times New Roman" w:hAnsi="Times New Roman" w:cs="Times New Roman"/>
           <w:sz w:val="28"/>
           <w:szCs w:val="28"/>
-          <w:highlight w:val="yellow"/>
         </w:rPr>
       </w:pPr>
     </w:p>
@@ -304,7 +428,6 @@
           <w:rFonts w:ascii="Times New Roman" w:eastAsia="Times New Roman" w:hAnsi="Times New Roman" w:cs="Times New Roman"/>
           <w:sz w:val="28"/>
           <w:szCs w:val="28"/>
-          <w:highlight w:val="yellow"/>
         </w:rPr>
       </w:pPr>
     </w:p>
@@ -318,213 +441,6 @@
           <w:rFonts w:ascii="Times New Roman" w:eastAsia="Times New Roman" w:hAnsi="Times New Roman" w:cs="Times New Roman"/>
           <w:sz w:val="28"/>
           <w:szCs w:val="28"/>
-          <w:highlight w:val="yellow"/>
-        </w:rPr>
-      </w:pPr>
-      <w:r>
-        <w:rPr>
-          <w:rFonts w:ascii="Times New Roman" w:eastAsia="Times New Roman" w:hAnsi="Times New Roman" w:cs="Times New Roman"/>
-          <w:sz w:val="28"/>
-          <w:szCs w:val="28"/>
-          <w:highlight w:val="yellow"/>
-        </w:rPr>
-        <w:t>Отчет</w:t>
-      </w:r>
-    </w:p>
-    <w:p>
-      <w:pPr>
-        <w:spacing w:after="0" w:line="276" w:lineRule="auto"/>
-        <w:ind w:firstLine="0"/>
-        <w:contextualSpacing/>
-        <w:jc w:val="center"/>
-        <w:rPr>
-          <w:rFonts w:ascii="Times New Roman" w:eastAsia="Times New Roman" w:hAnsi="Times New Roman" w:cs="Times New Roman"/>
-          <w:sz w:val="28"/>
-          <w:szCs w:val="28"/>
-          <w:highlight w:val="yellow"/>
-        </w:rPr>
-      </w:pPr>
-      <w:r>
-        <w:rPr>
-          <w:rFonts w:ascii="Times New Roman" w:eastAsia="Times New Roman" w:hAnsi="Times New Roman" w:cs="Times New Roman"/>
-          <w:sz w:val="28"/>
-          <w:szCs w:val="28"/>
-          <w:highlight w:val="yellow"/>
-        </w:rPr>
-        <w:t>по лабораторной работе №</w:t>
-      </w:r>
-      <w:r>
-        <w:rPr>
-          <w:rFonts w:ascii="Times New Roman" w:eastAsia="Times New Roman" w:hAnsi="Times New Roman" w:cs="Times New Roman"/>
-          <w:sz w:val="28"/>
-          <w:szCs w:val="28"/>
-          <w:highlight w:val="yellow"/>
-        </w:rPr>
-        <w:t>4</w:t>
-      </w:r>
-    </w:p>
-    <w:p>
-      <w:pPr>
-        <w:spacing w:after="0" w:line="276" w:lineRule="auto"/>
-        <w:ind w:firstLine="0"/>
-        <w:contextualSpacing/>
-        <w:jc w:val="center"/>
-        <w:rPr>
-          <w:rFonts w:ascii="Times New Roman" w:eastAsia="Times New Roman" w:hAnsi="Times New Roman" w:cs="Times New Roman"/>
-          <w:b/>
-          <w:caps/>
-          <w:sz w:val="28"/>
-          <w:szCs w:val="28"/>
-          <w:highlight w:val="yellow"/>
-        </w:rPr>
-      </w:pPr>
-      <w:r>
-        <w:rPr>
-          <w:rFonts w:ascii="Times New Roman" w:eastAsia="Times New Roman" w:hAnsi="Times New Roman" w:cs="Times New Roman"/>
-          <w:sz w:val="28"/>
-          <w:szCs w:val="28"/>
-          <w:highlight w:val="yellow"/>
-        </w:rPr>
-        <w:t xml:space="preserve"> «</w:t>
-      </w:r>
-      <w:r>
-        <w:rPr>
-          <w:rFonts w:ascii="Times New Roman" w:eastAsia="Times New Roman" w:hAnsi="Times New Roman" w:cs="Times New Roman"/>
-          <w:i/>
-          <w:sz w:val="28"/>
-          <w:szCs w:val="28"/>
-          <w:lang w:val="en-US"/>
-        </w:rPr>
-        <w:t>DHTML</w:t>
-      </w:r>
-      <w:r>
-        <w:rPr>
-          <w:rFonts w:ascii="Times New Roman" w:eastAsia="Times New Roman" w:hAnsi="Times New Roman" w:cs="Times New Roman"/>
-          <w:sz w:val="28"/>
-          <w:szCs w:val="28"/>
-          <w:highlight w:val="yellow"/>
-        </w:rPr>
-        <w:t>»</w:t>
-      </w:r>
-    </w:p>
-    <w:p>
-      <w:pPr>
-        <w:spacing w:after="0" w:line="276" w:lineRule="auto"/>
-        <w:ind w:firstLine="0"/>
-        <w:contextualSpacing/>
-        <w:jc w:val="center"/>
-        <w:rPr>
-          <w:rFonts w:ascii="Times New Roman" w:eastAsia="Times New Roman" w:hAnsi="Times New Roman" w:cs="Times New Roman"/>
-          <w:sz w:val="28"/>
-          <w:szCs w:val="28"/>
-          <w:highlight w:val="yellow"/>
-        </w:rPr>
-      </w:pPr>
-      <w:r>
-        <w:rPr>
-          <w:rFonts w:ascii="Times New Roman" w:eastAsia="Times New Roman" w:hAnsi="Times New Roman" w:cs="Times New Roman"/>
-          <w:sz w:val="28"/>
-          <w:szCs w:val="28"/>
-          <w:highlight w:val="yellow"/>
-        </w:rPr>
-        <w:t>Вариант № 18</w:t>
-      </w:r>
-    </w:p>
-    <w:p>
-      <w:pPr>
-        <w:spacing w:after="0" w:line="276" w:lineRule="auto"/>
-        <w:ind w:firstLine="0"/>
-        <w:contextualSpacing/>
-        <w:jc w:val="center"/>
-        <w:rPr>
-          <w:rFonts w:ascii="Times New Roman" w:eastAsia="Times New Roman" w:hAnsi="Times New Roman" w:cs="Times New Roman"/>
-          <w:sz w:val="28"/>
-          <w:szCs w:val="28"/>
-          <w:highlight w:val="yellow"/>
-        </w:rPr>
-      </w:pPr>
-    </w:p>
-    <w:p>
-      <w:pPr>
-        <w:spacing w:after="0" w:line="276" w:lineRule="auto"/>
-        <w:ind w:firstLine="0"/>
-        <w:contextualSpacing/>
-        <w:jc w:val="center"/>
-        <w:rPr>
-          <w:rFonts w:ascii="Times New Roman" w:eastAsia="Times New Roman" w:hAnsi="Times New Roman" w:cs="Times New Roman"/>
-          <w:sz w:val="28"/>
-          <w:szCs w:val="28"/>
-          <w:highlight w:val="yellow"/>
-        </w:rPr>
-      </w:pPr>
-    </w:p>
-    <w:p>
-      <w:pPr>
-        <w:spacing w:after="0" w:line="276" w:lineRule="auto"/>
-        <w:ind w:firstLine="0"/>
-        <w:contextualSpacing/>
-        <w:jc w:val="center"/>
-        <w:rPr>
-          <w:rFonts w:ascii="Times New Roman" w:eastAsia="Times New Roman" w:hAnsi="Times New Roman" w:cs="Times New Roman"/>
-          <w:sz w:val="28"/>
-          <w:szCs w:val="28"/>
-          <w:highlight w:val="yellow"/>
-        </w:rPr>
-      </w:pPr>
-    </w:p>
-    <w:p>
-      <w:pPr>
-        <w:spacing w:after="0" w:line="276" w:lineRule="auto"/>
-        <w:ind w:firstLine="0"/>
-        <w:contextualSpacing/>
-        <w:jc w:val="center"/>
-        <w:rPr>
-          <w:rFonts w:ascii="Times New Roman" w:eastAsia="Times New Roman" w:hAnsi="Times New Roman" w:cs="Times New Roman"/>
-          <w:sz w:val="28"/>
-          <w:szCs w:val="28"/>
-          <w:highlight w:val="yellow"/>
-        </w:rPr>
-      </w:pPr>
-    </w:p>
-    <w:p>
-      <w:pPr>
-        <w:spacing w:after="0" w:line="276" w:lineRule="auto"/>
-        <w:ind w:firstLine="0"/>
-        <w:contextualSpacing/>
-        <w:jc w:val="both"/>
-        <w:rPr>
-          <w:rFonts w:ascii="Times New Roman" w:eastAsia="Times New Roman" w:hAnsi="Times New Roman" w:cs="Times New Roman"/>
-          <w:sz w:val="28"/>
-          <w:szCs w:val="28"/>
-          <w:highlight w:val="yellow"/>
-        </w:rPr>
-      </w:pPr>
-    </w:p>
-    <w:p>
-      <w:pPr>
-        <w:spacing w:after="0" w:line="276" w:lineRule="auto"/>
-        <w:ind w:firstLine="0"/>
-        <w:contextualSpacing/>
-        <w:jc w:val="center"/>
-        <w:rPr>
-          <w:rFonts w:ascii="Times New Roman" w:eastAsia="Times New Roman" w:hAnsi="Times New Roman" w:cs="Times New Roman"/>
-          <w:sz w:val="28"/>
-          <w:szCs w:val="28"/>
-          <w:highlight w:val="yellow"/>
-        </w:rPr>
-      </w:pPr>
-    </w:p>
-    <w:p>
-      <w:pPr>
-        <w:spacing w:after="0" w:line="276" w:lineRule="auto"/>
-        <w:ind w:firstLine="0"/>
-        <w:contextualSpacing/>
-        <w:jc w:val="center"/>
-        <w:rPr>
-          <w:rFonts w:ascii="Times New Roman" w:eastAsia="Times New Roman" w:hAnsi="Times New Roman" w:cs="Times New Roman"/>
-          <w:sz w:val="28"/>
-          <w:szCs w:val="28"/>
-          <w:highlight w:val="yellow"/>
         </w:rPr>
       </w:pPr>
     </w:p>
@@ -552,7 +468,6 @@
                 <w:rFonts w:ascii="Times New Roman" w:eastAsia="Times New Roman" w:hAnsi="Times New Roman" w:cs="Times New Roman"/>
                 <w:sz w:val="28"/>
                 <w:szCs w:val="28"/>
-                <w:highlight w:val="yellow"/>
               </w:rPr>
             </w:pPr>
             <w:r>
@@ -560,9 +475,8 @@
                 <w:rFonts w:ascii="Times New Roman" w:eastAsia="Times New Roman" w:hAnsi="Times New Roman" w:cs="Times New Roman"/>
                 <w:sz w:val="28"/>
                 <w:szCs w:val="28"/>
-                <w:highlight w:val="yellow"/>
               </w:rPr>
-              <w:t>Выполнил:</w:t>
+              <w:t>Выполнил ст. гр. 820604</w:t>
             </w:r>
           </w:p>
           <w:p>
@@ -575,7 +489,6 @@
                 <w:rFonts w:ascii="Times New Roman" w:eastAsia="Times New Roman" w:hAnsi="Times New Roman" w:cs="Times New Roman"/>
                 <w:sz w:val="28"/>
                 <w:szCs w:val="28"/>
-                <w:highlight w:val="yellow"/>
               </w:rPr>
             </w:pPr>
             <w:r>
@@ -583,9 +496,105 @@
                 <w:rFonts w:ascii="Times New Roman" w:eastAsia="Times New Roman" w:hAnsi="Times New Roman" w:cs="Times New Roman"/>
                 <w:sz w:val="28"/>
                 <w:szCs w:val="28"/>
-                <w:highlight w:val="yellow"/>
               </w:rPr>
-              <w:t>Жуков А.А.</w:t>
+              <w:t>Климович</w:t>
+            </w:r>
+            <w:r>
+              <w:rPr>
+                <w:rFonts w:ascii="Times New Roman" w:eastAsia="Times New Roman" w:hAnsi="Times New Roman" w:cs="Times New Roman"/>
+                <w:sz w:val="28"/>
+                <w:szCs w:val="28"/>
+              </w:rPr>
+              <w:t xml:space="preserve"> </w:t>
+            </w:r>
+            <w:r>
+              <w:rPr>
+                <w:rFonts w:ascii="Times New Roman" w:eastAsia="Times New Roman" w:hAnsi="Times New Roman" w:cs="Times New Roman"/>
+                <w:sz w:val="28"/>
+                <w:szCs w:val="28"/>
+              </w:rPr>
+              <w:t>Н.В</w:t>
+            </w:r>
+            <w:r>
+              <w:rPr>
+                <w:rFonts w:ascii="Times New Roman" w:eastAsia="Times New Roman" w:hAnsi="Times New Roman" w:cs="Times New Roman"/>
+                <w:sz w:val="28"/>
+                <w:szCs w:val="28"/>
+              </w:rPr>
+              <w:t>.</w:t>
+            </w:r>
+          </w:p>
+          <w:p>
+            <w:pPr>
+              <w:spacing w:after="0" w:line="276" w:lineRule="auto"/>
+              <w:ind w:firstLine="0"/>
+              <w:contextualSpacing/>
+              <w:jc w:val="both"/>
+              <w:rPr>
+                <w:rFonts w:ascii="Times New Roman" w:eastAsia="Times New Roman" w:hAnsi="Times New Roman" w:cs="Times New Roman"/>
+                <w:sz w:val="28"/>
+                <w:szCs w:val="28"/>
+              </w:rPr>
+            </w:pPr>
+          </w:p>
+          <w:p>
+            <w:pPr>
+              <w:spacing w:after="0" w:line="276" w:lineRule="auto"/>
+              <w:ind w:firstLine="0"/>
+              <w:contextualSpacing/>
+              <w:jc w:val="both"/>
+              <w:rPr>
+                <w:rFonts w:ascii="Times New Roman" w:eastAsia="Times New Roman" w:hAnsi="Times New Roman" w:cs="Times New Roman"/>
+                <w:sz w:val="28"/>
+                <w:szCs w:val="28"/>
+              </w:rPr>
+            </w:pPr>
+            <w:r>
+              <w:rPr>
+                <w:rFonts w:ascii="Times New Roman" w:eastAsia="Times New Roman" w:hAnsi="Times New Roman" w:cs="Times New Roman"/>
+                <w:sz w:val="28"/>
+                <w:szCs w:val="28"/>
+              </w:rPr>
+              <w:t>Проверил преп. каф. ИТАС</w:t>
+            </w:r>
+          </w:p>
+          <w:p>
+            <w:pPr>
+              <w:spacing w:after="0" w:line="276" w:lineRule="auto"/>
+              <w:ind w:firstLine="0"/>
+              <w:contextualSpacing/>
+              <w:jc w:val="both"/>
+              <w:rPr>
+                <w:rFonts w:ascii="Times New Roman" w:eastAsia="Times New Roman" w:hAnsi="Times New Roman" w:cs="Times New Roman"/>
+                <w:sz w:val="28"/>
+                <w:szCs w:val="28"/>
+              </w:rPr>
+            </w:pPr>
+            <w:proofErr w:type="spellStart"/>
+            <w:r>
+              <w:rPr>
+                <w:rFonts w:ascii="Times New Roman" w:eastAsia="Times New Roman" w:hAnsi="Times New Roman" w:cs="Times New Roman"/>
+                <w:sz w:val="28"/>
+                <w:szCs w:val="28"/>
+              </w:rPr>
+              <w:t>Гончаревич</w:t>
+            </w:r>
+            <w:proofErr w:type="spellEnd"/>
+            <w:r>
+              <w:rPr>
+                <w:rFonts w:ascii="Times New Roman" w:eastAsia="Times New Roman" w:hAnsi="Times New Roman" w:cs="Times New Roman"/>
+                <w:sz w:val="28"/>
+                <w:szCs w:val="28"/>
+              </w:rPr>
+              <w:t xml:space="preserve"> </w:t>
+            </w:r>
+            <w:r>
+              <w:rPr>
+                <w:rFonts w:ascii="Times New Roman" w:eastAsia="Times New Roman" w:hAnsi="Times New Roman" w:cs="Times New Roman"/>
+                <w:sz w:val="28"/>
+                <w:szCs w:val="28"/>
+              </w:rPr>
+              <w:t>А. Л.</w:t>
             </w:r>
           </w:p>
         </w:tc>
@@ -603,7 +612,6 @@
                 <w:rFonts w:ascii="Times New Roman" w:eastAsia="Times New Roman" w:hAnsi="Times New Roman" w:cs="Times New Roman"/>
                 <w:sz w:val="28"/>
                 <w:szCs w:val="28"/>
-                <w:highlight w:val="yellow"/>
               </w:rPr>
             </w:pPr>
             <w:r>
@@ -611,51 +619,8 @@
                 <w:rFonts w:ascii="Times New Roman" w:eastAsia="Times New Roman" w:hAnsi="Times New Roman" w:cs="Times New Roman"/>
                 <w:sz w:val="28"/>
                 <w:szCs w:val="28"/>
-                <w:highlight w:val="yellow"/>
-              </w:rPr>
-              <w:t>Проверил:</w:t>
-            </w:r>
-          </w:p>
-          <w:p>
-            <w:pPr>
-              <w:spacing w:after="0" w:line="276" w:lineRule="auto"/>
-              <w:ind w:firstLine="0"/>
-              <w:contextualSpacing/>
-              <w:jc w:val="both"/>
-              <w:rPr>
-                <w:rFonts w:ascii="Times New Roman" w:eastAsia="Times New Roman" w:hAnsi="Times New Roman" w:cs="Times New Roman"/>
-                <w:sz w:val="28"/>
-                <w:szCs w:val="28"/>
-                <w:highlight w:val="yellow"/>
-              </w:rPr>
-            </w:pPr>
-            <w:r>
-              <w:rPr>
-                <w:rFonts w:ascii="Times New Roman" w:eastAsia="Times New Roman" w:hAnsi="Times New Roman" w:cs="Times New Roman"/>
-                <w:sz w:val="28"/>
-                <w:szCs w:val="28"/>
-                <w:highlight w:val="yellow"/>
-              </w:rPr>
-              <w:t>А. Л.</w:t>
-            </w:r>
-            <w:r>
-              <w:rPr>
-                <w:rFonts w:ascii="Times New Roman" w:eastAsia="Times New Roman" w:hAnsi="Times New Roman" w:cs="Times New Roman"/>
-                <w:sz w:val="28"/>
-                <w:szCs w:val="28"/>
-                <w:highlight w:val="yellow"/>
-                <w:lang w:val="en-US"/>
               </w:rPr>
               <w:t xml:space="preserve"> </w:t>
-            </w:r>
-            <w:r>
-              <w:rPr>
-                <w:rFonts w:ascii="Times New Roman" w:eastAsia="Times New Roman" w:hAnsi="Times New Roman" w:cs="Times New Roman"/>
-                <w:sz w:val="28"/>
-                <w:szCs w:val="28"/>
-                <w:highlight w:val="yellow"/>
-              </w:rPr>
-              <w:t xml:space="preserve">Гончаревич </w:t>
             </w:r>
           </w:p>
         </w:tc>
@@ -671,9 +636,10 @@
           <w:rFonts w:ascii="Times New Roman" w:eastAsia="Times New Roman" w:hAnsi="Times New Roman" w:cs="Times New Roman"/>
           <w:sz w:val="28"/>
           <w:szCs w:val="28"/>
-          <w:highlight w:val="yellow"/>
-        </w:rPr>
-      </w:pPr>
+        </w:rPr>
+      </w:pPr>
+      <w:bookmarkStart w:id="0" w:name="_GoBack"/>
+      <w:bookmarkEnd w:id="0"/>
     </w:p>
     <w:p>
       <w:pPr>
@@ -685,7 +651,6 @@
           <w:rFonts w:ascii="Times New Roman" w:eastAsia="Times New Roman" w:hAnsi="Times New Roman" w:cs="Times New Roman"/>
           <w:sz w:val="28"/>
           <w:szCs w:val="28"/>
-          <w:highlight w:val="yellow"/>
         </w:rPr>
       </w:pPr>
     </w:p>
@@ -699,7 +664,6 @@
           <w:rFonts w:ascii="Times New Roman" w:eastAsia="Times New Roman" w:hAnsi="Times New Roman" w:cs="Times New Roman"/>
           <w:sz w:val="28"/>
           <w:szCs w:val="28"/>
-          <w:highlight w:val="yellow"/>
         </w:rPr>
       </w:pPr>
     </w:p>
@@ -713,7 +677,6 @@
           <w:rFonts w:ascii="Times New Roman" w:eastAsia="Times New Roman" w:hAnsi="Times New Roman" w:cs="Times New Roman"/>
           <w:sz w:val="28"/>
           <w:szCs w:val="28"/>
-          <w:highlight w:val="yellow"/>
         </w:rPr>
       </w:pPr>
     </w:p>
@@ -727,7 +690,6 @@
           <w:rFonts w:ascii="Times New Roman" w:eastAsia="Times New Roman" w:hAnsi="Times New Roman" w:cs="Times New Roman"/>
           <w:sz w:val="28"/>
           <w:szCs w:val="28"/>
-          <w:highlight w:val="yellow"/>
         </w:rPr>
       </w:pPr>
     </w:p>
@@ -741,7 +703,6 @@
           <w:rFonts w:ascii="Times New Roman" w:eastAsia="Times New Roman" w:hAnsi="Times New Roman" w:cs="Times New Roman"/>
           <w:sz w:val="28"/>
           <w:szCs w:val="28"/>
-          <w:highlight w:val="yellow"/>
         </w:rPr>
       </w:pPr>
     </w:p>
@@ -762,22 +723,9 @@
           <w:rFonts w:ascii="Times New Roman" w:eastAsia="Times New Roman" w:hAnsi="Times New Roman" w:cs="Times New Roman"/>
           <w:sz w:val="28"/>
           <w:szCs w:val="28"/>
-          <w:highlight w:val="yellow"/>
         </w:rPr>
         <w:t>Минск 2021</w:t>
       </w:r>
-    </w:p>
-    <w:p>
-      <w:pPr>
-        <w:spacing w:after="0" w:line="276" w:lineRule="auto"/>
-        <w:ind w:firstLine="0"/>
-        <w:contextualSpacing/>
-        <w:rPr>
-          <w:rFonts w:ascii="Times New Roman" w:eastAsia="Times New Roman" w:hAnsi="Times New Roman" w:cs="Times New Roman"/>
-          <w:sz w:val="28"/>
-          <w:szCs w:val="28"/>
-        </w:rPr>
-      </w:pPr>
     </w:p>
     <w:p>
       <w:pPr>
@@ -1213,7 +1161,7 @@
           <w:sz w:val="32"/>
         </w:rPr>
       </w:pPr>
-      <w:bookmarkStart w:id="0" w:name="_Toc26004"/>
+      <w:bookmarkStart w:id="1" w:name="_Toc26004"/>
       <w:r>
         <w:rPr>
           <w:sz w:val="32"/>
@@ -1221,7 +1169,7 @@
         <w:lastRenderedPageBreak/>
         <w:t>ЦЕЛЬ РАБОТЫ</w:t>
       </w:r>
-      <w:bookmarkEnd w:id="0"/>
+      <w:bookmarkEnd w:id="1"/>
     </w:p>
     <w:p>
       <w:pPr>
@@ -1421,7 +1369,7 @@
         <w:spacing w:before="0" w:line="276" w:lineRule="auto"/>
         <w:ind w:left="0" w:firstLine="709"/>
       </w:pPr>
-      <w:bookmarkStart w:id="1" w:name="_Toc4500"/>
+      <w:bookmarkStart w:id="2" w:name="_Toc4500"/>
       <w:r>
         <w:rPr>
           <w:sz w:val="32"/>
@@ -1429,7 +1377,7 @@
         <w:lastRenderedPageBreak/>
         <w:t>ТЕОРЕТИЧЕСКАЯ ЧАСТЬ</w:t>
       </w:r>
-      <w:bookmarkEnd w:id="1"/>
+      <w:bookmarkEnd w:id="2"/>
       <w:r>
         <w:rPr>
           <w:rFonts w:cs="Times New Roman"/>
@@ -1493,6 +1441,7 @@
         </w:rPr>
         <w:t xml:space="preserve">) – это набор средств, которые позволяют создавать более интерактивные </w:t>
       </w:r>
+      <w:proofErr w:type="spellStart"/>
       <w:r>
         <w:rPr>
           <w:rFonts w:ascii="Times New Roman" w:eastAsia="Times New Roman" w:hAnsi="Times New Roman" w:cs="Times New Roman"/>
@@ -1502,6 +1451,7 @@
         </w:rPr>
         <w:t>Web</w:t>
       </w:r>
+      <w:proofErr w:type="spellEnd"/>
       <w:r>
         <w:rPr>
           <w:rFonts w:ascii="Times New Roman" w:eastAsia="Times New Roman" w:hAnsi="Times New Roman" w:cs="Times New Roman"/>
@@ -1546,6 +1496,7 @@
         </w:rPr>
         <w:t xml:space="preserve"> построен на объектной модели документа (</w:t>
       </w:r>
+      <w:proofErr w:type="spellStart"/>
       <w:r>
         <w:rPr>
           <w:rFonts w:ascii="Times New Roman" w:eastAsia="Times New Roman" w:hAnsi="Times New Roman" w:cs="Times New Roman"/>
@@ -1555,6 +1506,7 @@
         </w:rPr>
         <w:t>Document</w:t>
       </w:r>
+      <w:proofErr w:type="spellEnd"/>
       <w:r>
         <w:rPr>
           <w:rFonts w:ascii="Times New Roman" w:eastAsia="Times New Roman" w:hAnsi="Times New Roman" w:cs="Times New Roman"/>
@@ -1563,6 +1515,7 @@
         </w:rPr>
         <w:t xml:space="preserve"> </w:t>
       </w:r>
+      <w:proofErr w:type="spellStart"/>
       <w:r>
         <w:rPr>
           <w:rFonts w:ascii="Times New Roman" w:eastAsia="Times New Roman" w:hAnsi="Times New Roman" w:cs="Times New Roman"/>
@@ -1572,6 +1525,7 @@
         </w:rPr>
         <w:t>Object</w:t>
       </w:r>
+      <w:proofErr w:type="spellEnd"/>
       <w:r>
         <w:rPr>
           <w:rFonts w:ascii="Times New Roman" w:eastAsia="Times New Roman" w:hAnsi="Times New Roman" w:cs="Times New Roman"/>
@@ -1580,6 +1534,7 @@
         </w:rPr>
         <w:t xml:space="preserve"> </w:t>
       </w:r>
+      <w:proofErr w:type="spellStart"/>
       <w:r>
         <w:rPr>
           <w:rFonts w:ascii="Times New Roman" w:eastAsia="Times New Roman" w:hAnsi="Times New Roman" w:cs="Times New Roman"/>
@@ -1589,6 +1544,7 @@
         </w:rPr>
         <w:t>Model</w:t>
       </w:r>
+      <w:proofErr w:type="spellEnd"/>
       <w:r>
         <w:rPr>
           <w:rFonts w:ascii="Times New Roman" w:eastAsia="Times New Roman" w:hAnsi="Times New Roman" w:cs="Times New Roman"/>
@@ -1665,6 +1621,7 @@
         </w:rPr>
         <w:t xml:space="preserve"> каждый элемент </w:t>
       </w:r>
+      <w:proofErr w:type="spellStart"/>
       <w:r>
         <w:rPr>
           <w:rFonts w:ascii="Times New Roman" w:eastAsia="Times New Roman" w:hAnsi="Times New Roman" w:cs="Times New Roman"/>
@@ -1674,6 +1631,7 @@
         </w:rPr>
         <w:t>Web</w:t>
       </w:r>
+      <w:proofErr w:type="spellEnd"/>
       <w:r>
         <w:rPr>
           <w:rFonts w:ascii="Times New Roman" w:eastAsia="Times New Roman" w:hAnsi="Times New Roman" w:cs="Times New Roman"/>
@@ -1738,6 +1696,7 @@
         </w:rPr>
         <w:t xml:space="preserve">Программирование для наборов фреймов осуществляется посредством семейства </w:t>
       </w:r>
+      <w:proofErr w:type="spellStart"/>
       <w:r>
         <w:rPr>
           <w:rFonts w:ascii="Times New Roman" w:eastAsia="SimSun" w:hAnsi="Times New Roman" w:cs="Times New Roman"/>
@@ -1748,6 +1707,7 @@
         </w:rPr>
         <w:t>frames</w:t>
       </w:r>
+      <w:proofErr w:type="spellEnd"/>
       <w:r>
         <w:rPr>
           <w:rFonts w:ascii="Times New Roman" w:eastAsia="SimSun" w:hAnsi="Times New Roman" w:cs="Times New Roman"/>
@@ -1757,6 +1717,7 @@
         </w:rPr>
         <w:t xml:space="preserve">, которое содержит все фреймы, определенные набором фреймов. Семейство </w:t>
       </w:r>
+      <w:proofErr w:type="spellStart"/>
       <w:r>
         <w:rPr>
           <w:rFonts w:ascii="Times New Roman" w:eastAsia="SimSun" w:hAnsi="Times New Roman" w:cs="Times New Roman"/>
@@ -1767,6 +1728,7 @@
         </w:rPr>
         <w:t>frames</w:t>
       </w:r>
+      <w:proofErr w:type="spellEnd"/>
       <w:r>
         <w:rPr>
           <w:rFonts w:ascii="Times New Roman" w:eastAsia="SimSun" w:hAnsi="Times New Roman" w:cs="Times New Roman"/>
@@ -1776,6 +1738,7 @@
         </w:rPr>
         <w:t xml:space="preserve"> в окне содержит все дочерние фреймы документа. Все фреймы являются объектами </w:t>
       </w:r>
+      <w:proofErr w:type="spellStart"/>
       <w:r>
         <w:rPr>
           <w:rFonts w:ascii="Times New Roman" w:eastAsia="SimSun" w:hAnsi="Times New Roman" w:cs="Times New Roman"/>
@@ -1786,6 +1749,7 @@
         </w:rPr>
         <w:t>window</w:t>
       </w:r>
+      <w:proofErr w:type="spellEnd"/>
       <w:r>
         <w:rPr>
           <w:rFonts w:ascii="Times New Roman" w:eastAsia="SimSun" w:hAnsi="Times New Roman" w:cs="Times New Roman"/>
@@ -1813,6 +1777,7 @@
         </w:rPr>
         <w:t xml:space="preserve">Семейство </w:t>
       </w:r>
+      <w:proofErr w:type="spellStart"/>
       <w:r>
         <w:rPr>
           <w:rFonts w:ascii="Times New Roman" w:eastAsia="SimSun" w:hAnsi="Times New Roman" w:cs="Times New Roman"/>
@@ -1823,6 +1788,7 @@
         </w:rPr>
         <w:t>frames</w:t>
       </w:r>
+      <w:proofErr w:type="spellEnd"/>
       <w:r>
         <w:rPr>
           <w:rFonts w:ascii="Times New Roman" w:eastAsia="SimSun" w:hAnsi="Times New Roman" w:cs="Times New Roman"/>
@@ -1994,6 +1960,7 @@
         </w:rPr>
         <w:t xml:space="preserve">Начиная с версии 4.0 </w:t>
       </w:r>
+      <w:proofErr w:type="spellStart"/>
       <w:r>
         <w:rPr>
           <w:rFonts w:ascii="Times New Roman" w:eastAsia="SimSun" w:hAnsi="Times New Roman" w:cs="Times New Roman"/>
@@ -2004,6 +1971,7 @@
         </w:rPr>
         <w:t>Internet</w:t>
       </w:r>
+      <w:proofErr w:type="spellEnd"/>
       <w:r>
         <w:rPr>
           <w:rFonts w:ascii="Times New Roman" w:eastAsia="SimSun" w:hAnsi="Times New Roman" w:cs="Times New Roman"/>
@@ -2013,6 +1981,7 @@
         </w:rPr>
         <w:t xml:space="preserve"> </w:t>
       </w:r>
+      <w:proofErr w:type="spellStart"/>
       <w:r>
         <w:rPr>
           <w:rFonts w:ascii="Times New Roman" w:eastAsia="SimSun" w:hAnsi="Times New Roman" w:cs="Times New Roman"/>
@@ -2023,6 +1992,7 @@
         </w:rPr>
         <w:t>Explorer</w:t>
       </w:r>
+      <w:proofErr w:type="spellEnd"/>
       <w:r>
         <w:rPr>
           <w:rFonts w:ascii="Times New Roman" w:eastAsia="SimSun" w:hAnsi="Times New Roman" w:cs="Times New Roman"/>
@@ -2069,6 +2039,7 @@
         </w:rPr>
         <w:t xml:space="preserve"> и динамические. Фильтры могут быть непосредственно применены к тексту в документе без программирования. Переходы чаще всего реализуются с использованием программирования и позволяют добавлять в документ или элементы документа такие эффекты, как растворение, скольжение элементов и другие анимационные эффекты. Эти функциональные возможности поддерживаются посредством нового свойства </w:t>
       </w:r>
+      <w:proofErr w:type="spellStart"/>
       <w:r>
         <w:rPr>
           <w:rFonts w:ascii="Times New Roman" w:eastAsia="SimSun" w:hAnsi="Times New Roman" w:cs="Times New Roman"/>
@@ -2079,6 +2050,7 @@
         </w:rPr>
         <w:t>filter</w:t>
       </w:r>
+      <w:proofErr w:type="spellEnd"/>
       <w:r>
         <w:rPr>
           <w:rFonts w:ascii="Times New Roman" w:eastAsia="SimSun" w:hAnsi="Times New Roman" w:cs="Times New Roman"/>
@@ -2109,6 +2081,7 @@
         </w:rPr>
         <w:t xml:space="preserve">Фильтры применяются к любому тэгу, имеющему свойство </w:t>
       </w:r>
+      <w:proofErr w:type="spellStart"/>
       <w:r>
         <w:rPr>
           <w:rFonts w:ascii="Times New Roman" w:eastAsia="SimSun" w:hAnsi="Times New Roman" w:cs="Times New Roman"/>
@@ -2119,6 +2092,7 @@
         </w:rPr>
         <w:t>Filter</w:t>
       </w:r>
+      <w:proofErr w:type="spellEnd"/>
       <w:r>
         <w:rPr>
           <w:rFonts w:ascii="Times New Roman" w:eastAsia="SimSun" w:hAnsi="Times New Roman" w:cs="Times New Roman"/>
@@ -2271,6 +2245,7 @@
         </w:rPr>
         <w:t xml:space="preserve">&gt; должен определить атрибуты ширины и высоты </w:t>
       </w:r>
+      <w:proofErr w:type="spellStart"/>
       <w:r>
         <w:rPr>
           <w:rFonts w:ascii="Times New Roman" w:eastAsia="SimSun" w:hAnsi="Times New Roman" w:cs="Times New Roman"/>
@@ -2281,6 +2256,7 @@
         </w:rPr>
         <w:t>Style</w:t>
       </w:r>
+      <w:proofErr w:type="spellEnd"/>
       <w:r>
         <w:rPr>
           <w:rFonts w:ascii="Times New Roman" w:eastAsia="SimSun" w:hAnsi="Times New Roman" w:cs="Times New Roman"/>
@@ -2290,6 +2266,7 @@
         </w:rPr>
         <w:t xml:space="preserve"> </w:t>
       </w:r>
+      <w:proofErr w:type="spellStart"/>
       <w:r>
         <w:rPr>
           <w:rFonts w:ascii="Times New Roman" w:eastAsia="SimSun" w:hAnsi="Times New Roman" w:cs="Times New Roman"/>
@@ -2300,6 +2277,7 @@
         </w:rPr>
         <w:t>Sheets</w:t>
       </w:r>
+      <w:proofErr w:type="spellEnd"/>
       <w:r>
         <w:rPr>
           <w:rFonts w:ascii="Times New Roman" w:eastAsia="SimSun" w:hAnsi="Times New Roman" w:cs="Times New Roman"/>
@@ -2423,6 +2401,7 @@
         </w:rPr>
         <w:t xml:space="preserve">Свойства динамического содержания представлены следующими четырьмя свойствами элемента </w:t>
       </w:r>
+      <w:proofErr w:type="spellStart"/>
       <w:r>
         <w:rPr>
           <w:rFonts w:ascii="Times New Roman" w:eastAsia="SimSun" w:hAnsi="Times New Roman" w:cs="Times New Roman"/>
@@ -2433,6 +2412,7 @@
         </w:rPr>
         <w:t>Body</w:t>
       </w:r>
+      <w:proofErr w:type="spellEnd"/>
       <w:r>
         <w:rPr>
           <w:rFonts w:ascii="Times New Roman" w:eastAsia="SimSun" w:hAnsi="Times New Roman" w:cs="Times New Roman"/>
@@ -2442,6 +2422,7 @@
         </w:rPr>
         <w:t xml:space="preserve"> и всех элементов, находящихся внутри него: </w:t>
       </w:r>
+      <w:proofErr w:type="spellStart"/>
       <w:r>
         <w:rPr>
           <w:rFonts w:ascii="Times New Roman" w:eastAsia="SimSun" w:hAnsi="Times New Roman" w:cs="Times New Roman"/>
@@ -2452,6 +2433,7 @@
         </w:rPr>
         <w:t>innerHTML</w:t>
       </w:r>
+      <w:proofErr w:type="spellEnd"/>
       <w:r>
         <w:rPr>
           <w:rFonts w:ascii="Times New Roman" w:eastAsia="SimSun" w:hAnsi="Times New Roman" w:cs="Times New Roman"/>
@@ -2461,6 +2443,7 @@
         </w:rPr>
         <w:t xml:space="preserve">, </w:t>
       </w:r>
+      <w:proofErr w:type="spellStart"/>
       <w:r>
         <w:rPr>
           <w:rFonts w:ascii="Times New Roman" w:eastAsia="SimSun" w:hAnsi="Times New Roman" w:cs="Times New Roman"/>
@@ -2471,6 +2454,7 @@
         </w:rPr>
         <w:t>innerText</w:t>
       </w:r>
+      <w:proofErr w:type="spellEnd"/>
       <w:r>
         <w:rPr>
           <w:rFonts w:ascii="Times New Roman" w:eastAsia="SimSun" w:hAnsi="Times New Roman" w:cs="Times New Roman"/>
@@ -2480,6 +2464,7 @@
         </w:rPr>
         <w:t xml:space="preserve">, </w:t>
       </w:r>
+      <w:proofErr w:type="spellStart"/>
       <w:r>
         <w:rPr>
           <w:rFonts w:ascii="Times New Roman" w:eastAsia="SimSun" w:hAnsi="Times New Roman" w:cs="Times New Roman"/>
@@ -2490,6 +2475,7 @@
         </w:rPr>
         <w:t>outerHTML</w:t>
       </w:r>
+      <w:proofErr w:type="spellEnd"/>
       <w:r>
         <w:rPr>
           <w:rFonts w:ascii="Times New Roman" w:eastAsia="SimSun" w:hAnsi="Times New Roman" w:cs="Times New Roman"/>
@@ -2499,6 +2485,7 @@
         </w:rPr>
         <w:t xml:space="preserve"> и </w:t>
       </w:r>
+      <w:proofErr w:type="spellStart"/>
       <w:r>
         <w:rPr>
           <w:rFonts w:ascii="Times New Roman" w:eastAsia="SimSun" w:hAnsi="Times New Roman" w:cs="Times New Roman"/>
@@ -2509,6 +2496,7 @@
         </w:rPr>
         <w:t>outerText</w:t>
       </w:r>
+      <w:proofErr w:type="spellEnd"/>
       <w:r>
         <w:rPr>
           <w:rFonts w:ascii="Times New Roman" w:eastAsia="SimSun" w:hAnsi="Times New Roman" w:cs="Times New Roman"/>
@@ -2518,6 +2506,7 @@
         </w:rPr>
         <w:t xml:space="preserve">. Свойство </w:t>
       </w:r>
+      <w:proofErr w:type="spellStart"/>
       <w:r>
         <w:rPr>
           <w:rFonts w:ascii="Times New Roman" w:eastAsia="SimSun" w:hAnsi="Times New Roman" w:cs="Times New Roman"/>
@@ -2528,6 +2517,7 @@
         </w:rPr>
         <w:t>innerHTML</w:t>
       </w:r>
+      <w:proofErr w:type="spellEnd"/>
       <w:r>
         <w:rPr>
           <w:rFonts w:ascii="Times New Roman" w:eastAsia="SimSun" w:hAnsi="Times New Roman" w:cs="Times New Roman"/>
@@ -2556,6 +2546,7 @@
         </w:rPr>
         <w:t xml:space="preserve"> для всех дочерних элементов. Свойство </w:t>
       </w:r>
+      <w:proofErr w:type="spellStart"/>
       <w:r>
         <w:rPr>
           <w:rFonts w:ascii="Times New Roman" w:eastAsia="SimSun" w:hAnsi="Times New Roman" w:cs="Times New Roman"/>
@@ -2566,6 +2557,7 @@
         </w:rPr>
         <w:t>innerText</w:t>
       </w:r>
+      <w:proofErr w:type="spellEnd"/>
       <w:r>
         <w:rPr>
           <w:rFonts w:ascii="Times New Roman" w:eastAsia="SimSun" w:hAnsi="Times New Roman" w:cs="Times New Roman"/>
@@ -2594,6 +2586,7 @@
         </w:rPr>
         <w:t xml:space="preserve">. Присвоение нового значения одному из внутренних свойств элемента заменяет содержание документа. Свойства </w:t>
       </w:r>
+      <w:proofErr w:type="spellStart"/>
       <w:r>
         <w:rPr>
           <w:rFonts w:ascii="Times New Roman" w:eastAsia="SimSun" w:hAnsi="Times New Roman" w:cs="Times New Roman"/>
@@ -2604,6 +2597,7 @@
         </w:rPr>
         <w:t>outerHTML</w:t>
       </w:r>
+      <w:proofErr w:type="spellEnd"/>
       <w:r>
         <w:rPr>
           <w:rFonts w:ascii="Times New Roman" w:eastAsia="SimSun" w:hAnsi="Times New Roman" w:cs="Times New Roman"/>
@@ -2613,6 +2607,7 @@
         </w:rPr>
         <w:t xml:space="preserve"> и </w:t>
       </w:r>
+      <w:proofErr w:type="spellStart"/>
       <w:r>
         <w:rPr>
           <w:rFonts w:ascii="Times New Roman" w:eastAsia="SimSun" w:hAnsi="Times New Roman" w:cs="Times New Roman"/>
@@ -2623,6 +2618,7 @@
         </w:rPr>
         <w:t>outerText</w:t>
       </w:r>
+      <w:proofErr w:type="spellEnd"/>
       <w:r>
         <w:rPr>
           <w:rFonts w:ascii="Times New Roman" w:eastAsia="SimSun" w:hAnsi="Times New Roman" w:cs="Times New Roman"/>
@@ -2632,6 +2628,7 @@
         </w:rPr>
         <w:t xml:space="preserve"> сходны со свойствами </w:t>
       </w:r>
+      <w:proofErr w:type="spellStart"/>
       <w:r>
         <w:rPr>
           <w:rFonts w:ascii="Times New Roman" w:eastAsia="SimSun" w:hAnsi="Times New Roman" w:cs="Times New Roman"/>
@@ -2642,6 +2639,7 @@
         </w:rPr>
         <w:t>innerHTML</w:t>
       </w:r>
+      <w:proofErr w:type="spellEnd"/>
       <w:r>
         <w:rPr>
           <w:rFonts w:ascii="Times New Roman" w:eastAsia="SimSun" w:hAnsi="Times New Roman" w:cs="Times New Roman"/>
@@ -2651,6 +2649,7 @@
         </w:rPr>
         <w:t xml:space="preserve"> и </w:t>
       </w:r>
+      <w:proofErr w:type="spellStart"/>
       <w:r>
         <w:rPr>
           <w:rFonts w:ascii="Times New Roman" w:eastAsia="SimSun" w:hAnsi="Times New Roman" w:cs="Times New Roman"/>
@@ -2661,6 +2660,7 @@
         </w:rPr>
         <w:t>innerText</w:t>
       </w:r>
+      <w:proofErr w:type="spellEnd"/>
       <w:r>
         <w:rPr>
           <w:rFonts w:ascii="Times New Roman" w:eastAsia="SimSun" w:hAnsi="Times New Roman" w:cs="Times New Roman"/>
@@ -2914,7 +2914,7 @@
           <w:sz w:val="32"/>
         </w:rPr>
       </w:pPr>
-      <w:bookmarkStart w:id="2" w:name="_Toc30027"/>
+      <w:bookmarkStart w:id="3" w:name="_Toc30027"/>
       <w:r>
         <w:rPr>
           <w:sz w:val="32"/>
@@ -2922,7 +2922,7 @@
         <w:lastRenderedPageBreak/>
         <w:t>3 ХОД РАБОТЫ</w:t>
       </w:r>
-      <w:bookmarkEnd w:id="2"/>
+      <w:bookmarkEnd w:id="3"/>
     </w:p>
     <w:p>
       <w:pPr>
@@ -3365,6 +3365,7 @@
         <w:lastRenderedPageBreak/>
         <w:t xml:space="preserve">При переходе по ссылке 4.5.2 можно увидеть оригинальное изображение и результат применения к нему таких графических фильтров, как </w:t>
       </w:r>
+      <w:proofErr w:type="spellStart"/>
       <w:r>
         <w:rPr>
           <w:rFonts w:ascii="Times New Roman" w:hAnsi="Times New Roman" w:cs="Times New Roman"/>
@@ -3375,6 +3376,7 @@
         </w:rPr>
         <w:t>flipv</w:t>
       </w:r>
+      <w:proofErr w:type="spellEnd"/>
       <w:r>
         <w:rPr>
           <w:rFonts w:ascii="Times New Roman" w:hAnsi="Times New Roman" w:cs="Times New Roman"/>
@@ -3912,17 +3914,7 @@
           <w:sz w:val="28"/>
           <w:szCs w:val="28"/>
         </w:rPr>
-        <w:t>Т</w:t>
-      </w:r>
-      <w:bookmarkStart w:id="3" w:name="_GoBack"/>
-      <w:bookmarkEnd w:id="3"/>
-      <w:r>
-        <w:rPr>
-          <w:rFonts w:ascii="Times New Roman" w:hAnsi="Times New Roman" w:cs="Times New Roman"/>
-          <w:sz w:val="28"/>
-          <w:szCs w:val="28"/>
-        </w:rPr>
-        <w:t>очное время в микросекундах</w:t>
+        <w:t>Точное время в микросекундах</w:t>
       </w:r>
     </w:p>
     <w:p>
@@ -4030,6 +4022,7 @@
       <w:r>
         <w:rPr>
           <w:rFonts w:ascii="Times New Roman" w:hAnsi="Times New Roman" w:cs="Times New Roman"/>
+          <w:noProof/>
           <w:sz w:val="28"/>
           <w:szCs w:val="28"/>
         </w:rPr>
@@ -4160,6 +4153,7 @@
       <w:r>
         <w:rPr>
           <w:rFonts w:ascii="Times New Roman" w:hAnsi="Times New Roman" w:cs="Times New Roman"/>
+          <w:noProof/>
           <w:sz w:val="28"/>
           <w:szCs w:val="28"/>
         </w:rPr>
@@ -4274,6 +4268,7 @@
       <w:r>
         <w:rPr>
           <w:rFonts w:ascii="Times New Roman" w:hAnsi="Times New Roman" w:cs="Times New Roman"/>
+          <w:noProof/>
           <w:sz w:val="28"/>
           <w:szCs w:val="28"/>
         </w:rPr>
@@ -4388,9 +4383,9 @@
       <w:r>
         <w:rPr>
           <w:rFonts w:ascii="Times New Roman" w:hAnsi="Times New Roman" w:cs="Times New Roman"/>
-          <w:sz w:val="28"/>
-          <w:szCs w:val="28"/>
-          <w:lang w:val="en-US"/>
+          <w:noProof/>
+          <w:sz w:val="28"/>
+          <w:szCs w:val="28"/>
         </w:rPr>
         <w:drawing>
           <wp:inline distT="0" distB="0" distL="0" distR="0" wp14:anchorId="6364CC24" wp14:editId="6208A216">
@@ -4805,6 +4800,7 @@
         <w:docPartGallery w:val="AutoText"/>
       </w:docPartObj>
     </w:sdtPr>
+    <w:sdtEndPr/>
     <w:sdtContent>
       <w:p>
         <w:pPr>
@@ -4915,7 +4911,7 @@
             <w:sz w:val="28"/>
             <w:szCs w:val="28"/>
           </w:rPr>
-          <w:t>8</w:t>
+          <w:t>2</w:t>
         </w:r>
         <w:r>
           <w:rPr>
@@ -6588,7 +6584,7 @@
 </file>
 
 <file path=customXml/itemProps2.xml><?xml version="1.0" encoding="utf-8"?>
-<ds:datastoreItem xmlns:ds="http://schemas.openxmlformats.org/officeDocument/2006/customXml" ds:itemID="{DF8CB337-828A-4D67-898F-C60EF9A12613}">
+<ds:datastoreItem xmlns:ds="http://schemas.openxmlformats.org/officeDocument/2006/customXml" ds:itemID="{8050C66B-E4E4-4B7D-A63D-664C22037911}">
   <ds:schemaRefs>
     <ds:schemaRef ds:uri="http://schemas.openxmlformats.org/officeDocument/2006/bibliography"/>
   </ds:schemaRefs>

</xml_diff>

<commit_message>
lab 3 and 4 reports reviewed, separate title pages added
</commit_message>
<xml_diff>
--- a/Zhukov_Klimovich_lab4.docx
+++ b/Zhukov_Klimovich_lab4.docx
@@ -1,6 +1,6 @@
 
 <file path=word/document.xml><?xml version="1.0" encoding="utf-8"?>
-<w:document xmlns:wpc="http://schemas.microsoft.com/office/word/2010/wordprocessingCanvas" xmlns:cx="http://schemas.microsoft.com/office/drawing/2014/chartex" xmlns:cx1="http://schemas.microsoft.com/office/drawing/2015/9/8/chartex" xmlns:mc="http://schemas.openxmlformats.org/markup-compatibility/2006" xmlns:o="urn:schemas-microsoft-com:office:office" xmlns:r="http://schemas.openxmlformats.org/officeDocument/2006/relationships" xmlns:m="http://schemas.openxmlformats.org/officeDocument/2006/math" xmlns:v="urn:schemas-microsoft-com:vml" xmlns:wp14="http://schemas.microsoft.com/office/word/2010/wordprocessingDrawing" xmlns:wp="http://schemas.openxmlformats.org/drawingml/2006/wordprocessingDrawing" xmlns:w10="urn:schemas-microsoft-com:office:word" xmlns:w="http://schemas.openxmlformats.org/wordprocessingml/2006/main" xmlns:w14="http://schemas.microsoft.com/office/word/2010/wordml" xmlns:w15="http://schemas.microsoft.com/office/word/2012/wordml" xmlns:w16se="http://schemas.microsoft.com/office/word/2015/wordml/symex" xmlns:wpg="http://schemas.microsoft.com/office/word/2010/wordprocessingGroup" xmlns:wpi="http://schemas.microsoft.com/office/word/2010/wordprocessingInk" xmlns:wne="http://schemas.microsoft.com/office/word/2006/wordml" xmlns:wps="http://schemas.microsoft.com/office/word/2010/wordprocessingShape" mc:Ignorable="w14 w15 w16se wp14">
+<w:document xmlns:wpc="http://schemas.microsoft.com/office/word/2010/wordprocessingCanvas" xmlns:cx="http://schemas.microsoft.com/office/drawing/2014/chartex" xmlns:cx1="http://schemas.microsoft.com/office/drawing/2015/9/8/chartex" xmlns:cx2="http://schemas.microsoft.com/office/drawing/2015/10/21/chartex" xmlns:cx3="http://schemas.microsoft.com/office/drawing/2016/5/9/chartex" xmlns:cx4="http://schemas.microsoft.com/office/drawing/2016/5/10/chartex" xmlns:cx5="http://schemas.microsoft.com/office/drawing/2016/5/11/chartex" xmlns:cx6="http://schemas.microsoft.com/office/drawing/2016/5/12/chartex" xmlns:cx7="http://schemas.microsoft.com/office/drawing/2016/5/13/chartex" xmlns:cx8="http://schemas.microsoft.com/office/drawing/2016/5/14/chartex" xmlns:mc="http://schemas.openxmlformats.org/markup-compatibility/2006" xmlns:aink="http://schemas.microsoft.com/office/drawing/2016/ink" xmlns:am3d="http://schemas.microsoft.com/office/drawing/2017/model3d" xmlns:o="urn:schemas-microsoft-com:office:office" xmlns:r="http://schemas.openxmlformats.org/officeDocument/2006/relationships" xmlns:m="http://schemas.openxmlformats.org/officeDocument/2006/math" xmlns:v="urn:schemas-microsoft-com:vml" xmlns:wp14="http://schemas.microsoft.com/office/word/2010/wordprocessingDrawing" xmlns:wp="http://schemas.openxmlformats.org/drawingml/2006/wordprocessingDrawing" xmlns:w10="urn:schemas-microsoft-com:office:word" xmlns:w="http://schemas.openxmlformats.org/wordprocessingml/2006/main" xmlns:w14="http://schemas.microsoft.com/office/word/2010/wordml" xmlns:w15="http://schemas.microsoft.com/office/word/2012/wordml" xmlns:w16cex="http://schemas.microsoft.com/office/word/2018/wordml/cex" xmlns:w16cid="http://schemas.microsoft.com/office/word/2016/wordml/cid" xmlns:w16="http://schemas.microsoft.com/office/word/2018/wordml" xmlns:w16sdtdh="http://schemas.microsoft.com/office/word/2020/wordml/sdtdatahash" xmlns:w16se="http://schemas.microsoft.com/office/word/2015/wordml/symex" xmlns:wpg="http://schemas.microsoft.com/office/word/2010/wordprocessingGroup" xmlns:wpi="http://schemas.microsoft.com/office/word/2010/wordprocessingInk" xmlns:wne="http://schemas.microsoft.com/office/word/2006/wordml" xmlns:wps="http://schemas.microsoft.com/office/word/2010/wordprocessingShape" mc:Ignorable="w14 w15 w16se w16cid w16 w16cex w16sdtdh wp14">
   <w:body>
     <w:p>
       <w:pPr>
@@ -638,8 +638,6 @@
           <w:szCs w:val="28"/>
         </w:rPr>
       </w:pPr>
-      <w:bookmarkStart w:id="0" w:name="_GoBack"/>
-      <w:bookmarkEnd w:id="0"/>
     </w:p>
     <w:p>
       <w:pPr>
@@ -794,7 +792,7 @@
         </w:p>
         <w:p>
           <w:pPr>
-            <w:pStyle w:val="11"/>
+            <w:pStyle w:val="TOC1"/>
             <w:tabs>
               <w:tab w:val="clear" w:pos="9345"/>
               <w:tab w:val="right" w:leader="dot" w:pos="9354"/>
@@ -893,7 +891,7 @@
         </w:p>
         <w:p>
           <w:pPr>
-            <w:pStyle w:val="11"/>
+            <w:pStyle w:val="TOC1"/>
             <w:tabs>
               <w:tab w:val="clear" w:pos="9345"/>
               <w:tab w:val="right" w:leader="dot" w:pos="9354"/>
@@ -967,7 +965,7 @@
         </w:p>
         <w:p>
           <w:pPr>
-            <w:pStyle w:val="11"/>
+            <w:pStyle w:val="TOC1"/>
             <w:tabs>
               <w:tab w:val="clear" w:pos="9345"/>
               <w:tab w:val="right" w:leader="dot" w:pos="9354"/>
@@ -1002,46 +1000,13 @@
                 <w:sz w:val="28"/>
                 <w:szCs w:val="28"/>
               </w:rPr>
-              <w:fldChar w:fldCharType="begin"/>
-            </w:r>
-            <w:r>
-              <w:rPr>
-                <w:rFonts w:ascii="Times New Roman" w:hAnsi="Times New Roman" w:cs="Times New Roman"/>
-                <w:sz w:val="28"/>
-                <w:szCs w:val="28"/>
-              </w:rPr>
-              <w:instrText xml:space="preserve"> = 8 \* MERGEFORMAT </w:instrText>
-            </w:r>
-            <w:r>
-              <w:rPr>
-                <w:rFonts w:ascii="Times New Roman" w:hAnsi="Times New Roman" w:cs="Times New Roman"/>
-                <w:sz w:val="28"/>
-                <w:szCs w:val="28"/>
-              </w:rPr>
-              <w:fldChar w:fldCharType="separate"/>
-            </w:r>
-            <w:r>
-              <w:rPr>
-                <w:rFonts w:ascii="Times New Roman" w:hAnsi="Times New Roman" w:cs="Times New Roman"/>
-                <w:noProof/>
-                <w:sz w:val="28"/>
-                <w:szCs w:val="28"/>
-              </w:rPr>
-              <w:t>8</w:t>
-            </w:r>
-            <w:r>
-              <w:rPr>
-                <w:rFonts w:ascii="Times New Roman" w:hAnsi="Times New Roman" w:cs="Times New Roman"/>
-                <w:sz w:val="28"/>
-                <w:szCs w:val="28"/>
-              </w:rPr>
-              <w:fldChar w:fldCharType="end"/>
+              <w:t>6</w:t>
             </w:r>
           </w:hyperlink>
         </w:p>
         <w:p>
           <w:pPr>
-            <w:pStyle w:val="11"/>
+            <w:pStyle w:val="TOC1"/>
             <w:tabs>
               <w:tab w:val="clear" w:pos="9345"/>
               <w:tab w:val="right" w:leader="dot" w:pos="9354"/>
@@ -1071,40 +1036,7 @@
                 <w:sz w:val="28"/>
                 <w:szCs w:val="28"/>
               </w:rPr>
-              <w:fldChar w:fldCharType="begin"/>
-            </w:r>
-            <w:r>
-              <w:rPr>
-                <w:rFonts w:ascii="Times New Roman" w:hAnsi="Times New Roman" w:cs="Times New Roman"/>
-                <w:sz w:val="28"/>
-                <w:szCs w:val="28"/>
-              </w:rPr>
-              <w:instrText xml:space="preserve"> = 15 \* MERGEFORMAT </w:instrText>
-            </w:r>
-            <w:r>
-              <w:rPr>
-                <w:rFonts w:ascii="Times New Roman" w:hAnsi="Times New Roman" w:cs="Times New Roman"/>
-                <w:sz w:val="28"/>
-                <w:szCs w:val="28"/>
-              </w:rPr>
-              <w:fldChar w:fldCharType="separate"/>
-            </w:r>
-            <w:r>
-              <w:rPr>
-                <w:rFonts w:ascii="Times New Roman" w:hAnsi="Times New Roman" w:cs="Times New Roman"/>
-                <w:noProof/>
-                <w:sz w:val="28"/>
-                <w:szCs w:val="28"/>
-              </w:rPr>
-              <w:t>15</w:t>
-            </w:r>
-            <w:r>
-              <w:rPr>
-                <w:rFonts w:ascii="Times New Roman" w:hAnsi="Times New Roman" w:cs="Times New Roman"/>
-                <w:sz w:val="28"/>
-                <w:szCs w:val="28"/>
-              </w:rPr>
-              <w:fldChar w:fldCharType="end"/>
+              <w:t>10</w:t>
             </w:r>
           </w:hyperlink>
         </w:p>
@@ -1150,7 +1082,7 @@
     </w:p>
     <w:p>
       <w:pPr>
-        <w:pStyle w:val="1"/>
+        <w:pStyle w:val="Heading1"/>
         <w:numPr>
           <w:ilvl w:val="0"/>
           <w:numId w:val="1"/>
@@ -1161,7 +1093,7 @@
           <w:sz w:val="32"/>
         </w:rPr>
       </w:pPr>
-      <w:bookmarkStart w:id="1" w:name="_Toc26004"/>
+      <w:bookmarkStart w:id="0" w:name="_Toc26004"/>
       <w:r>
         <w:rPr>
           <w:sz w:val="32"/>
@@ -1169,22 +1101,229 @@
         <w:lastRenderedPageBreak/>
         <w:t>ЦЕЛЬ РАБОТЫ</w:t>
       </w:r>
+      <w:bookmarkEnd w:id="0"/>
+    </w:p>
+    <w:p>
+      <w:pPr>
+        <w:spacing w:after="0" w:line="276" w:lineRule="auto"/>
+        <w:ind w:firstLine="0"/>
+        <w:rPr>
+          <w:rFonts w:ascii="Times New Roman" w:hAnsi="Times New Roman" w:cs="Times New Roman"/>
+          <w:sz w:val="28"/>
+          <w:szCs w:val="28"/>
+        </w:rPr>
+      </w:pPr>
+    </w:p>
+    <w:p>
+      <w:pPr>
+        <w:spacing w:after="0" w:line="276" w:lineRule="auto"/>
+        <w:jc w:val="both"/>
+        <w:rPr>
+          <w:rFonts w:ascii="Times New Roman" w:hAnsi="Times New Roman" w:cs="Times New Roman"/>
+          <w:sz w:val="28"/>
+          <w:szCs w:val="28"/>
+        </w:rPr>
+      </w:pPr>
+      <w:r>
+        <w:rPr>
+          <w:rFonts w:ascii="Times New Roman" w:eastAsia="Times New Roman" w:hAnsi="Times New Roman" w:cs="Times New Roman"/>
+          <w:sz w:val="28"/>
+          <w:szCs w:val="28"/>
+        </w:rPr>
+        <w:t xml:space="preserve">Продолжить изучение работы с фреймами, </w:t>
+      </w:r>
+      <w:r>
+        <w:rPr>
+          <w:rFonts w:ascii="Times New Roman" w:hAnsi="Times New Roman" w:cs="Times New Roman"/>
+          <w:sz w:val="28"/>
+          <w:szCs w:val="28"/>
+        </w:rPr>
+        <w:t xml:space="preserve">познакомиться с </w:t>
+      </w:r>
+      <w:r>
+        <w:rPr>
+          <w:rFonts w:ascii="Times New Roman" w:hAnsi="Times New Roman" w:cs="Times New Roman"/>
+          <w:i/>
+          <w:iCs/>
+          <w:sz w:val="28"/>
+          <w:szCs w:val="28"/>
+          <w:lang w:val="en-US"/>
+        </w:rPr>
+        <w:t>DHTML</w:t>
+      </w:r>
+      <w:r>
+        <w:rPr>
+          <w:rFonts w:ascii="Times New Roman" w:hAnsi="Times New Roman" w:cs="Times New Roman"/>
+          <w:i/>
+          <w:iCs/>
+          <w:sz w:val="28"/>
+          <w:szCs w:val="28"/>
+        </w:rPr>
+        <w:t>,</w:t>
+      </w:r>
+      <w:r>
+        <w:rPr>
+          <w:rFonts w:ascii="Times New Roman" w:hAnsi="Times New Roman" w:cs="Times New Roman"/>
+          <w:sz w:val="28"/>
+          <w:szCs w:val="28"/>
+        </w:rPr>
+        <w:t xml:space="preserve"> создать несколько страниц. Используя тег </w:t>
+      </w:r>
+      <w:r>
+        <w:rPr>
+          <w:rFonts w:ascii="Times New Roman" w:hAnsi="Times New Roman" w:cs="Times New Roman"/>
+          <w:i/>
+          <w:iCs/>
+          <w:sz w:val="28"/>
+          <w:szCs w:val="28"/>
+        </w:rPr>
+        <w:t>&lt;</w:t>
+      </w:r>
+      <w:r>
+        <w:rPr>
+          <w:rFonts w:ascii="Times New Roman" w:hAnsi="Times New Roman" w:cs="Times New Roman"/>
+          <w:i/>
+          <w:iCs/>
+          <w:sz w:val="28"/>
+          <w:szCs w:val="28"/>
+          <w:lang w:val="en-US"/>
+        </w:rPr>
+        <w:t>script</w:t>
+      </w:r>
+      <w:r>
+        <w:rPr>
+          <w:rFonts w:ascii="Times New Roman" w:hAnsi="Times New Roman" w:cs="Times New Roman"/>
+          <w:i/>
+          <w:iCs/>
+          <w:sz w:val="28"/>
+          <w:szCs w:val="28"/>
+        </w:rPr>
+        <w:t>&gt;</w:t>
+      </w:r>
+      <w:r>
+        <w:rPr>
+          <w:rFonts w:ascii="Times New Roman" w:hAnsi="Times New Roman" w:cs="Times New Roman"/>
+          <w:i/>
+          <w:iCs/>
+          <w:sz w:val="28"/>
+          <w:szCs w:val="28"/>
+        </w:rPr>
+        <w:t xml:space="preserve"> </w:t>
+      </w:r>
+      <w:r>
+        <w:rPr>
+          <w:rFonts w:ascii="Times New Roman" w:hAnsi="Times New Roman" w:cs="Times New Roman"/>
+          <w:sz w:val="28"/>
+          <w:szCs w:val="28"/>
+        </w:rPr>
+        <w:t>на страницах,</w:t>
+      </w:r>
+      <w:r>
+        <w:rPr>
+          <w:rFonts w:ascii="Times New Roman" w:hAnsi="Times New Roman" w:cs="Times New Roman"/>
+          <w:i/>
+          <w:iCs/>
+          <w:sz w:val="28"/>
+          <w:szCs w:val="28"/>
+        </w:rPr>
+        <w:t xml:space="preserve"> </w:t>
+      </w:r>
+      <w:r>
+        <w:rPr>
+          <w:rFonts w:ascii="Times New Roman" w:hAnsi="Times New Roman" w:cs="Times New Roman"/>
+          <w:sz w:val="28"/>
+          <w:szCs w:val="28"/>
+        </w:rPr>
+        <w:t xml:space="preserve">продемонстрировать работу возможностей языка </w:t>
+      </w:r>
+      <w:r>
+        <w:rPr>
+          <w:rFonts w:ascii="Times New Roman" w:hAnsi="Times New Roman" w:cs="Times New Roman"/>
+          <w:i/>
+          <w:iCs/>
+          <w:sz w:val="28"/>
+          <w:szCs w:val="28"/>
+          <w:lang w:val="en-US"/>
+        </w:rPr>
+        <w:t>DHTML</w:t>
+      </w:r>
+      <w:r>
+        <w:rPr>
+          <w:rFonts w:ascii="Times New Roman" w:hAnsi="Times New Roman" w:cs="Times New Roman"/>
+          <w:sz w:val="28"/>
+          <w:szCs w:val="28"/>
+        </w:rPr>
+        <w:t xml:space="preserve">. </w:t>
+      </w:r>
+      <w:r>
+        <w:rPr>
+          <w:rFonts w:ascii="Times New Roman" w:eastAsia="Times New Roman" w:hAnsi="Times New Roman" w:cs="Times New Roman"/>
+          <w:sz w:val="28"/>
+          <w:szCs w:val="28"/>
+        </w:rPr>
+        <w:t>Познакомиться с различными видами фильтров и переходов,</w:t>
+      </w:r>
+      <w:r>
+        <w:rPr>
+          <w:rFonts w:ascii="Times New Roman" w:hAnsi="Times New Roman" w:cs="Times New Roman"/>
+          <w:sz w:val="28"/>
+          <w:szCs w:val="28"/>
+        </w:rPr>
+        <w:t xml:space="preserve"> продемонстрировать работу с файлами. </w:t>
+      </w:r>
+    </w:p>
+    <w:p>
+      <w:pPr>
+        <w:spacing w:after="0" w:line="276" w:lineRule="auto"/>
+        <w:jc w:val="both"/>
+        <w:rPr>
+          <w:rFonts w:ascii="Times New Roman" w:hAnsi="Times New Roman" w:cs="Times New Roman"/>
+          <w:sz w:val="28"/>
+          <w:szCs w:val="28"/>
+        </w:rPr>
+      </w:pPr>
+      <w:r>
+        <w:rPr>
+          <w:rFonts w:ascii="Times New Roman" w:hAnsi="Times New Roman" w:cs="Times New Roman"/>
+          <w:sz w:val="28"/>
+          <w:szCs w:val="28"/>
+        </w:rPr>
+        <w:br w:type="page"/>
+      </w:r>
+    </w:p>
+    <w:p>
+      <w:pPr>
+        <w:pStyle w:val="Heading1"/>
+        <w:tabs>
+          <w:tab w:val="left" w:pos="1134"/>
+        </w:tabs>
+        <w:spacing w:before="0" w:line="276" w:lineRule="auto"/>
+      </w:pPr>
+      <w:bookmarkStart w:id="1" w:name="_Toc4500"/>
+      <w:r>
+        <w:rPr>
+          <w:sz w:val="32"/>
+        </w:rPr>
+        <w:lastRenderedPageBreak/>
+        <w:t>2</w:t>
+      </w:r>
+      <w:r>
+        <w:rPr>
+          <w:sz w:val="32"/>
+        </w:rPr>
+        <w:tab/>
+      </w:r>
+      <w:r>
+        <w:rPr>
+          <w:sz w:val="32"/>
+        </w:rPr>
+        <w:t>ТЕОРЕТИЧЕСКАЯ ЧАСТЬ</w:t>
+      </w:r>
       <w:bookmarkEnd w:id="1"/>
     </w:p>
     <w:p>
       <w:pPr>
         <w:spacing w:after="0" w:line="276" w:lineRule="auto"/>
-        <w:ind w:firstLine="0"/>
-        <w:rPr>
-          <w:rFonts w:ascii="Times New Roman" w:hAnsi="Times New Roman" w:cs="Times New Roman"/>
-          <w:sz w:val="28"/>
-          <w:szCs w:val="28"/>
-        </w:rPr>
-      </w:pPr>
-    </w:p>
-    <w:p>
-      <w:pPr>
-        <w:spacing w:after="0" w:line="276" w:lineRule="auto"/>
         <w:jc w:val="both"/>
         <w:rPr>
           <w:rFonts w:ascii="Times New Roman" w:hAnsi="Times New Roman" w:cs="Times New Roman"/>
@@ -1192,87 +1331,116 @@
           <w:szCs w:val="28"/>
         </w:rPr>
       </w:pPr>
-      <w:r>
-        <w:rPr>
-          <w:rFonts w:ascii="Times New Roman" w:eastAsia="Times New Roman" w:hAnsi="Times New Roman" w:cs="Times New Roman"/>
-          <w:sz w:val="28"/>
-          <w:szCs w:val="28"/>
-        </w:rPr>
-        <w:t xml:space="preserve">Продолжить изучение работы с фреймами, </w:t>
-      </w:r>
-      <w:r>
-        <w:rPr>
-          <w:rFonts w:ascii="Times New Roman" w:hAnsi="Times New Roman" w:cs="Times New Roman"/>
-          <w:sz w:val="28"/>
-          <w:szCs w:val="28"/>
-        </w:rPr>
-        <w:t xml:space="preserve">познакомиться с </w:t>
-      </w:r>
-      <w:r>
-        <w:rPr>
-          <w:rFonts w:ascii="Times New Roman" w:hAnsi="Times New Roman" w:cs="Times New Roman"/>
-          <w:i/>
-          <w:iCs/>
-          <w:sz w:val="28"/>
-          <w:szCs w:val="28"/>
-          <w:lang w:val="en-US"/>
+    </w:p>
+    <w:p>
+      <w:pPr>
+        <w:spacing w:after="0" w:line="276" w:lineRule="auto"/>
+        <w:jc w:val="both"/>
+        <w:rPr>
+          <w:rFonts w:ascii="Times New Roman" w:eastAsia="Times New Roman" w:hAnsi="Times New Roman" w:cs="Times New Roman"/>
+          <w:sz w:val="28"/>
+          <w:szCs w:val="28"/>
+        </w:rPr>
+      </w:pPr>
+      <w:r>
+        <w:rPr>
+          <w:rFonts w:ascii="Times New Roman" w:eastAsia="Times New Roman" w:hAnsi="Times New Roman" w:cs="Times New Roman"/>
+          <w:i/>
+          <w:sz w:val="28"/>
+          <w:szCs w:val="28"/>
         </w:rPr>
         <w:t>DHTML</w:t>
       </w:r>
       <w:r>
         <w:rPr>
-          <w:rFonts w:ascii="Times New Roman" w:hAnsi="Times New Roman" w:cs="Times New Roman"/>
-          <w:i/>
-          <w:iCs/>
-          <w:sz w:val="28"/>
-          <w:szCs w:val="28"/>
-        </w:rPr>
-        <w:t>,</w:t>
-      </w:r>
-      <w:r>
-        <w:rPr>
-          <w:rFonts w:ascii="Times New Roman" w:hAnsi="Times New Roman" w:cs="Times New Roman"/>
-          <w:sz w:val="28"/>
-          <w:szCs w:val="28"/>
-        </w:rPr>
-        <w:t xml:space="preserve"> создать несколько страниц. Используя тег </w:t>
-      </w:r>
-      <w:r>
-        <w:rPr>
-          <w:rFonts w:ascii="Times New Roman" w:hAnsi="Times New Roman" w:cs="Times New Roman"/>
-          <w:i/>
-          <w:iCs/>
-          <w:sz w:val="28"/>
-          <w:szCs w:val="28"/>
-        </w:rPr>
-        <w:t>&lt;</w:t>
-      </w:r>
-      <w:r>
-        <w:rPr>
-          <w:rFonts w:ascii="Times New Roman" w:hAnsi="Times New Roman" w:cs="Times New Roman"/>
-          <w:i/>
-          <w:iCs/>
-          <w:sz w:val="28"/>
-          <w:szCs w:val="28"/>
-          <w:lang w:val="en-US"/>
-        </w:rPr>
-        <w:t>script</w:t>
-      </w:r>
-      <w:r>
-        <w:rPr>
-          <w:rFonts w:ascii="Times New Roman" w:hAnsi="Times New Roman" w:cs="Times New Roman"/>
-          <w:i/>
-          <w:iCs/>
-          <w:sz w:val="28"/>
-          <w:szCs w:val="28"/>
-        </w:rPr>
-        <w:t>&gt;</w:t>
-      </w:r>
-      <w:r>
-        <w:rPr>
-          <w:rFonts w:ascii="Times New Roman" w:hAnsi="Times New Roman" w:cs="Times New Roman"/>
-          <w:i/>
-          <w:iCs/>
+          <w:rFonts w:ascii="Times New Roman" w:eastAsia="Times New Roman" w:hAnsi="Times New Roman" w:cs="Times New Roman"/>
+          <w:sz w:val="28"/>
+          <w:szCs w:val="28"/>
+        </w:rPr>
+        <w:t xml:space="preserve"> (динамический </w:t>
+      </w:r>
+      <w:r>
+        <w:rPr>
+          <w:rFonts w:ascii="Times New Roman" w:eastAsia="Times New Roman" w:hAnsi="Times New Roman" w:cs="Times New Roman"/>
+          <w:i/>
+          <w:sz w:val="28"/>
+          <w:szCs w:val="28"/>
+        </w:rPr>
+        <w:t>HTML</w:t>
+      </w:r>
+      <w:r>
+        <w:rPr>
+          <w:rFonts w:ascii="Times New Roman" w:eastAsia="Times New Roman" w:hAnsi="Times New Roman" w:cs="Times New Roman"/>
+          <w:sz w:val="28"/>
+          <w:szCs w:val="28"/>
+        </w:rPr>
+        <w:t xml:space="preserve">) – это набор средств, которые позволяют создавать более интерактивные </w:t>
+      </w:r>
+      <w:r>
+        <w:rPr>
+          <w:rFonts w:ascii="Times New Roman" w:eastAsia="Times New Roman" w:hAnsi="Times New Roman" w:cs="Times New Roman"/>
+          <w:i/>
+          <w:sz w:val="28"/>
+          <w:szCs w:val="28"/>
+        </w:rPr>
+        <w:t>Web</w:t>
+      </w:r>
+      <w:r>
+        <w:rPr>
+          <w:rFonts w:ascii="Times New Roman" w:eastAsia="Times New Roman" w:hAnsi="Times New Roman" w:cs="Times New Roman"/>
+          <w:sz w:val="28"/>
+          <w:szCs w:val="28"/>
+        </w:rPr>
+        <w:t>-страницы без увеличения загрузки сервера. Другими словами, определенные действия посетителя ведут к изменениям внешнего вида и содержания ст</w:t>
+      </w:r>
+      <w:r>
+        <w:rPr>
+          <w:rFonts w:ascii="Times New Roman" w:eastAsia="Times New Roman" w:hAnsi="Times New Roman" w:cs="Times New Roman"/>
+          <w:sz w:val="28"/>
+          <w:szCs w:val="28"/>
+        </w:rPr>
+        <w:t>раницы без обращения к серверу.</w:t>
+      </w:r>
+    </w:p>
+    <w:p>
+      <w:pPr>
+        <w:spacing w:after="0" w:line="276" w:lineRule="auto"/>
+        <w:jc w:val="both"/>
+        <w:rPr>
+          <w:rFonts w:ascii="Times New Roman" w:eastAsia="Times New Roman" w:hAnsi="Times New Roman" w:cs="Times New Roman"/>
+          <w:sz w:val="28"/>
+          <w:szCs w:val="28"/>
+        </w:rPr>
+      </w:pPr>
+      <w:r>
+        <w:rPr>
+          <w:rFonts w:ascii="Times New Roman" w:eastAsia="Times New Roman" w:hAnsi="Times New Roman" w:cs="Times New Roman"/>
+          <w:i/>
+          <w:sz w:val="28"/>
+          <w:szCs w:val="28"/>
+        </w:rPr>
+        <w:t>DHTML</w:t>
+      </w:r>
+      <w:r>
+        <w:rPr>
+          <w:rFonts w:ascii="Times New Roman" w:eastAsia="Times New Roman" w:hAnsi="Times New Roman" w:cs="Times New Roman"/>
+          <w:sz w:val="28"/>
+          <w:szCs w:val="28"/>
+        </w:rPr>
+        <w:t xml:space="preserve"> построен на объектной модели документа (</w:t>
+      </w:r>
+      <w:r>
+        <w:rPr>
+          <w:rFonts w:ascii="Times New Roman" w:eastAsia="Times New Roman" w:hAnsi="Times New Roman" w:cs="Times New Roman"/>
+          <w:i/>
+          <w:sz w:val="28"/>
+          <w:szCs w:val="28"/>
+        </w:rPr>
+        <w:t>Document</w:t>
+      </w:r>
+      <w:r>
+        <w:rPr>
+          <w:rFonts w:ascii="Times New Roman" w:eastAsia="Times New Roman" w:hAnsi="Times New Roman" w:cs="Times New Roman"/>
           <w:sz w:val="28"/>
           <w:szCs w:val="28"/>
         </w:rPr>
@@ -1280,17 +1448,16 @@
       </w:r>
       <w:r>
         <w:rPr>
-          <w:rFonts w:ascii="Times New Roman" w:hAnsi="Times New Roman" w:cs="Times New Roman"/>
-          <w:sz w:val="28"/>
-          <w:szCs w:val="28"/>
-        </w:rPr>
-        <w:t>на страницах,</w:t>
-      </w:r>
-      <w:r>
-        <w:rPr>
-          <w:rFonts w:ascii="Times New Roman" w:hAnsi="Times New Roman" w:cs="Times New Roman"/>
-          <w:i/>
-          <w:iCs/>
+          <w:rFonts w:ascii="Times New Roman" w:eastAsia="Times New Roman" w:hAnsi="Times New Roman" w:cs="Times New Roman"/>
+          <w:i/>
+          <w:sz w:val="28"/>
+          <w:szCs w:val="28"/>
+        </w:rPr>
+        <w:t>Object</w:t>
+      </w:r>
+      <w:r>
+        <w:rPr>
+          <w:rFonts w:ascii="Times New Roman" w:eastAsia="Times New Roman" w:hAnsi="Times New Roman" w:cs="Times New Roman"/>
           <w:sz w:val="28"/>
           <w:szCs w:val="28"/>
         </w:rPr>
@@ -1298,131 +1465,37 @@
       </w:r>
       <w:r>
         <w:rPr>
-          <w:rFonts w:ascii="Times New Roman" w:hAnsi="Times New Roman" w:cs="Times New Roman"/>
-          <w:sz w:val="28"/>
-          <w:szCs w:val="28"/>
-        </w:rPr>
-        <w:t xml:space="preserve">продемонстрировать работу возможностей языка </w:t>
-      </w:r>
-      <w:r>
-        <w:rPr>
-          <w:rFonts w:ascii="Times New Roman" w:hAnsi="Times New Roman" w:cs="Times New Roman"/>
-          <w:i/>
-          <w:iCs/>
-          <w:sz w:val="28"/>
-          <w:szCs w:val="28"/>
-          <w:lang w:val="en-US"/>
-        </w:rPr>
-        <w:t>DHTML</w:t>
-      </w:r>
-      <w:r>
-        <w:rPr>
-          <w:rFonts w:ascii="Times New Roman" w:hAnsi="Times New Roman" w:cs="Times New Roman"/>
-          <w:sz w:val="28"/>
-          <w:szCs w:val="28"/>
-        </w:rPr>
-        <w:t xml:space="preserve">. </w:t>
-      </w:r>
-      <w:r>
-        <w:rPr>
-          <w:rFonts w:ascii="Times New Roman" w:eastAsia="Times New Roman" w:hAnsi="Times New Roman" w:cs="Times New Roman"/>
-          <w:sz w:val="28"/>
-          <w:szCs w:val="28"/>
-        </w:rPr>
-        <w:t>Познакомиться с различными видами фильтров и переходов,</w:t>
-      </w:r>
-      <w:r>
-        <w:rPr>
-          <w:rFonts w:ascii="Times New Roman" w:hAnsi="Times New Roman" w:cs="Times New Roman"/>
-          <w:sz w:val="28"/>
-          <w:szCs w:val="28"/>
-        </w:rPr>
-        <w:t xml:space="preserve"> продемонстрировать работу с файлами. </w:t>
-      </w:r>
-    </w:p>
-    <w:p>
-      <w:pPr>
-        <w:spacing w:after="0" w:line="276" w:lineRule="auto"/>
-        <w:jc w:val="both"/>
-        <w:rPr>
-          <w:rFonts w:ascii="Times New Roman" w:hAnsi="Times New Roman" w:cs="Times New Roman"/>
-          <w:sz w:val="28"/>
-          <w:szCs w:val="28"/>
-        </w:rPr>
-      </w:pPr>
-      <w:r>
-        <w:rPr>
-          <w:rFonts w:ascii="Times New Roman" w:hAnsi="Times New Roman" w:cs="Times New Roman"/>
-          <w:sz w:val="28"/>
-          <w:szCs w:val="28"/>
-        </w:rPr>
-        <w:br w:type="page"/>
-      </w:r>
-    </w:p>
-    <w:p>
-      <w:pPr>
-        <w:pStyle w:val="1"/>
-        <w:numPr>
-          <w:ilvl w:val="0"/>
-          <w:numId w:val="1"/>
-        </w:numPr>
-        <w:spacing w:before="0" w:line="276" w:lineRule="auto"/>
-        <w:ind w:left="0" w:firstLine="709"/>
-      </w:pPr>
-      <w:bookmarkStart w:id="2" w:name="_Toc4500"/>
-      <w:r>
-        <w:rPr>
-          <w:sz w:val="32"/>
-        </w:rPr>
-        <w:lastRenderedPageBreak/>
-        <w:t>ТЕОРЕТИЧЕСКАЯ ЧАСТЬ</w:t>
-      </w:r>
-      <w:bookmarkEnd w:id="2"/>
-      <w:r>
-        <w:rPr>
-          <w:rFonts w:cs="Times New Roman"/>
-          <w:szCs w:val="28"/>
-        </w:rPr>
-        <w:tab/>
-      </w:r>
-    </w:p>
-    <w:p>
-      <w:pPr>
-        <w:spacing w:after="0" w:line="276" w:lineRule="auto"/>
-        <w:jc w:val="both"/>
-        <w:rPr>
-          <w:rFonts w:ascii="Times New Roman" w:hAnsi="Times New Roman" w:cs="Times New Roman"/>
-          <w:sz w:val="28"/>
-          <w:szCs w:val="28"/>
-        </w:rPr>
-      </w:pPr>
-    </w:p>
-    <w:p>
-      <w:pPr>
-        <w:spacing w:after="0" w:line="276" w:lineRule="auto"/>
-        <w:jc w:val="both"/>
-        <w:rPr>
-          <w:rFonts w:ascii="Times New Roman" w:eastAsia="Times New Roman" w:hAnsi="Times New Roman" w:cs="Times New Roman"/>
-          <w:sz w:val="28"/>
-          <w:szCs w:val="28"/>
-        </w:rPr>
-      </w:pPr>
-      <w:r>
-        <w:rPr>
-          <w:rFonts w:ascii="Times New Roman" w:eastAsia="Times New Roman" w:hAnsi="Times New Roman" w:cs="Times New Roman"/>
-          <w:i/>
-          <w:sz w:val="28"/>
-          <w:szCs w:val="28"/>
-        </w:rPr>
-        <w:t>DHTML</w:t>
-      </w:r>
-      <w:r>
-        <w:rPr>
-          <w:rFonts w:ascii="Times New Roman" w:eastAsia="Times New Roman" w:hAnsi="Times New Roman" w:cs="Times New Roman"/>
-          <w:sz w:val="28"/>
-          <w:szCs w:val="28"/>
-        </w:rPr>
-        <w:t xml:space="preserve"> (динамический </w:t>
+          <w:rFonts w:ascii="Times New Roman" w:eastAsia="Times New Roman" w:hAnsi="Times New Roman" w:cs="Times New Roman"/>
+          <w:i/>
+          <w:sz w:val="28"/>
+          <w:szCs w:val="28"/>
+        </w:rPr>
+        <w:t>Model</w:t>
+      </w:r>
+      <w:r>
+        <w:rPr>
+          <w:rFonts w:ascii="Times New Roman" w:eastAsia="Times New Roman" w:hAnsi="Times New Roman" w:cs="Times New Roman"/>
+          <w:sz w:val="28"/>
+          <w:szCs w:val="28"/>
+        </w:rPr>
+        <w:t xml:space="preserve">, </w:t>
+      </w:r>
+      <w:r>
+        <w:rPr>
+          <w:rFonts w:ascii="Times New Roman" w:eastAsia="Times New Roman" w:hAnsi="Times New Roman" w:cs="Times New Roman"/>
+          <w:i/>
+          <w:sz w:val="28"/>
+          <w:szCs w:val="28"/>
+        </w:rPr>
+        <w:t>DOM</w:t>
+      </w:r>
+      <w:r>
+        <w:rPr>
+          <w:rFonts w:ascii="Times New Roman" w:eastAsia="Times New Roman" w:hAnsi="Times New Roman" w:cs="Times New Roman"/>
+          <w:sz w:val="28"/>
+          <w:szCs w:val="28"/>
+        </w:rPr>
+        <w:t xml:space="preserve">), которая расширяет традиционный статический </w:t>
       </w:r>
       <w:r>
         <w:rPr>
@@ -1439,9 +1512,42 @@
           <w:sz w:val="28"/>
           <w:szCs w:val="28"/>
         </w:rPr>
-        <w:t xml:space="preserve">) – это набор средств, которые позволяют создавать более интерактивные </w:t>
-      </w:r>
-      <w:proofErr w:type="spellStart"/>
+        <w:t xml:space="preserve">-документ. </w:t>
+      </w:r>
+      <w:r>
+        <w:rPr>
+          <w:rFonts w:ascii="Times New Roman" w:eastAsia="Times New Roman" w:hAnsi="Times New Roman" w:cs="Times New Roman"/>
+          <w:i/>
+          <w:sz w:val="28"/>
+          <w:szCs w:val="28"/>
+        </w:rPr>
+        <w:t>DOM</w:t>
+      </w:r>
+      <w:r>
+        <w:rPr>
+          <w:rFonts w:ascii="Times New Roman" w:eastAsia="Times New Roman" w:hAnsi="Times New Roman" w:cs="Times New Roman"/>
+          <w:sz w:val="28"/>
+          <w:szCs w:val="28"/>
+        </w:rPr>
+        <w:t xml:space="preserve"> обеспечивает динамический доступ к содержимому документа, его структуре и стилям. В </w:t>
+      </w:r>
+      <w:r>
+        <w:rPr>
+          <w:rFonts w:ascii="Times New Roman" w:eastAsia="Times New Roman" w:hAnsi="Times New Roman" w:cs="Times New Roman"/>
+          <w:i/>
+          <w:sz w:val="28"/>
+          <w:szCs w:val="28"/>
+        </w:rPr>
+        <w:t>DOM</w:t>
+      </w:r>
+      <w:r>
+        <w:rPr>
+          <w:rFonts w:ascii="Times New Roman" w:eastAsia="Times New Roman" w:hAnsi="Times New Roman" w:cs="Times New Roman"/>
+          <w:sz w:val="28"/>
+          <w:szCs w:val="28"/>
+        </w:rPr>
+        <w:t xml:space="preserve"> каждый элемент </w:t>
+      </w:r>
       <w:r>
         <w:rPr>
           <w:rFonts w:ascii="Times New Roman" w:eastAsia="Times New Roman" w:hAnsi="Times New Roman" w:cs="Times New Roman"/>
@@ -1451,187 +1557,6 @@
         </w:rPr>
         <w:t>Web</w:t>
       </w:r>
-      <w:proofErr w:type="spellEnd"/>
-      <w:r>
-        <w:rPr>
-          <w:rFonts w:ascii="Times New Roman" w:eastAsia="Times New Roman" w:hAnsi="Times New Roman" w:cs="Times New Roman"/>
-          <w:sz w:val="28"/>
-          <w:szCs w:val="28"/>
-        </w:rPr>
-        <w:t>-страницы без увеличения загрузки сервера. Другими словами, определенные действия посетителя ведут к изменениям внешнего вида и содержания ст</w:t>
-      </w:r>
-      <w:r>
-        <w:rPr>
-          <w:rFonts w:ascii="Times New Roman" w:eastAsia="Times New Roman" w:hAnsi="Times New Roman" w:cs="Times New Roman"/>
-          <w:sz w:val="28"/>
-          <w:szCs w:val="28"/>
-        </w:rPr>
-        <w:t>раницы без обращения к серверу.</w:t>
-      </w:r>
-    </w:p>
-    <w:p>
-      <w:pPr>
-        <w:spacing w:after="0" w:line="276" w:lineRule="auto"/>
-        <w:jc w:val="both"/>
-        <w:rPr>
-          <w:rFonts w:ascii="Times New Roman" w:eastAsia="Times New Roman" w:hAnsi="Times New Roman" w:cs="Times New Roman"/>
-          <w:sz w:val="28"/>
-          <w:szCs w:val="28"/>
-        </w:rPr>
-      </w:pPr>
-      <w:r>
-        <w:rPr>
-          <w:rFonts w:ascii="Times New Roman" w:eastAsia="Times New Roman" w:hAnsi="Times New Roman" w:cs="Times New Roman"/>
-          <w:i/>
-          <w:sz w:val="28"/>
-          <w:szCs w:val="28"/>
-        </w:rPr>
-        <w:t>DHTML</w:t>
-      </w:r>
-      <w:r>
-        <w:rPr>
-          <w:rFonts w:ascii="Times New Roman" w:eastAsia="Times New Roman" w:hAnsi="Times New Roman" w:cs="Times New Roman"/>
-          <w:sz w:val="28"/>
-          <w:szCs w:val="28"/>
-        </w:rPr>
-        <w:t xml:space="preserve"> построен на объектной модели документа (</w:t>
-      </w:r>
-      <w:proofErr w:type="spellStart"/>
-      <w:r>
-        <w:rPr>
-          <w:rFonts w:ascii="Times New Roman" w:eastAsia="Times New Roman" w:hAnsi="Times New Roman" w:cs="Times New Roman"/>
-          <w:i/>
-          <w:sz w:val="28"/>
-          <w:szCs w:val="28"/>
-        </w:rPr>
-        <w:t>Document</w:t>
-      </w:r>
-      <w:proofErr w:type="spellEnd"/>
-      <w:r>
-        <w:rPr>
-          <w:rFonts w:ascii="Times New Roman" w:eastAsia="Times New Roman" w:hAnsi="Times New Roman" w:cs="Times New Roman"/>
-          <w:sz w:val="28"/>
-          <w:szCs w:val="28"/>
-        </w:rPr>
-        <w:t xml:space="preserve"> </w:t>
-      </w:r>
-      <w:proofErr w:type="spellStart"/>
-      <w:r>
-        <w:rPr>
-          <w:rFonts w:ascii="Times New Roman" w:eastAsia="Times New Roman" w:hAnsi="Times New Roman" w:cs="Times New Roman"/>
-          <w:i/>
-          <w:sz w:val="28"/>
-          <w:szCs w:val="28"/>
-        </w:rPr>
-        <w:t>Object</w:t>
-      </w:r>
-      <w:proofErr w:type="spellEnd"/>
-      <w:r>
-        <w:rPr>
-          <w:rFonts w:ascii="Times New Roman" w:eastAsia="Times New Roman" w:hAnsi="Times New Roman" w:cs="Times New Roman"/>
-          <w:sz w:val="28"/>
-          <w:szCs w:val="28"/>
-        </w:rPr>
-        <w:t xml:space="preserve"> </w:t>
-      </w:r>
-      <w:proofErr w:type="spellStart"/>
-      <w:r>
-        <w:rPr>
-          <w:rFonts w:ascii="Times New Roman" w:eastAsia="Times New Roman" w:hAnsi="Times New Roman" w:cs="Times New Roman"/>
-          <w:i/>
-          <w:sz w:val="28"/>
-          <w:szCs w:val="28"/>
-        </w:rPr>
-        <w:t>Model</w:t>
-      </w:r>
-      <w:proofErr w:type="spellEnd"/>
-      <w:r>
-        <w:rPr>
-          <w:rFonts w:ascii="Times New Roman" w:eastAsia="Times New Roman" w:hAnsi="Times New Roman" w:cs="Times New Roman"/>
-          <w:sz w:val="28"/>
-          <w:szCs w:val="28"/>
-        </w:rPr>
-        <w:t xml:space="preserve">, </w:t>
-      </w:r>
-      <w:r>
-        <w:rPr>
-          <w:rFonts w:ascii="Times New Roman" w:eastAsia="Times New Roman" w:hAnsi="Times New Roman" w:cs="Times New Roman"/>
-          <w:i/>
-          <w:sz w:val="28"/>
-          <w:szCs w:val="28"/>
-        </w:rPr>
-        <w:t>DOM</w:t>
-      </w:r>
-      <w:r>
-        <w:rPr>
-          <w:rFonts w:ascii="Times New Roman" w:eastAsia="Times New Roman" w:hAnsi="Times New Roman" w:cs="Times New Roman"/>
-          <w:sz w:val="28"/>
-          <w:szCs w:val="28"/>
-        </w:rPr>
-        <w:t xml:space="preserve">), которая расширяет традиционный статический </w:t>
-      </w:r>
-      <w:r>
-        <w:rPr>
-          <w:rFonts w:ascii="Times New Roman" w:eastAsia="Times New Roman" w:hAnsi="Times New Roman" w:cs="Times New Roman"/>
-          <w:i/>
-          <w:sz w:val="28"/>
-          <w:szCs w:val="28"/>
-        </w:rPr>
-        <w:t>HTML</w:t>
-      </w:r>
-      <w:r>
-        <w:rPr>
-          <w:rFonts w:ascii="Times New Roman" w:eastAsia="Times New Roman" w:hAnsi="Times New Roman" w:cs="Times New Roman"/>
-          <w:sz w:val="28"/>
-          <w:szCs w:val="28"/>
-        </w:rPr>
-        <w:t xml:space="preserve">-документ. </w:t>
-      </w:r>
-      <w:r>
-        <w:rPr>
-          <w:rFonts w:ascii="Times New Roman" w:eastAsia="Times New Roman" w:hAnsi="Times New Roman" w:cs="Times New Roman"/>
-          <w:i/>
-          <w:sz w:val="28"/>
-          <w:szCs w:val="28"/>
-        </w:rPr>
-        <w:t>DOM</w:t>
-      </w:r>
-      <w:r>
-        <w:rPr>
-          <w:rFonts w:ascii="Times New Roman" w:eastAsia="Times New Roman" w:hAnsi="Times New Roman" w:cs="Times New Roman"/>
-          <w:sz w:val="28"/>
-          <w:szCs w:val="28"/>
-        </w:rPr>
-        <w:t xml:space="preserve"> обеспечивает динамический доступ к содержимому документа, его структуре и стилям. В </w:t>
-      </w:r>
-      <w:r>
-        <w:rPr>
-          <w:rFonts w:ascii="Times New Roman" w:eastAsia="Times New Roman" w:hAnsi="Times New Roman" w:cs="Times New Roman"/>
-          <w:i/>
-          <w:sz w:val="28"/>
-          <w:szCs w:val="28"/>
-        </w:rPr>
-        <w:t>DOM</w:t>
-      </w:r>
-      <w:r>
-        <w:rPr>
-          <w:rFonts w:ascii="Times New Roman" w:eastAsia="Times New Roman" w:hAnsi="Times New Roman" w:cs="Times New Roman"/>
-          <w:sz w:val="28"/>
-          <w:szCs w:val="28"/>
-        </w:rPr>
-        <w:t xml:space="preserve"> каждый элемент </w:t>
-      </w:r>
-      <w:proofErr w:type="spellStart"/>
-      <w:r>
-        <w:rPr>
-          <w:rFonts w:ascii="Times New Roman" w:eastAsia="Times New Roman" w:hAnsi="Times New Roman" w:cs="Times New Roman"/>
-          <w:i/>
-          <w:sz w:val="28"/>
-          <w:szCs w:val="28"/>
-        </w:rPr>
-        <w:t>Web</w:t>
-      </w:r>
-      <w:proofErr w:type="spellEnd"/>
       <w:r>
         <w:rPr>
           <w:rFonts w:ascii="Times New Roman" w:eastAsia="Times New Roman" w:hAnsi="Times New Roman" w:cs="Times New Roman"/>
@@ -1796,7 +1721,25 @@
           <w:sz w:val="28"/>
           <w:szCs w:val="28"/>
         </w:rPr>
-        <w:t xml:space="preserve"> создается на основе иерархии документа, а не видимой иерархии. Поэтому видимая иерархия не может быть явно определена с использованием самого семейства.</w:t>
+        <w:t xml:space="preserve"> создается на основе иерархии документа, а не видимой иерархии. Поэтому видимая иерархия не определена </w:t>
+      </w:r>
+      <w:r>
+        <w:rPr>
+          <w:rFonts w:ascii="Times New Roman" w:eastAsia="SimSun" w:hAnsi="Times New Roman" w:cs="Times New Roman"/>
+          <w:color w:val="000000"/>
+          <w:sz w:val="28"/>
+          <w:szCs w:val="28"/>
+        </w:rPr>
+        <w:t xml:space="preserve">явно </w:t>
+      </w:r>
+      <w:r>
+        <w:rPr>
+          <w:rFonts w:ascii="Times New Roman" w:eastAsia="SimSun" w:hAnsi="Times New Roman" w:cs="Times New Roman"/>
+          <w:color w:val="000000"/>
+          <w:sz w:val="28"/>
+          <w:szCs w:val="28"/>
+        </w:rPr>
+        <w:t>с использованием самого семейства.</w:t>
       </w:r>
       <w:r>
         <w:rPr>
@@ -1960,6 +1903,108 @@
         </w:rPr>
         <w:t xml:space="preserve">Начиная с версии 4.0 </w:t>
       </w:r>
+      <w:r>
+        <w:rPr>
+          <w:rFonts w:ascii="Times New Roman" w:eastAsia="SimSun" w:hAnsi="Times New Roman" w:cs="Times New Roman"/>
+          <w:i/>
+          <w:color w:val="000000"/>
+          <w:sz w:val="28"/>
+          <w:szCs w:val="28"/>
+        </w:rPr>
+        <w:t>Internet</w:t>
+      </w:r>
+      <w:r>
+        <w:rPr>
+          <w:rFonts w:ascii="Times New Roman" w:eastAsia="SimSun" w:hAnsi="Times New Roman" w:cs="Times New Roman"/>
+          <w:color w:val="000000"/>
+          <w:sz w:val="28"/>
+          <w:szCs w:val="28"/>
+        </w:rPr>
+        <w:t xml:space="preserve"> </w:t>
+      </w:r>
+      <w:r>
+        <w:rPr>
+          <w:rFonts w:ascii="Times New Roman" w:eastAsia="SimSun" w:hAnsi="Times New Roman" w:cs="Times New Roman"/>
+          <w:i/>
+          <w:color w:val="000000"/>
+          <w:sz w:val="28"/>
+          <w:szCs w:val="28"/>
+        </w:rPr>
+        <w:t>Explorer</w:t>
+      </w:r>
+      <w:r>
+        <w:rPr>
+          <w:rFonts w:ascii="Times New Roman" w:eastAsia="SimSun" w:hAnsi="Times New Roman" w:cs="Times New Roman"/>
+          <w:color w:val="000000"/>
+          <w:sz w:val="28"/>
+          <w:szCs w:val="28"/>
+        </w:rPr>
+        <w:t xml:space="preserve"> поддерживает набор графических (визуальных) фильтров, которые могут </w:t>
+      </w:r>
+      <w:r>
+        <w:rPr>
+          <w:rFonts w:ascii="Times New Roman" w:eastAsia="SimSun" w:hAnsi="Times New Roman" w:cs="Times New Roman"/>
+          <w:color w:val="000000"/>
+          <w:sz w:val="28"/>
+          <w:szCs w:val="28"/>
+        </w:rPr>
+        <w:t>связы</w:t>
+      </w:r>
+      <w:r>
+        <w:rPr>
+          <w:rFonts w:ascii="Times New Roman" w:eastAsia="SimSun" w:hAnsi="Times New Roman" w:cs="Times New Roman"/>
+          <w:color w:val="000000"/>
+          <w:sz w:val="28"/>
+          <w:szCs w:val="28"/>
+        </w:rPr>
+        <w:t>ваться</w:t>
+      </w:r>
+      <w:r>
+        <w:rPr>
+          <w:rFonts w:ascii="Times New Roman" w:eastAsia="SimSun" w:hAnsi="Times New Roman" w:cs="Times New Roman"/>
+          <w:color w:val="000000"/>
+          <w:sz w:val="28"/>
+          <w:szCs w:val="28"/>
+        </w:rPr>
+        <w:t xml:space="preserve"> с </w:t>
+      </w:r>
+      <w:r>
+        <w:rPr>
+          <w:rFonts w:ascii="Times New Roman" w:eastAsia="SimSun" w:hAnsi="Times New Roman" w:cs="Times New Roman"/>
+          <w:i/>
+          <w:color w:val="000000"/>
+          <w:sz w:val="28"/>
+          <w:szCs w:val="28"/>
+        </w:rPr>
+        <w:t>HTML</w:t>
+      </w:r>
+      <w:r>
+        <w:rPr>
+          <w:rFonts w:ascii="Times New Roman" w:eastAsia="SimSun" w:hAnsi="Times New Roman" w:cs="Times New Roman"/>
+          <w:color w:val="000000"/>
+          <w:sz w:val="28"/>
+          <w:szCs w:val="28"/>
+        </w:rPr>
+        <w:t>-содержанием. Ф</w:t>
+      </w:r>
+      <w:r>
+        <w:rPr>
+          <w:rFonts w:ascii="Times New Roman" w:eastAsia="SimSun" w:hAnsi="Times New Roman" w:cs="Times New Roman"/>
+          <w:color w:val="000000"/>
+          <w:sz w:val="28"/>
+          <w:szCs w:val="28"/>
+        </w:rPr>
+        <w:t>ильтры разделяют на статические</w:t>
+      </w:r>
+      <w:r>
+        <w:rPr>
+          <w:rFonts w:ascii="Times New Roman" w:eastAsia="SimSun" w:hAnsi="Times New Roman" w:cs="Times New Roman"/>
+          <w:color w:val="000000"/>
+          <w:sz w:val="28"/>
+          <w:szCs w:val="28"/>
+        </w:rPr>
+        <w:t xml:space="preserve"> и динамические. Фильтры могут быть непосредственно применены к тексту в документе без программирования. Переходы чаще всего реализуются с использованием программирования и позволяют добавлять в документ или элементы документа такие эффекты, как растворение, скольжение элементов и другие анимационные эффекты. Эти функциональные возможности поддерживаются посредством нового свойства </w:t>
+      </w:r>
       <w:proofErr w:type="spellStart"/>
       <w:r>
         <w:rPr>
@@ -1969,7 +2014,7 @@
           <w:sz w:val="28"/>
           <w:szCs w:val="28"/>
         </w:rPr>
-        <w:t>Internet</w:t>
+        <w:t>filter</w:t>
       </w:r>
       <w:proofErr w:type="spellEnd"/>
       <w:r>
@@ -1979,85 +2024,6 @@
           <w:sz w:val="28"/>
           <w:szCs w:val="28"/>
         </w:rPr>
-        <w:t xml:space="preserve"> </w:t>
-      </w:r>
-      <w:proofErr w:type="spellStart"/>
-      <w:r>
-        <w:rPr>
-          <w:rFonts w:ascii="Times New Roman" w:eastAsia="SimSun" w:hAnsi="Times New Roman" w:cs="Times New Roman"/>
-          <w:i/>
-          <w:color w:val="000000"/>
-          <w:sz w:val="28"/>
-          <w:szCs w:val="28"/>
-        </w:rPr>
-        <w:t>Explorer</w:t>
-      </w:r>
-      <w:proofErr w:type="spellEnd"/>
-      <w:r>
-        <w:rPr>
-          <w:rFonts w:ascii="Times New Roman" w:eastAsia="SimSun" w:hAnsi="Times New Roman" w:cs="Times New Roman"/>
-          <w:color w:val="000000"/>
-          <w:sz w:val="28"/>
-          <w:szCs w:val="28"/>
-        </w:rPr>
-        <w:t xml:space="preserve"> поддерживает набор графических (визуальных) фильтров, которые могут быть связаны с </w:t>
-      </w:r>
-      <w:r>
-        <w:rPr>
-          <w:rFonts w:ascii="Times New Roman" w:eastAsia="SimSun" w:hAnsi="Times New Roman" w:cs="Times New Roman"/>
-          <w:i/>
-          <w:color w:val="000000"/>
-          <w:sz w:val="28"/>
-          <w:szCs w:val="28"/>
-        </w:rPr>
-        <w:t>HTML</w:t>
-      </w:r>
-      <w:r>
-        <w:rPr>
-          <w:rFonts w:ascii="Times New Roman" w:eastAsia="SimSun" w:hAnsi="Times New Roman" w:cs="Times New Roman"/>
-          <w:color w:val="000000"/>
-          <w:sz w:val="28"/>
-          <w:szCs w:val="28"/>
-        </w:rPr>
-        <w:t>-содержанием. Ф</w:t>
-      </w:r>
-      <w:r>
-        <w:rPr>
-          <w:rFonts w:ascii="Times New Roman" w:eastAsia="SimSun" w:hAnsi="Times New Roman" w:cs="Times New Roman"/>
-          <w:color w:val="000000"/>
-          <w:sz w:val="28"/>
-          <w:szCs w:val="28"/>
-        </w:rPr>
-        <w:t>ильтры разделяют на статические</w:t>
-      </w:r>
-      <w:r>
-        <w:rPr>
-          <w:rFonts w:ascii="Times New Roman" w:eastAsia="SimSun" w:hAnsi="Times New Roman" w:cs="Times New Roman"/>
-          <w:color w:val="000000"/>
-          <w:sz w:val="28"/>
-          <w:szCs w:val="28"/>
-        </w:rPr>
-        <w:t xml:space="preserve"> и динамические. Фильтры могут быть непосредственно применены к тексту в документе без программирования. Переходы чаще всего реализуются с использованием программирования и позволяют добавлять в документ или элементы документа такие эффекты, как растворение, скольжение элементов и другие анимационные эффекты. Эти функциональные возможности поддерживаются посредством нового свойства </w:t>
-      </w:r>
-      <w:proofErr w:type="spellStart"/>
-      <w:r>
-        <w:rPr>
-          <w:rFonts w:ascii="Times New Roman" w:eastAsia="SimSun" w:hAnsi="Times New Roman" w:cs="Times New Roman"/>
-          <w:i/>
-          <w:color w:val="000000"/>
-          <w:sz w:val="28"/>
-          <w:szCs w:val="28"/>
-        </w:rPr>
-        <w:t>filter</w:t>
-      </w:r>
-      <w:proofErr w:type="spellEnd"/>
-      <w:r>
-        <w:rPr>
-          <w:rFonts w:ascii="Times New Roman" w:eastAsia="SimSun" w:hAnsi="Times New Roman" w:cs="Times New Roman"/>
-          <w:color w:val="000000"/>
-          <w:sz w:val="28"/>
-          <w:szCs w:val="28"/>
-        </w:rPr>
         <w:t xml:space="preserve"> листов стилей.</w:t>
       </w:r>
     </w:p>
@@ -2081,7 +2047,6 @@
         </w:rPr>
         <w:t xml:space="preserve">Фильтры применяются к любому тэгу, имеющему свойство </w:t>
       </w:r>
-      <w:proofErr w:type="spellStart"/>
       <w:r>
         <w:rPr>
           <w:rFonts w:ascii="Times New Roman" w:eastAsia="SimSun" w:hAnsi="Times New Roman" w:cs="Times New Roman"/>
@@ -2092,7 +2057,6 @@
         </w:rPr>
         <w:t>Filter</w:t>
       </w:r>
-      <w:proofErr w:type="spellEnd"/>
       <w:r>
         <w:rPr>
           <w:rFonts w:ascii="Times New Roman" w:eastAsia="SimSun" w:hAnsi="Times New Roman" w:cs="Times New Roman"/>
@@ -2245,6 +2209,25 @@
         </w:rPr>
         <w:t xml:space="preserve">&gt; должен определить атрибуты ширины и высоты </w:t>
       </w:r>
+      <w:r>
+        <w:rPr>
+          <w:rFonts w:ascii="Times New Roman" w:eastAsia="SimSun" w:hAnsi="Times New Roman" w:cs="Times New Roman"/>
+          <w:i/>
+          <w:color w:val="000000"/>
+          <w:sz w:val="28"/>
+          <w:szCs w:val="28"/>
+        </w:rPr>
+        <w:t>Style</w:t>
+      </w:r>
+      <w:r>
+        <w:rPr>
+          <w:rFonts w:ascii="Times New Roman" w:eastAsia="SimSun" w:hAnsi="Times New Roman" w:cs="Times New Roman"/>
+          <w:color w:val="000000"/>
+          <w:sz w:val="28"/>
+          <w:szCs w:val="28"/>
+        </w:rPr>
+        <w:t xml:space="preserve"> </w:t>
+      </w:r>
       <w:proofErr w:type="spellStart"/>
       <w:r>
         <w:rPr>
@@ -2254,7 +2237,7 @@
           <w:sz w:val="28"/>
           <w:szCs w:val="28"/>
         </w:rPr>
-        <w:t>Style</w:t>
+        <w:t>Sheets</w:t>
       </w:r>
       <w:proofErr w:type="spellEnd"/>
       <w:r>
@@ -2264,8 +2247,177 @@
           <w:sz w:val="28"/>
           <w:szCs w:val="28"/>
         </w:rPr>
+        <w:t>.</w:t>
+      </w:r>
+    </w:p>
+    <w:p>
+      <w:pPr>
+        <w:spacing w:after="0" w:line="276" w:lineRule="auto"/>
+        <w:jc w:val="both"/>
+        <w:rPr>
+          <w:rFonts w:ascii="Times New Roman" w:eastAsia="SimSun" w:hAnsi="Times New Roman" w:cs="Times New Roman"/>
+          <w:color w:val="000000"/>
+          <w:sz w:val="28"/>
+          <w:szCs w:val="28"/>
+        </w:rPr>
+      </w:pPr>
+      <w:r>
+        <w:rPr>
+          <w:rFonts w:ascii="Times New Roman" w:eastAsia="SimSun" w:hAnsi="Times New Roman" w:cs="Times New Roman"/>
+          <w:color w:val="000000"/>
+          <w:sz w:val="28"/>
+          <w:szCs w:val="28"/>
+        </w:rPr>
+        <w:t xml:space="preserve">Понятие «динамическое содержание» означает возможность доступа к любой части содержания документа и его изменения без необходимости перезагрузки документа. Примером динамического содержания являются электронные часы с секундной стрелкой, которые автоматически обновляются в </w:t>
+      </w:r>
+      <w:r>
+        <w:rPr>
+          <w:rFonts w:ascii="Times New Roman" w:eastAsia="SimSun" w:hAnsi="Times New Roman" w:cs="Times New Roman"/>
+          <w:i/>
+          <w:color w:val="000000"/>
+          <w:sz w:val="28"/>
+          <w:szCs w:val="28"/>
+        </w:rPr>
+        <w:t>HTML</w:t>
+      </w:r>
+      <w:r>
+        <w:rPr>
+          <w:rFonts w:ascii="Times New Roman" w:eastAsia="SimSun" w:hAnsi="Times New Roman" w:cs="Times New Roman"/>
+          <w:color w:val="000000"/>
+          <w:sz w:val="28"/>
+          <w:szCs w:val="28"/>
+        </w:rPr>
+        <w:t>-документе каждую секунду без необходимо</w:t>
+      </w:r>
+      <w:r>
+        <w:rPr>
+          <w:rFonts w:ascii="Times New Roman" w:eastAsia="SimSun" w:hAnsi="Times New Roman" w:cs="Times New Roman"/>
+          <w:color w:val="000000"/>
+          <w:sz w:val="28"/>
+          <w:szCs w:val="28"/>
+        </w:rPr>
+        <w:t xml:space="preserve">сти генерации нового документа. </w:t>
+      </w:r>
+      <w:r>
+        <w:rPr>
+          <w:rFonts w:ascii="Times New Roman" w:eastAsia="SimSun" w:hAnsi="Times New Roman" w:cs="Times New Roman"/>
+          <w:color w:val="000000"/>
+          <w:sz w:val="28"/>
+          <w:szCs w:val="28"/>
+        </w:rPr>
+        <w:t xml:space="preserve">Динамический </w:t>
+      </w:r>
+      <w:r>
+        <w:rPr>
+          <w:rFonts w:ascii="Times New Roman" w:eastAsia="SimSun" w:hAnsi="Times New Roman" w:cs="Times New Roman"/>
+          <w:i/>
+          <w:color w:val="000000"/>
+          <w:sz w:val="28"/>
+          <w:szCs w:val="28"/>
+        </w:rPr>
+        <w:t>HTML</w:t>
+      </w:r>
+      <w:r>
+        <w:rPr>
+          <w:rFonts w:ascii="Times New Roman" w:eastAsia="SimSun" w:hAnsi="Times New Roman" w:cs="Times New Roman"/>
+          <w:color w:val="000000"/>
+          <w:sz w:val="28"/>
+          <w:szCs w:val="28"/>
+        </w:rPr>
+        <w:t xml:space="preserve"> предоставляет средства прямого доступа ко всем элементам документа вплоть до отдельных символов. При обновлении документа окружающее его содержание мож</w:t>
+      </w:r>
+      <w:r>
+        <w:rPr>
+          <w:rFonts w:ascii="Times New Roman" w:eastAsia="SimSun" w:hAnsi="Times New Roman" w:cs="Times New Roman"/>
+          <w:color w:val="000000"/>
+          <w:sz w:val="28"/>
+          <w:szCs w:val="28"/>
+        </w:rPr>
+        <w:t>но</w:t>
+      </w:r>
+      <w:r>
+        <w:rPr>
+          <w:rFonts w:ascii="Times New Roman" w:eastAsia="SimSun" w:hAnsi="Times New Roman" w:cs="Times New Roman"/>
+          <w:color w:val="000000"/>
+          <w:sz w:val="28"/>
+          <w:szCs w:val="28"/>
+        </w:rPr>
+        <w:t xml:space="preserve"> переформатирова</w:t>
+      </w:r>
+      <w:r>
+        <w:rPr>
+          <w:rFonts w:ascii="Times New Roman" w:eastAsia="SimSun" w:hAnsi="Times New Roman" w:cs="Times New Roman"/>
+          <w:color w:val="000000"/>
+          <w:sz w:val="28"/>
+          <w:szCs w:val="28"/>
+        </w:rPr>
+        <w:t>ть</w:t>
+      </w:r>
+      <w:r>
+        <w:rPr>
+          <w:rFonts w:ascii="Times New Roman" w:eastAsia="SimSun" w:hAnsi="Times New Roman" w:cs="Times New Roman"/>
+          <w:color w:val="000000"/>
+          <w:sz w:val="28"/>
+          <w:szCs w:val="28"/>
+        </w:rPr>
+        <w:t xml:space="preserve"> в зависимости от размера и положения нового содержания. Переформатирование документа также часто происходит при использовании динамических стилей, когда размер или отображение документа изменяются. Динамическое содержание расширяет возможности изменения текста и </w:t>
+      </w:r>
+      <w:r>
+        <w:rPr>
+          <w:rFonts w:ascii="Times New Roman" w:eastAsia="SimSun" w:hAnsi="Times New Roman" w:cs="Times New Roman"/>
+          <w:i/>
+          <w:color w:val="000000"/>
+          <w:sz w:val="28"/>
+          <w:szCs w:val="28"/>
+        </w:rPr>
+        <w:t>HTML</w:t>
+      </w:r>
+      <w:r>
+        <w:rPr>
+          <w:rFonts w:ascii="Times New Roman" w:eastAsia="SimSun" w:hAnsi="Times New Roman" w:cs="Times New Roman"/>
+          <w:color w:val="000000"/>
+          <w:sz w:val="28"/>
+          <w:szCs w:val="28"/>
+        </w:rPr>
+        <w:t xml:space="preserve"> на странице.</w:t>
+      </w:r>
+      <w:r>
+        <w:rPr>
+          <w:rFonts w:ascii="Times New Roman" w:eastAsia="SimSun" w:hAnsi="Times New Roman" w:cs="Times New Roman"/>
+          <w:color w:val="000000"/>
+          <w:sz w:val="28"/>
+          <w:szCs w:val="28"/>
+        </w:rPr>
         <w:t xml:space="preserve"> </w:t>
       </w:r>
+      <w:r>
+        <w:rPr>
+          <w:rFonts w:ascii="Times New Roman" w:eastAsia="SimSun" w:hAnsi="Times New Roman" w:cs="Times New Roman"/>
+          <w:color w:val="000000"/>
+          <w:sz w:val="28"/>
+          <w:szCs w:val="28"/>
+        </w:rPr>
+        <w:t xml:space="preserve">Свойства динамического содержания представлены следующими четырьмя свойствами элемента </w:t>
+      </w:r>
+      <w:r>
+        <w:rPr>
+          <w:rFonts w:ascii="Times New Roman" w:eastAsia="SimSun" w:hAnsi="Times New Roman" w:cs="Times New Roman"/>
+          <w:i/>
+          <w:color w:val="000000"/>
+          <w:sz w:val="28"/>
+          <w:szCs w:val="28"/>
+        </w:rPr>
+        <w:t>Body</w:t>
+      </w:r>
+      <w:r>
+        <w:rPr>
+          <w:rFonts w:ascii="Times New Roman" w:eastAsia="SimSun" w:hAnsi="Times New Roman" w:cs="Times New Roman"/>
+          <w:color w:val="000000"/>
+          <w:sz w:val="28"/>
+          <w:szCs w:val="28"/>
+        </w:rPr>
+        <w:t xml:space="preserve"> и всех элементов, находящихся внутри него: </w:t>
+      </w:r>
       <w:proofErr w:type="spellStart"/>
       <w:r>
         <w:rPr>
@@ -2275,7 +2427,7 @@
           <w:sz w:val="28"/>
           <w:szCs w:val="28"/>
         </w:rPr>
-        <w:t>Sheets</w:t>
+        <w:t>innerHTML</w:t>
       </w:r>
       <w:proofErr w:type="spellEnd"/>
       <w:r>
@@ -2285,7 +2437,243 @@
           <w:sz w:val="28"/>
           <w:szCs w:val="28"/>
         </w:rPr>
-        <w:t>.</w:t>
+        <w:t xml:space="preserve">, </w:t>
+      </w:r>
+      <w:proofErr w:type="spellStart"/>
+      <w:r>
+        <w:rPr>
+          <w:rFonts w:ascii="Times New Roman" w:eastAsia="SimSun" w:hAnsi="Times New Roman" w:cs="Times New Roman"/>
+          <w:i/>
+          <w:color w:val="000000"/>
+          <w:sz w:val="28"/>
+          <w:szCs w:val="28"/>
+        </w:rPr>
+        <w:t>innerText</w:t>
+      </w:r>
+      <w:proofErr w:type="spellEnd"/>
+      <w:r>
+        <w:rPr>
+          <w:rFonts w:ascii="Times New Roman" w:eastAsia="SimSun" w:hAnsi="Times New Roman" w:cs="Times New Roman"/>
+          <w:color w:val="000000"/>
+          <w:sz w:val="28"/>
+          <w:szCs w:val="28"/>
+        </w:rPr>
+        <w:t xml:space="preserve">, </w:t>
+      </w:r>
+      <w:proofErr w:type="spellStart"/>
+      <w:r>
+        <w:rPr>
+          <w:rFonts w:ascii="Times New Roman" w:eastAsia="SimSun" w:hAnsi="Times New Roman" w:cs="Times New Roman"/>
+          <w:i/>
+          <w:color w:val="000000"/>
+          <w:sz w:val="28"/>
+          <w:szCs w:val="28"/>
+        </w:rPr>
+        <w:t>outerHTML</w:t>
+      </w:r>
+      <w:proofErr w:type="spellEnd"/>
+      <w:r>
+        <w:rPr>
+          <w:rFonts w:ascii="Times New Roman" w:eastAsia="SimSun" w:hAnsi="Times New Roman" w:cs="Times New Roman"/>
+          <w:color w:val="000000"/>
+          <w:sz w:val="28"/>
+          <w:szCs w:val="28"/>
+        </w:rPr>
+        <w:t xml:space="preserve"> и </w:t>
+      </w:r>
+      <w:proofErr w:type="spellStart"/>
+      <w:r>
+        <w:rPr>
+          <w:rFonts w:ascii="Times New Roman" w:eastAsia="SimSun" w:hAnsi="Times New Roman" w:cs="Times New Roman"/>
+          <w:i/>
+          <w:color w:val="000000"/>
+          <w:sz w:val="28"/>
+          <w:szCs w:val="28"/>
+        </w:rPr>
+        <w:t>outerText</w:t>
+      </w:r>
+      <w:proofErr w:type="spellEnd"/>
+      <w:r>
+        <w:rPr>
+          <w:rFonts w:ascii="Times New Roman" w:eastAsia="SimSun" w:hAnsi="Times New Roman" w:cs="Times New Roman"/>
+          <w:color w:val="000000"/>
+          <w:sz w:val="28"/>
+          <w:szCs w:val="28"/>
+        </w:rPr>
+        <w:t xml:space="preserve">. Свойство </w:t>
+      </w:r>
+      <w:proofErr w:type="spellStart"/>
+      <w:r>
+        <w:rPr>
+          <w:rFonts w:ascii="Times New Roman" w:eastAsia="SimSun" w:hAnsi="Times New Roman" w:cs="Times New Roman"/>
+          <w:i/>
+          <w:color w:val="000000"/>
+          <w:sz w:val="28"/>
+          <w:szCs w:val="28"/>
+        </w:rPr>
+        <w:t>innerHTML</w:t>
+      </w:r>
+      <w:proofErr w:type="spellEnd"/>
+      <w:r>
+        <w:rPr>
+          <w:rFonts w:ascii="Times New Roman" w:eastAsia="SimSun" w:hAnsi="Times New Roman" w:cs="Times New Roman"/>
+          <w:color w:val="000000"/>
+          <w:sz w:val="28"/>
+          <w:szCs w:val="28"/>
+        </w:rPr>
+        <w:t xml:space="preserve"> элемента представляет его содержание, включая разметку </w:t>
+      </w:r>
+      <w:r>
+        <w:rPr>
+          <w:rFonts w:ascii="Times New Roman" w:eastAsia="SimSun" w:hAnsi="Times New Roman" w:cs="Times New Roman"/>
+          <w:i/>
+          <w:color w:val="000000"/>
+          <w:sz w:val="28"/>
+          <w:szCs w:val="28"/>
+        </w:rPr>
+        <w:t>HTML</w:t>
+      </w:r>
+      <w:r>
+        <w:rPr>
+          <w:rFonts w:ascii="Times New Roman" w:eastAsia="SimSun" w:hAnsi="Times New Roman" w:cs="Times New Roman"/>
+          <w:color w:val="000000"/>
+          <w:sz w:val="28"/>
+          <w:szCs w:val="28"/>
+        </w:rPr>
+        <w:t xml:space="preserve"> для всех дочерних элементов. Свойство </w:t>
+      </w:r>
+      <w:proofErr w:type="spellStart"/>
+      <w:r>
+        <w:rPr>
+          <w:rFonts w:ascii="Times New Roman" w:eastAsia="SimSun" w:hAnsi="Times New Roman" w:cs="Times New Roman"/>
+          <w:i/>
+          <w:color w:val="000000"/>
+          <w:sz w:val="28"/>
+          <w:szCs w:val="28"/>
+        </w:rPr>
+        <w:t>innerText</w:t>
+      </w:r>
+      <w:proofErr w:type="spellEnd"/>
+      <w:r>
+        <w:rPr>
+          <w:rFonts w:ascii="Times New Roman" w:eastAsia="SimSun" w:hAnsi="Times New Roman" w:cs="Times New Roman"/>
+          <w:color w:val="000000"/>
+          <w:sz w:val="28"/>
+          <w:szCs w:val="28"/>
+        </w:rPr>
+        <w:t xml:space="preserve"> представляет содержащийся текст без тегов </w:t>
+      </w:r>
+      <w:r>
+        <w:rPr>
+          <w:rFonts w:ascii="Times New Roman" w:eastAsia="SimSun" w:hAnsi="Times New Roman" w:cs="Times New Roman"/>
+          <w:i/>
+          <w:color w:val="000000"/>
+          <w:sz w:val="28"/>
+          <w:szCs w:val="28"/>
+        </w:rPr>
+        <w:t>HTML</w:t>
+      </w:r>
+      <w:r>
+        <w:rPr>
+          <w:rFonts w:ascii="Times New Roman" w:eastAsia="SimSun" w:hAnsi="Times New Roman" w:cs="Times New Roman"/>
+          <w:color w:val="000000"/>
+          <w:sz w:val="28"/>
+          <w:szCs w:val="28"/>
+        </w:rPr>
+        <w:t xml:space="preserve">. Присвоение нового значения одному из внутренних свойств элемента заменяет содержание документа. Свойства </w:t>
+      </w:r>
+      <w:proofErr w:type="spellStart"/>
+      <w:r>
+        <w:rPr>
+          <w:rFonts w:ascii="Times New Roman" w:eastAsia="SimSun" w:hAnsi="Times New Roman" w:cs="Times New Roman"/>
+          <w:i/>
+          <w:color w:val="000000"/>
+          <w:sz w:val="28"/>
+          <w:szCs w:val="28"/>
+        </w:rPr>
+        <w:t>outerHTML</w:t>
+      </w:r>
+      <w:proofErr w:type="spellEnd"/>
+      <w:r>
+        <w:rPr>
+          <w:rFonts w:ascii="Times New Roman" w:eastAsia="SimSun" w:hAnsi="Times New Roman" w:cs="Times New Roman"/>
+          <w:color w:val="000000"/>
+          <w:sz w:val="28"/>
+          <w:szCs w:val="28"/>
+        </w:rPr>
+        <w:t xml:space="preserve"> и </w:t>
+      </w:r>
+      <w:proofErr w:type="spellStart"/>
+      <w:r>
+        <w:rPr>
+          <w:rFonts w:ascii="Times New Roman" w:eastAsia="SimSun" w:hAnsi="Times New Roman" w:cs="Times New Roman"/>
+          <w:i/>
+          <w:color w:val="000000"/>
+          <w:sz w:val="28"/>
+          <w:szCs w:val="28"/>
+        </w:rPr>
+        <w:t>outerText</w:t>
+      </w:r>
+      <w:proofErr w:type="spellEnd"/>
+      <w:r>
+        <w:rPr>
+          <w:rFonts w:ascii="Times New Roman" w:eastAsia="SimSun" w:hAnsi="Times New Roman" w:cs="Times New Roman"/>
+          <w:color w:val="000000"/>
+          <w:sz w:val="28"/>
+          <w:szCs w:val="28"/>
+        </w:rPr>
+        <w:t xml:space="preserve"> сходны со свойствами </w:t>
+      </w:r>
+      <w:proofErr w:type="spellStart"/>
+      <w:r>
+        <w:rPr>
+          <w:rFonts w:ascii="Times New Roman" w:eastAsia="SimSun" w:hAnsi="Times New Roman" w:cs="Times New Roman"/>
+          <w:i/>
+          <w:color w:val="000000"/>
+          <w:sz w:val="28"/>
+          <w:szCs w:val="28"/>
+        </w:rPr>
+        <w:t>innerHTML</w:t>
+      </w:r>
+      <w:proofErr w:type="spellEnd"/>
+      <w:r>
+        <w:rPr>
+          <w:rFonts w:ascii="Times New Roman" w:eastAsia="SimSun" w:hAnsi="Times New Roman" w:cs="Times New Roman"/>
+          <w:color w:val="000000"/>
+          <w:sz w:val="28"/>
+          <w:szCs w:val="28"/>
+        </w:rPr>
+        <w:t xml:space="preserve"> и </w:t>
+      </w:r>
+      <w:proofErr w:type="spellStart"/>
+      <w:r>
+        <w:rPr>
+          <w:rFonts w:ascii="Times New Roman" w:eastAsia="SimSun" w:hAnsi="Times New Roman" w:cs="Times New Roman"/>
+          <w:i/>
+          <w:color w:val="000000"/>
+          <w:sz w:val="28"/>
+          <w:szCs w:val="28"/>
+        </w:rPr>
+        <w:t>innerText</w:t>
+      </w:r>
+      <w:proofErr w:type="spellEnd"/>
+      <w:r>
+        <w:rPr>
+          <w:rFonts w:ascii="Times New Roman" w:eastAsia="SimSun" w:hAnsi="Times New Roman" w:cs="Times New Roman"/>
+          <w:color w:val="000000"/>
+          <w:sz w:val="28"/>
+          <w:szCs w:val="28"/>
+        </w:rPr>
+        <w:t>, но они обращаются ко всему э</w:t>
+      </w:r>
+      <w:r>
+        <w:rPr>
+          <w:rFonts w:ascii="Times New Roman" w:eastAsia="SimSun" w:hAnsi="Times New Roman" w:cs="Times New Roman"/>
+          <w:color w:val="000000"/>
+          <w:sz w:val="28"/>
+          <w:szCs w:val="28"/>
+        </w:rPr>
+        <w:t>лементу, а не к его содержанию.</w:t>
       </w:r>
     </w:p>
     <w:p>
@@ -2306,7 +2694,25 @@
           <w:sz w:val="28"/>
           <w:szCs w:val="28"/>
         </w:rPr>
-        <w:t xml:space="preserve">Понятие «динамическое содержание» означает возможность доступа к любой части содержания документа и его изменения без необходимости перезагрузки документа. Примером динамического содержания являются электронные часы с секундной стрелкой, которые автоматически обновляются в </w:t>
+        <w:t xml:space="preserve">Связывание данных </w:t>
+      </w:r>
+      <w:r>
+        <w:rPr>
+          <w:rFonts w:ascii="Times New Roman" w:eastAsia="SimSun" w:hAnsi="Times New Roman" w:cs="Times New Roman"/>
+          <w:color w:val="000000"/>
+          <w:sz w:val="28"/>
+          <w:szCs w:val="28"/>
+        </w:rPr>
+        <w:t xml:space="preserve">представляет собой технологию, </w:t>
+      </w:r>
+      <w:r>
+        <w:rPr>
+          <w:rFonts w:ascii="Times New Roman" w:eastAsia="SimSun" w:hAnsi="Times New Roman" w:cs="Times New Roman"/>
+          <w:color w:val="000000"/>
+          <w:sz w:val="28"/>
+          <w:szCs w:val="28"/>
+        </w:rPr>
+        <w:t xml:space="preserve">поддерживающую отношения между данными и </w:t>
       </w:r>
       <w:r>
         <w:rPr>
@@ -2325,25 +2731,34 @@
           <w:sz w:val="28"/>
           <w:szCs w:val="28"/>
         </w:rPr>
-        <w:t>-документе каждую секунду без необходимо</w:t>
-      </w:r>
-      <w:r>
-        <w:rPr>
-          <w:rFonts w:ascii="Times New Roman" w:eastAsia="SimSun" w:hAnsi="Times New Roman" w:cs="Times New Roman"/>
-          <w:color w:val="000000"/>
-          <w:sz w:val="28"/>
-          <w:szCs w:val="28"/>
-        </w:rPr>
-        <w:t xml:space="preserve">сти генерации нового документа. </w:t>
-      </w:r>
-      <w:r>
-        <w:rPr>
-          <w:rFonts w:ascii="Times New Roman" w:eastAsia="SimSun" w:hAnsi="Times New Roman" w:cs="Times New Roman"/>
-          <w:color w:val="000000"/>
-          <w:sz w:val="28"/>
-          <w:szCs w:val="28"/>
-        </w:rPr>
-        <w:t xml:space="preserve">Динамический </w:t>
+        <w:t>-потребителями данных.</w:t>
+      </w:r>
+      <w:r>
+        <w:rPr>
+          <w:rFonts w:ascii="Times New Roman" w:eastAsia="SimSun" w:hAnsi="Times New Roman" w:cs="Times New Roman"/>
+          <w:color w:val="000000"/>
+          <w:sz w:val="28"/>
+          <w:szCs w:val="28"/>
+        </w:rPr>
+        <w:t xml:space="preserve"> </w:t>
+      </w:r>
+      <w:r>
+        <w:rPr>
+          <w:rFonts w:ascii="Times New Roman" w:eastAsia="SimSun" w:hAnsi="Times New Roman" w:cs="Times New Roman"/>
+          <w:color w:val="000000"/>
+          <w:sz w:val="28"/>
+          <w:szCs w:val="28"/>
+        </w:rPr>
+        <w:t>Архитектура технологии связывания</w:t>
+      </w:r>
+      <w:r>
+        <w:rPr>
+          <w:rFonts w:ascii="Times New Roman" w:eastAsia="SimSun" w:hAnsi="Times New Roman" w:cs="Times New Roman"/>
+          <w:color w:val="000000"/>
+          <w:sz w:val="28"/>
+          <w:szCs w:val="28"/>
+        </w:rPr>
+        <w:t xml:space="preserve"> содержит следующие компоненты: </w:t>
       </w:r>
       <w:r>
         <w:rPr>
@@ -2362,7 +2777,16 @@
           <w:sz w:val="28"/>
           <w:szCs w:val="28"/>
         </w:rPr>
-        <w:t xml:space="preserve"> предоставляет средства прямого доступа ко всем элементам документа вплоть до отдельных символов. При обновлении документа окружающее его содержание может быть переформатировано в зависимости от размера и положения нового содержания. Переформатирование документа также часто происходит при использовании динамических стилей, когда размер или отображение документа изменяются. Динамическое содержание расширяет возможности изменения текста и </w:t>
+        <w:t>-расширения связывания д</w:t>
+      </w:r>
+      <w:r>
+        <w:rPr>
+          <w:rFonts w:ascii="Times New Roman" w:eastAsia="SimSun" w:hAnsi="Times New Roman" w:cs="Times New Roman"/>
+          <w:color w:val="000000"/>
+          <w:sz w:val="28"/>
+          <w:szCs w:val="28"/>
+        </w:rPr>
+        <w:t>анных (</w:t>
       </w:r>
       <w:r>
         <w:rPr>
@@ -2381,7 +2805,16 @@
           <w:sz w:val="28"/>
           <w:szCs w:val="28"/>
         </w:rPr>
-        <w:t xml:space="preserve"> на странице.</w:t>
+        <w:t xml:space="preserve">-потребители данных), объекты источников данных, </w:t>
+      </w:r>
+      <w:r>
+        <w:rPr>
+          <w:rFonts w:ascii="Times New Roman" w:eastAsia="SimSun" w:hAnsi="Times New Roman" w:cs="Times New Roman"/>
+          <w:color w:val="000000"/>
+          <w:sz w:val="28"/>
+          <w:szCs w:val="28"/>
+        </w:rPr>
+        <w:t>агент связывания и построения.</w:t>
       </w:r>
       <w:r>
         <w:rPr>
@@ -2399,133 +2832,7 @@
           <w:sz w:val="28"/>
           <w:szCs w:val="28"/>
         </w:rPr>
-        <w:t xml:space="preserve">Свойства динамического содержания представлены следующими четырьмя свойствами элемента </w:t>
-      </w:r>
-      <w:proofErr w:type="spellStart"/>
-      <w:r>
-        <w:rPr>
-          <w:rFonts w:ascii="Times New Roman" w:eastAsia="SimSun" w:hAnsi="Times New Roman" w:cs="Times New Roman"/>
-          <w:i/>
-          <w:color w:val="000000"/>
-          <w:sz w:val="28"/>
-          <w:szCs w:val="28"/>
-        </w:rPr>
-        <w:t>Body</w:t>
-      </w:r>
-      <w:proofErr w:type="spellEnd"/>
-      <w:r>
-        <w:rPr>
-          <w:rFonts w:ascii="Times New Roman" w:eastAsia="SimSun" w:hAnsi="Times New Roman" w:cs="Times New Roman"/>
-          <w:color w:val="000000"/>
-          <w:sz w:val="28"/>
-          <w:szCs w:val="28"/>
-        </w:rPr>
-        <w:t xml:space="preserve"> и всех элементов, находящихся внутри него: </w:t>
-      </w:r>
-      <w:proofErr w:type="spellStart"/>
-      <w:r>
-        <w:rPr>
-          <w:rFonts w:ascii="Times New Roman" w:eastAsia="SimSun" w:hAnsi="Times New Roman" w:cs="Times New Roman"/>
-          <w:i/>
-          <w:color w:val="000000"/>
-          <w:sz w:val="28"/>
-          <w:szCs w:val="28"/>
-        </w:rPr>
-        <w:t>innerHTML</w:t>
-      </w:r>
-      <w:proofErr w:type="spellEnd"/>
-      <w:r>
-        <w:rPr>
-          <w:rFonts w:ascii="Times New Roman" w:eastAsia="SimSun" w:hAnsi="Times New Roman" w:cs="Times New Roman"/>
-          <w:color w:val="000000"/>
-          <w:sz w:val="28"/>
-          <w:szCs w:val="28"/>
-        </w:rPr>
-        <w:t xml:space="preserve">, </w:t>
-      </w:r>
-      <w:proofErr w:type="spellStart"/>
-      <w:r>
-        <w:rPr>
-          <w:rFonts w:ascii="Times New Roman" w:eastAsia="SimSun" w:hAnsi="Times New Roman" w:cs="Times New Roman"/>
-          <w:i/>
-          <w:color w:val="000000"/>
-          <w:sz w:val="28"/>
-          <w:szCs w:val="28"/>
-        </w:rPr>
-        <w:t>innerText</w:t>
-      </w:r>
-      <w:proofErr w:type="spellEnd"/>
-      <w:r>
-        <w:rPr>
-          <w:rFonts w:ascii="Times New Roman" w:eastAsia="SimSun" w:hAnsi="Times New Roman" w:cs="Times New Roman"/>
-          <w:color w:val="000000"/>
-          <w:sz w:val="28"/>
-          <w:szCs w:val="28"/>
-        </w:rPr>
-        <w:t xml:space="preserve">, </w:t>
-      </w:r>
-      <w:proofErr w:type="spellStart"/>
-      <w:r>
-        <w:rPr>
-          <w:rFonts w:ascii="Times New Roman" w:eastAsia="SimSun" w:hAnsi="Times New Roman" w:cs="Times New Roman"/>
-          <w:i/>
-          <w:color w:val="000000"/>
-          <w:sz w:val="28"/>
-          <w:szCs w:val="28"/>
-        </w:rPr>
-        <w:t>outerHTML</w:t>
-      </w:r>
-      <w:proofErr w:type="spellEnd"/>
-      <w:r>
-        <w:rPr>
-          <w:rFonts w:ascii="Times New Roman" w:eastAsia="SimSun" w:hAnsi="Times New Roman" w:cs="Times New Roman"/>
-          <w:color w:val="000000"/>
-          <w:sz w:val="28"/>
-          <w:szCs w:val="28"/>
-        </w:rPr>
-        <w:t xml:space="preserve"> и </w:t>
-      </w:r>
-      <w:proofErr w:type="spellStart"/>
-      <w:r>
-        <w:rPr>
-          <w:rFonts w:ascii="Times New Roman" w:eastAsia="SimSun" w:hAnsi="Times New Roman" w:cs="Times New Roman"/>
-          <w:i/>
-          <w:color w:val="000000"/>
-          <w:sz w:val="28"/>
-          <w:szCs w:val="28"/>
-        </w:rPr>
-        <w:t>outerText</w:t>
-      </w:r>
-      <w:proofErr w:type="spellEnd"/>
-      <w:r>
-        <w:rPr>
-          <w:rFonts w:ascii="Times New Roman" w:eastAsia="SimSun" w:hAnsi="Times New Roman" w:cs="Times New Roman"/>
-          <w:color w:val="000000"/>
-          <w:sz w:val="28"/>
-          <w:szCs w:val="28"/>
-        </w:rPr>
-        <w:t xml:space="preserve">. Свойство </w:t>
-      </w:r>
-      <w:proofErr w:type="spellStart"/>
-      <w:r>
-        <w:rPr>
-          <w:rFonts w:ascii="Times New Roman" w:eastAsia="SimSun" w:hAnsi="Times New Roman" w:cs="Times New Roman"/>
-          <w:i/>
-          <w:color w:val="000000"/>
-          <w:sz w:val="28"/>
-          <w:szCs w:val="28"/>
-        </w:rPr>
-        <w:t>innerHTML</w:t>
-      </w:r>
-      <w:proofErr w:type="spellEnd"/>
-      <w:r>
-        <w:rPr>
-          <w:rFonts w:ascii="Times New Roman" w:eastAsia="SimSun" w:hAnsi="Times New Roman" w:cs="Times New Roman"/>
-          <w:color w:val="000000"/>
-          <w:sz w:val="28"/>
-          <w:szCs w:val="28"/>
-        </w:rPr>
-        <w:t xml:space="preserve"> элемента представляет его содержание, включая разметку </w:t>
+        <w:t xml:space="preserve">Объекты источников данных поставляют данные на страницу. </w:t>
       </w:r>
       <w:r>
         <w:rPr>
@@ -2544,28 +2851,7 @@
           <w:sz w:val="28"/>
           <w:szCs w:val="28"/>
         </w:rPr>
-        <w:t xml:space="preserve"> для всех дочерних элементов. Свойство </w:t>
-      </w:r>
-      <w:proofErr w:type="spellStart"/>
-      <w:r>
-        <w:rPr>
-          <w:rFonts w:ascii="Times New Roman" w:eastAsia="SimSun" w:hAnsi="Times New Roman" w:cs="Times New Roman"/>
-          <w:i/>
-          <w:color w:val="000000"/>
-          <w:sz w:val="28"/>
-          <w:szCs w:val="28"/>
-        </w:rPr>
-        <w:t>innerText</w:t>
-      </w:r>
-      <w:proofErr w:type="spellEnd"/>
-      <w:r>
-        <w:rPr>
-          <w:rFonts w:ascii="Times New Roman" w:eastAsia="SimSun" w:hAnsi="Times New Roman" w:cs="Times New Roman"/>
-          <w:color w:val="000000"/>
-          <w:sz w:val="28"/>
-          <w:szCs w:val="28"/>
-        </w:rPr>
-        <w:t xml:space="preserve"> представляет содержащийся текст без тегов </w:t>
+        <w:t xml:space="preserve">-потребители данных отображают данные и обеспечивают взаимодействие пользователя с данными. Агент связывания и повторения обеспечивает поддержку способов связывания и синхронизацию всех отношений с источником данных и </w:t>
       </w:r>
       <w:r>
         <w:rPr>
@@ -2584,159 +2870,19 @@
           <w:sz w:val="28"/>
           <w:szCs w:val="28"/>
         </w:rPr>
-        <w:t xml:space="preserve">. Присвоение нового значения одному из внутренних свойств элемента заменяет содержание документа. Свойства </w:t>
-      </w:r>
-      <w:proofErr w:type="spellStart"/>
-      <w:r>
-        <w:rPr>
-          <w:rFonts w:ascii="Times New Roman" w:eastAsia="SimSun" w:hAnsi="Times New Roman" w:cs="Times New Roman"/>
-          <w:i/>
-          <w:color w:val="000000"/>
-          <w:sz w:val="28"/>
-          <w:szCs w:val="28"/>
-        </w:rPr>
-        <w:t>outerHTML</w:t>
-      </w:r>
-      <w:proofErr w:type="spellEnd"/>
-      <w:r>
-        <w:rPr>
-          <w:rFonts w:ascii="Times New Roman" w:eastAsia="SimSun" w:hAnsi="Times New Roman" w:cs="Times New Roman"/>
-          <w:color w:val="000000"/>
-          <w:sz w:val="28"/>
-          <w:szCs w:val="28"/>
-        </w:rPr>
-        <w:t xml:space="preserve"> и </w:t>
-      </w:r>
-      <w:proofErr w:type="spellStart"/>
-      <w:r>
-        <w:rPr>
-          <w:rFonts w:ascii="Times New Roman" w:eastAsia="SimSun" w:hAnsi="Times New Roman" w:cs="Times New Roman"/>
-          <w:i/>
-          <w:color w:val="000000"/>
-          <w:sz w:val="28"/>
-          <w:szCs w:val="28"/>
-        </w:rPr>
-        <w:t>outerText</w:t>
-      </w:r>
-      <w:proofErr w:type="spellEnd"/>
-      <w:r>
-        <w:rPr>
-          <w:rFonts w:ascii="Times New Roman" w:eastAsia="SimSun" w:hAnsi="Times New Roman" w:cs="Times New Roman"/>
-          <w:color w:val="000000"/>
-          <w:sz w:val="28"/>
-          <w:szCs w:val="28"/>
-        </w:rPr>
-        <w:t xml:space="preserve"> сходны со свойствами </w:t>
-      </w:r>
-      <w:proofErr w:type="spellStart"/>
-      <w:r>
-        <w:rPr>
-          <w:rFonts w:ascii="Times New Roman" w:eastAsia="SimSun" w:hAnsi="Times New Roman" w:cs="Times New Roman"/>
-          <w:i/>
-          <w:color w:val="000000"/>
-          <w:sz w:val="28"/>
-          <w:szCs w:val="28"/>
-        </w:rPr>
-        <w:t>innerHTML</w:t>
-      </w:r>
-      <w:proofErr w:type="spellEnd"/>
-      <w:r>
-        <w:rPr>
-          <w:rFonts w:ascii="Times New Roman" w:eastAsia="SimSun" w:hAnsi="Times New Roman" w:cs="Times New Roman"/>
-          <w:color w:val="000000"/>
-          <w:sz w:val="28"/>
-          <w:szCs w:val="28"/>
-        </w:rPr>
-        <w:t xml:space="preserve"> и </w:t>
-      </w:r>
-      <w:proofErr w:type="spellStart"/>
-      <w:r>
-        <w:rPr>
-          <w:rFonts w:ascii="Times New Roman" w:eastAsia="SimSun" w:hAnsi="Times New Roman" w:cs="Times New Roman"/>
-          <w:i/>
-          <w:color w:val="000000"/>
-          <w:sz w:val="28"/>
-          <w:szCs w:val="28"/>
-        </w:rPr>
-        <w:t>innerText</w:t>
-      </w:r>
-      <w:proofErr w:type="spellEnd"/>
-      <w:r>
-        <w:rPr>
-          <w:rFonts w:ascii="Times New Roman" w:eastAsia="SimSun" w:hAnsi="Times New Roman" w:cs="Times New Roman"/>
-          <w:color w:val="000000"/>
-          <w:sz w:val="28"/>
-          <w:szCs w:val="28"/>
-        </w:rPr>
-        <w:t>, но они обращаются ко всему э</w:t>
-      </w:r>
-      <w:r>
-        <w:rPr>
-          <w:rFonts w:ascii="Times New Roman" w:eastAsia="SimSun" w:hAnsi="Times New Roman" w:cs="Times New Roman"/>
-          <w:color w:val="000000"/>
-          <w:sz w:val="28"/>
-          <w:szCs w:val="28"/>
-        </w:rPr>
-        <w:t>лементу, а не к его содержанию.</w:t>
-      </w:r>
-    </w:p>
-    <w:p>
-      <w:pPr>
-        <w:spacing w:after="0" w:line="276" w:lineRule="auto"/>
-        <w:jc w:val="both"/>
-        <w:rPr>
-          <w:rFonts w:ascii="Times New Roman" w:eastAsia="SimSun" w:hAnsi="Times New Roman" w:cs="Times New Roman"/>
-          <w:color w:val="000000"/>
-          <w:sz w:val="28"/>
-          <w:szCs w:val="28"/>
-        </w:rPr>
-      </w:pPr>
-      <w:r>
-        <w:rPr>
-          <w:rFonts w:ascii="Times New Roman" w:eastAsia="SimSun" w:hAnsi="Times New Roman" w:cs="Times New Roman"/>
-          <w:color w:val="000000"/>
-          <w:sz w:val="28"/>
-          <w:szCs w:val="28"/>
-        </w:rPr>
-        <w:t xml:space="preserve">Связывание данных </w:t>
-      </w:r>
-      <w:r>
-        <w:rPr>
-          <w:rFonts w:ascii="Times New Roman" w:eastAsia="SimSun" w:hAnsi="Times New Roman" w:cs="Times New Roman"/>
-          <w:color w:val="000000"/>
-          <w:sz w:val="28"/>
-          <w:szCs w:val="28"/>
-        </w:rPr>
-        <w:t xml:space="preserve">представляет собой технологию, </w:t>
-      </w:r>
-      <w:r>
-        <w:rPr>
-          <w:rFonts w:ascii="Times New Roman" w:eastAsia="SimSun" w:hAnsi="Times New Roman" w:cs="Times New Roman"/>
-          <w:color w:val="000000"/>
-          <w:sz w:val="28"/>
-          <w:szCs w:val="28"/>
-        </w:rPr>
-        <w:t xml:space="preserve">поддерживающую отношения между данными и </w:t>
-      </w:r>
-      <w:r>
-        <w:rPr>
-          <w:rFonts w:ascii="Times New Roman" w:eastAsia="SimSun" w:hAnsi="Times New Roman" w:cs="Times New Roman"/>
-          <w:i/>
-          <w:color w:val="000000"/>
-          <w:sz w:val="28"/>
-          <w:szCs w:val="28"/>
-        </w:rPr>
-        <w:t>HTML</w:t>
-      </w:r>
-      <w:r>
-        <w:rPr>
-          <w:rFonts w:ascii="Times New Roman" w:eastAsia="SimSun" w:hAnsi="Times New Roman" w:cs="Times New Roman"/>
-          <w:color w:val="000000"/>
-          <w:sz w:val="28"/>
-          <w:szCs w:val="28"/>
-        </w:rPr>
         <w:t>-потребителями данных.</w:t>
       </w:r>
+    </w:p>
+    <w:p>
+      <w:pPr>
+        <w:spacing w:after="0" w:line="276" w:lineRule="auto"/>
+        <w:rPr>
+          <w:rFonts w:ascii="Times New Roman" w:eastAsia="SimSun" w:hAnsi="Times New Roman" w:cs="Times New Roman"/>
+          <w:color w:val="000000"/>
+          <w:sz w:val="28"/>
+          <w:szCs w:val="28"/>
+        </w:rPr>
+      </w:pPr>
       <w:r>
         <w:rPr>
           <w:rFonts w:ascii="Times New Roman" w:eastAsia="SimSun" w:hAnsi="Times New Roman" w:cs="Times New Roman"/>
@@ -2753,168 +2899,18 @@
           <w:sz w:val="28"/>
           <w:szCs w:val="28"/>
         </w:rPr>
-        <w:t>Архитектура технологии связывания</w:t>
-      </w:r>
-      <w:r>
-        <w:rPr>
-          <w:rFonts w:ascii="Times New Roman" w:eastAsia="SimSun" w:hAnsi="Times New Roman" w:cs="Times New Roman"/>
-          <w:color w:val="000000"/>
-          <w:sz w:val="28"/>
-          <w:szCs w:val="28"/>
-        </w:rPr>
-        <w:t xml:space="preserve"> содержит следующие компоненты: </w:t>
-      </w:r>
-      <w:r>
-        <w:rPr>
-          <w:rFonts w:ascii="Times New Roman" w:eastAsia="SimSun" w:hAnsi="Times New Roman" w:cs="Times New Roman"/>
-          <w:i/>
-          <w:color w:val="000000"/>
-          <w:sz w:val="28"/>
-          <w:szCs w:val="28"/>
-        </w:rPr>
-        <w:t>HTML</w:t>
-      </w:r>
-      <w:r>
-        <w:rPr>
-          <w:rFonts w:ascii="Times New Roman" w:eastAsia="SimSun" w:hAnsi="Times New Roman" w:cs="Times New Roman"/>
-          <w:color w:val="000000"/>
-          <w:sz w:val="28"/>
-          <w:szCs w:val="28"/>
-        </w:rPr>
-        <w:t>-расширения связывания д</w:t>
-      </w:r>
-      <w:r>
-        <w:rPr>
-          <w:rFonts w:ascii="Times New Roman" w:eastAsia="SimSun" w:hAnsi="Times New Roman" w:cs="Times New Roman"/>
-          <w:color w:val="000000"/>
-          <w:sz w:val="28"/>
-          <w:szCs w:val="28"/>
-        </w:rPr>
-        <w:t>анных (</w:t>
-      </w:r>
-      <w:r>
-        <w:rPr>
-          <w:rFonts w:ascii="Times New Roman" w:eastAsia="SimSun" w:hAnsi="Times New Roman" w:cs="Times New Roman"/>
-          <w:i/>
-          <w:color w:val="000000"/>
-          <w:sz w:val="28"/>
-          <w:szCs w:val="28"/>
-        </w:rPr>
-        <w:t>HTML</w:t>
-      </w:r>
-      <w:r>
-        <w:rPr>
-          <w:rFonts w:ascii="Times New Roman" w:eastAsia="SimSun" w:hAnsi="Times New Roman" w:cs="Times New Roman"/>
-          <w:color w:val="000000"/>
-          <w:sz w:val="28"/>
-          <w:szCs w:val="28"/>
-        </w:rPr>
-        <w:t xml:space="preserve">-потребители данных), объекты источников данных, </w:t>
-      </w:r>
-      <w:r>
-        <w:rPr>
-          <w:rFonts w:ascii="Times New Roman" w:eastAsia="SimSun" w:hAnsi="Times New Roman" w:cs="Times New Roman"/>
-          <w:color w:val="000000"/>
-          <w:sz w:val="28"/>
-          <w:szCs w:val="28"/>
-        </w:rPr>
-        <w:t>агент связывания и построения.</w:t>
-      </w:r>
-      <w:r>
-        <w:rPr>
-          <w:rFonts w:ascii="Times New Roman" w:eastAsia="SimSun" w:hAnsi="Times New Roman" w:cs="Times New Roman"/>
-          <w:color w:val="000000"/>
-          <w:sz w:val="28"/>
-          <w:szCs w:val="28"/>
-        </w:rPr>
-        <w:t xml:space="preserve"> </w:t>
-      </w:r>
-      <w:r>
-        <w:rPr>
-          <w:rFonts w:ascii="Times New Roman" w:eastAsia="SimSun" w:hAnsi="Times New Roman" w:cs="Times New Roman"/>
-          <w:color w:val="000000"/>
-          <w:sz w:val="28"/>
-          <w:szCs w:val="28"/>
-        </w:rPr>
-        <w:t xml:space="preserve">Объекты источников данных поставляют данные на страницу. </w:t>
-      </w:r>
-      <w:r>
-        <w:rPr>
-          <w:rFonts w:ascii="Times New Roman" w:eastAsia="SimSun" w:hAnsi="Times New Roman" w:cs="Times New Roman"/>
-          <w:i/>
-          <w:color w:val="000000"/>
-          <w:sz w:val="28"/>
-          <w:szCs w:val="28"/>
-        </w:rPr>
-        <w:t>HTML</w:t>
-      </w:r>
-      <w:r>
-        <w:rPr>
-          <w:rFonts w:ascii="Times New Roman" w:eastAsia="SimSun" w:hAnsi="Times New Roman" w:cs="Times New Roman"/>
-          <w:color w:val="000000"/>
-          <w:sz w:val="28"/>
-          <w:szCs w:val="28"/>
-        </w:rPr>
-        <w:t xml:space="preserve">-потребители данных отображают данные и обеспечивают взаимодействие пользователя с данными. Агент связывания и повторения обеспечивает поддержку способов связывания и синхронизацию всех отношений с источником данных и </w:t>
-      </w:r>
-      <w:r>
-        <w:rPr>
-          <w:rFonts w:ascii="Times New Roman" w:eastAsia="SimSun" w:hAnsi="Times New Roman" w:cs="Times New Roman"/>
-          <w:i/>
-          <w:color w:val="000000"/>
-          <w:sz w:val="28"/>
-          <w:szCs w:val="28"/>
-        </w:rPr>
-        <w:t>HTML</w:t>
-      </w:r>
-      <w:r>
-        <w:rPr>
-          <w:rFonts w:ascii="Times New Roman" w:eastAsia="SimSun" w:hAnsi="Times New Roman" w:cs="Times New Roman"/>
-          <w:color w:val="000000"/>
-          <w:sz w:val="28"/>
-          <w:szCs w:val="28"/>
-        </w:rPr>
-        <w:t>-потребителями данных.</w:t>
-      </w:r>
-    </w:p>
-    <w:p>
-      <w:pPr>
-        <w:spacing w:after="0" w:line="276" w:lineRule="auto"/>
-        <w:rPr>
-          <w:rFonts w:ascii="Times New Roman" w:eastAsia="SimSun" w:hAnsi="Times New Roman" w:cs="Times New Roman"/>
-          <w:color w:val="000000"/>
-          <w:sz w:val="28"/>
-          <w:szCs w:val="28"/>
-        </w:rPr>
-      </w:pPr>
-      <w:r>
-        <w:rPr>
-          <w:rFonts w:ascii="Times New Roman" w:eastAsia="SimSun" w:hAnsi="Times New Roman" w:cs="Times New Roman"/>
-          <w:color w:val="000000"/>
-          <w:sz w:val="28"/>
-          <w:szCs w:val="28"/>
-        </w:rPr>
-        <w:t xml:space="preserve"> </w:t>
-      </w:r>
-      <w:r>
-        <w:rPr>
-          <w:rFonts w:ascii="Times New Roman" w:eastAsia="SimSun" w:hAnsi="Times New Roman" w:cs="Times New Roman"/>
-          <w:color w:val="000000"/>
-          <w:sz w:val="28"/>
-          <w:szCs w:val="28"/>
-        </w:rPr>
         <w:br w:type="page"/>
       </w:r>
     </w:p>
     <w:p>
       <w:pPr>
-        <w:pStyle w:val="1"/>
+        <w:pStyle w:val="Heading1"/>
         <w:spacing w:before="0" w:line="276" w:lineRule="auto"/>
         <w:rPr>
           <w:sz w:val="32"/>
         </w:rPr>
       </w:pPr>
-      <w:bookmarkStart w:id="3" w:name="_Toc30027"/>
+      <w:bookmarkStart w:id="2" w:name="_Toc30027"/>
       <w:r>
         <w:rPr>
           <w:sz w:val="32"/>
@@ -2922,7 +2918,7 @@
         <w:lastRenderedPageBreak/>
         <w:t>3 ХОД РАБОТЫ</w:t>
       </w:r>
-      <w:bookmarkEnd w:id="3"/>
+      <w:bookmarkEnd w:id="2"/>
     </w:p>
     <w:p>
       <w:pPr>
@@ -3151,17 +3147,23 @@
           <w:sz w:val="28"/>
           <w:szCs w:val="28"/>
         </w:rPr>
-        <w:t xml:space="preserve">, реализованный с помощью расширения </w:t>
-      </w:r>
-      <w:r>
-        <w:rPr>
-          <w:rFonts w:ascii="Times New Roman" w:hAnsi="Times New Roman" w:cs="Times New Roman"/>
-          <w:i/>
-          <w:sz w:val="28"/>
-          <w:szCs w:val="28"/>
-          <w:lang w:val="en-US"/>
-        </w:rPr>
-        <w:t>IE</w:t>
+        <w:t>,</w:t>
+      </w:r>
+      <w:r>
+        <w:rPr>
+          <w:rFonts w:ascii="Times New Roman" w:hAnsi="Times New Roman" w:cs="Times New Roman"/>
+          <w:sz w:val="28"/>
+          <w:szCs w:val="28"/>
+        </w:rPr>
+        <w:t xml:space="preserve"> при клике на которые, они раскрываются по высоте страницы</w:t>
+      </w:r>
+      <w:r>
+        <w:rPr>
+          <w:rFonts w:ascii="Times New Roman" w:hAnsi="Times New Roman" w:cs="Times New Roman"/>
+          <w:sz w:val="28"/>
+          <w:szCs w:val="28"/>
+        </w:rPr>
+        <w:t>.</w:t>
       </w:r>
       <w:r>
         <w:rPr>
@@ -3174,28 +3176,10 @@
       <w:r>
         <w:rPr>
           <w:rFonts w:ascii="Times New Roman" w:hAnsi="Times New Roman" w:cs="Times New Roman"/>
-          <w:i/>
-          <w:sz w:val="28"/>
-          <w:szCs w:val="28"/>
-          <w:lang w:val="en-US"/>
-        </w:rPr>
-        <w:t>Tab</w:t>
-      </w:r>
-      <w:r>
-        <w:rPr>
-          <w:rFonts w:ascii="Times New Roman" w:hAnsi="Times New Roman" w:cs="Times New Roman"/>
-          <w:sz w:val="28"/>
-          <w:szCs w:val="28"/>
-        </w:rPr>
-        <w:t xml:space="preserve"> </w:t>
-      </w:r>
-      <w:r>
-        <w:rPr>
-          <w:rFonts w:ascii="Times New Roman" w:hAnsi="Times New Roman" w:cs="Times New Roman"/>
-          <w:sz w:val="28"/>
-          <w:szCs w:val="28"/>
-        </w:rPr>
-        <w:t xml:space="preserve">для браузера. Внешний вид показан на рисунке </w:t>
+          <w:sz w:val="28"/>
+          <w:szCs w:val="28"/>
+        </w:rPr>
+        <w:t xml:space="preserve">Внешний вид показан на рисунке </w:t>
       </w:r>
       <w:r>
         <w:rPr>
@@ -3742,7 +3726,31 @@
           <w:szCs w:val="28"/>
         </w:rPr>
         <w:lastRenderedPageBreak/>
-        <w:t>Нажав на ссылку 4.5.</w:t>
+        <w:t>При н</w:t>
+      </w:r>
+      <w:r>
+        <w:rPr>
+          <w:rFonts w:ascii="Times New Roman" w:hAnsi="Times New Roman" w:cs="Times New Roman"/>
+          <w:sz w:val="28"/>
+          <w:szCs w:val="28"/>
+        </w:rPr>
+        <w:t>ажа</w:t>
+      </w:r>
+      <w:r>
+        <w:rPr>
+          <w:rFonts w:ascii="Times New Roman" w:hAnsi="Times New Roman" w:cs="Times New Roman"/>
+          <w:sz w:val="28"/>
+          <w:szCs w:val="28"/>
+        </w:rPr>
+        <w:t>тии</w:t>
+      </w:r>
+      <w:r>
+        <w:rPr>
+          <w:rFonts w:ascii="Times New Roman" w:hAnsi="Times New Roman" w:cs="Times New Roman"/>
+          <w:sz w:val="28"/>
+          <w:szCs w:val="28"/>
+        </w:rPr>
+        <w:t xml:space="preserve"> на ссылку 4.5.</w:t>
       </w:r>
       <w:r>
         <w:rPr>
@@ -3758,7 +3766,23 @@
           <w:sz w:val="28"/>
           <w:szCs w:val="28"/>
         </w:rPr>
-        <w:t xml:space="preserve">, можно посмотреть точное время в микросекундах, реализованное с помощью </w:t>
+        <w:t xml:space="preserve">, </w:t>
+      </w:r>
+      <w:r>
+        <w:rPr>
+          <w:rFonts w:ascii="Times New Roman" w:hAnsi="Times New Roman" w:cs="Times New Roman"/>
+          <w:sz w:val="28"/>
+          <w:szCs w:val="28"/>
+        </w:rPr>
+        <w:t>открывается страница с текущим временем с точностью до 10 микросекунд</w:t>
+      </w:r>
+      <w:r>
+        <w:rPr>
+          <w:rFonts w:ascii="Times New Roman" w:hAnsi="Times New Roman" w:cs="Times New Roman"/>
+          <w:sz w:val="28"/>
+          <w:szCs w:val="28"/>
+        </w:rPr>
+        <w:t xml:space="preserve">, реализованное с помощью </w:t>
       </w:r>
       <w:r>
         <w:rPr>
@@ -3781,6 +3805,34 @@
       <w:r>
         <w:rPr>
           <w:rFonts w:ascii="Times New Roman" w:hAnsi="Times New Roman" w:cs="Times New Roman"/>
+          <w:i/>
+          <w:sz w:val="28"/>
+          <w:szCs w:val="28"/>
+        </w:rPr>
+        <w:t xml:space="preserve"> </w:t>
+      </w:r>
+      <w:r>
+        <w:rPr>
+          <w:rFonts w:ascii="Times New Roman" w:hAnsi="Times New Roman" w:cs="Times New Roman"/>
+          <w:iCs/>
+          <w:sz w:val="28"/>
+          <w:szCs w:val="28"/>
+        </w:rPr>
+        <w:t xml:space="preserve">и метода </w:t>
+      </w:r>
+      <w:r>
+        <w:rPr>
+          <w:rFonts w:ascii="Times New Roman" w:hAnsi="Times New Roman" w:cs="Times New Roman"/>
+          <w:i/>
+          <w:sz w:val="28"/>
+          <w:szCs w:val="28"/>
+          <w:lang w:val="en-US"/>
+        </w:rPr>
+        <w:t>performance</w:t>
+      </w:r>
+      <w:r>
+        <w:rPr>
+          <w:rFonts w:ascii="Times New Roman" w:hAnsi="Times New Roman" w:cs="Times New Roman"/>
           <w:sz w:val="28"/>
           <w:szCs w:val="28"/>
         </w:rPr>
@@ -3800,7 +3852,7 @@
           <w:sz w:val="28"/>
           <w:szCs w:val="28"/>
         </w:rPr>
-        <w:t xml:space="preserve"> </w:t>
+        <w:t>.</w:t>
       </w:r>
     </w:p>
     <w:p>
@@ -3914,7 +3966,7 @@
           <w:sz w:val="28"/>
           <w:szCs w:val="28"/>
         </w:rPr>
-        <w:t>Точное время в микросекундах</w:t>
+        <w:t>Точное время</w:t>
       </w:r>
     </w:p>
     <w:p>
@@ -3961,7 +4013,23 @@
           <w:sz w:val="28"/>
           <w:szCs w:val="28"/>
         </w:rPr>
-        <w:t>произойдет переход на страницу с выбором товаров из текстового файла. Нажав на кнопку «Выбрать файл», появится диалоговое окно, в котором необходимо найти файл с товарами. Затем на странице появятся ссылки на все товары из файла. Перейдя по любой из ссылок, можно посмотреть информацию о товаре. Процесс</w:t>
+        <w:t xml:space="preserve">произойдет переход на страницу с выбором товаров из текстового файла. Нажав на кнопку «Выбрать файл», появится диалоговое окно, в котором необходимо </w:t>
+      </w:r>
+      <w:r>
+        <w:rPr>
+          <w:rFonts w:ascii="Times New Roman" w:hAnsi="Times New Roman" w:cs="Times New Roman"/>
+          <w:sz w:val="28"/>
+          <w:szCs w:val="28"/>
+        </w:rPr>
+        <w:t>выбрать</w:t>
+      </w:r>
+      <w:r>
+        <w:rPr>
+          <w:rFonts w:ascii="Times New Roman" w:hAnsi="Times New Roman" w:cs="Times New Roman"/>
+          <w:sz w:val="28"/>
+          <w:szCs w:val="28"/>
+        </w:rPr>
+        <w:t xml:space="preserve"> файл. Затем на странице появятся ссылки на все товары из файла. Перейдя по любой из ссылок, можно посмотреть информацию о товаре. Процесс</w:t>
       </w:r>
       <w:r>
         <w:rPr>
@@ -4159,9 +4227,9 @@
         </w:rPr>
         <w:lastRenderedPageBreak/>
         <w:drawing>
-          <wp:inline distT="0" distB="0" distL="0" distR="0" wp14:anchorId="3E50B709" wp14:editId="476605DF">
+          <wp:inline distT="0" distB="0" distL="0" distR="0" wp14:anchorId="3E50B709" wp14:editId="2D9310C5">
             <wp:extent cx="5033010" cy="2072606"/>
-            <wp:effectExtent l="0" t="0" r="0" b="4445"/>
+            <wp:effectExtent l="19050" t="19050" r="15240" b="23495"/>
             <wp:docPr id="7" name="Рисунок 7"/>
             <wp:cNvGraphicFramePr>
               <a:graphicFrameLocks xmlns:a="http://schemas.openxmlformats.org/drawingml/2006/main" noChangeAspect="1"/>
@@ -4187,6 +4255,11 @@
                     <a:prstGeom prst="rect">
                       <a:avLst/>
                     </a:prstGeom>
+                    <a:ln w="15875">
+                      <a:solidFill>
+                        <a:schemeClr val="tx1"/>
+                      </a:solidFill>
+                    </a:ln>
                   </pic:spPr>
                 </pic:pic>
               </a:graphicData>
@@ -4510,7 +4583,7 @@
     </w:p>
     <w:p>
       <w:pPr>
-        <w:pStyle w:val="1"/>
+        <w:pStyle w:val="Heading1"/>
         <w:pageBreakBefore/>
         <w:spacing w:before="0" w:line="276" w:lineRule="auto"/>
         <w:ind w:firstLine="0"/>
@@ -4519,7 +4592,7 @@
           <w:sz w:val="32"/>
         </w:rPr>
       </w:pPr>
-      <w:bookmarkStart w:id="4" w:name="_Toc30066"/>
+      <w:bookmarkStart w:id="3" w:name="_Toc30066"/>
       <w:r>
         <w:rPr>
           <w:sz w:val="32"/>
@@ -4527,14 +4600,27 @@
         <w:lastRenderedPageBreak/>
         <w:t>ЗАКЛЮЧЕНИЕ</w:t>
       </w:r>
-      <w:bookmarkEnd w:id="4"/>
-    </w:p>
-    <w:p>
-      <w:pPr>
-        <w:spacing w:after="0" w:line="276" w:lineRule="auto"/>
+      <w:bookmarkEnd w:id="3"/>
+    </w:p>
+    <w:p>
+      <w:pPr>
+        <w:spacing w:after="0" w:line="276" w:lineRule="auto"/>
+        <w:ind w:firstLine="0"/>
         <w:jc w:val="both"/>
         <w:rPr>
-          <w:rFonts w:ascii="Times New Roman" w:hAnsi="Times New Roman" w:cs="Times New Roman"/>
+          <w:rFonts w:ascii="Times New Roman" w:eastAsia="Times New Roman" w:hAnsi="Times New Roman" w:cs="Times New Roman"/>
+          <w:sz w:val="28"/>
+          <w:szCs w:val="28"/>
+        </w:rPr>
+      </w:pPr>
+    </w:p>
+    <w:p>
+      <w:pPr>
+        <w:spacing w:after="0" w:line="276" w:lineRule="auto"/>
+        <w:jc w:val="both"/>
+        <w:rPr>
+          <w:rFonts w:ascii="Times New Roman" w:hAnsi="Times New Roman" w:cs="Times New Roman"/>
+          <w:iCs/>
           <w:sz w:val="28"/>
           <w:szCs w:val="28"/>
         </w:rPr>
@@ -4658,7 +4744,23 @@
           <w:sz w:val="28"/>
           <w:szCs w:val="28"/>
         </w:rPr>
-        <w:t xml:space="preserve">продемонстрировал работу возможностей языка </w:t>
+        <w:t>продемонстрировал работу возможностей</w:t>
+      </w:r>
+      <w:r>
+        <w:rPr>
+          <w:rFonts w:ascii="Times New Roman" w:hAnsi="Times New Roman" w:cs="Times New Roman"/>
+          <w:sz w:val="28"/>
+          <w:szCs w:val="28"/>
+        </w:rPr>
+        <w:t xml:space="preserve"> технологии</w:t>
+      </w:r>
+      <w:r>
+        <w:rPr>
+          <w:rFonts w:ascii="Times New Roman" w:hAnsi="Times New Roman" w:cs="Times New Roman"/>
+          <w:sz w:val="28"/>
+          <w:szCs w:val="28"/>
+        </w:rPr>
+        <w:t xml:space="preserve"> </w:t>
       </w:r>
       <w:r>
         <w:rPr>
@@ -4717,20 +4819,8 @@
           <w:sz w:val="28"/>
           <w:szCs w:val="28"/>
         </w:rPr>
-        <w:t xml:space="preserve"> работу с файлами. </w:t>
-      </w:r>
-    </w:p>
-    <w:p>
-      <w:pPr>
-        <w:spacing w:after="0" w:line="276" w:lineRule="auto"/>
-        <w:jc w:val="both"/>
-        <w:rPr>
-          <w:rFonts w:ascii="Times New Roman" w:hAnsi="Times New Roman" w:cs="Times New Roman"/>
-          <w:iCs/>
-          <w:sz w:val="28"/>
-          <w:szCs w:val="28"/>
-        </w:rPr>
-      </w:pPr>
+        <w:t xml:space="preserve"> работу с файлами.</w:t>
+      </w:r>
     </w:p>
     <w:sectPr>
       <w:headerReference w:type="default" r:id="rId21"/>
@@ -4746,7 +4836,7 @@
 </file>
 
 <file path=word/endnotes.xml><?xml version="1.0" encoding="utf-8"?>
-<w:endnotes xmlns:wpc="http://schemas.microsoft.com/office/word/2010/wordprocessingCanvas" xmlns:cx="http://schemas.microsoft.com/office/drawing/2014/chartex" xmlns:cx1="http://schemas.microsoft.com/office/drawing/2015/9/8/chartex" xmlns:mc="http://schemas.openxmlformats.org/markup-compatibility/2006" xmlns:o="urn:schemas-microsoft-com:office:office" xmlns:r="http://schemas.openxmlformats.org/officeDocument/2006/relationships" xmlns:m="http://schemas.openxmlformats.org/officeDocument/2006/math" xmlns:v="urn:schemas-microsoft-com:vml" xmlns:wp14="http://schemas.microsoft.com/office/word/2010/wordprocessingDrawing" xmlns:wp="http://schemas.openxmlformats.org/drawingml/2006/wordprocessingDrawing" xmlns:w10="urn:schemas-microsoft-com:office:word" xmlns:w="http://schemas.openxmlformats.org/wordprocessingml/2006/main" xmlns:w14="http://schemas.microsoft.com/office/word/2010/wordml" xmlns:w15="http://schemas.microsoft.com/office/word/2012/wordml" xmlns:w16se="http://schemas.microsoft.com/office/word/2015/wordml/symex" xmlns:wpg="http://schemas.microsoft.com/office/word/2010/wordprocessingGroup" xmlns:wpi="http://schemas.microsoft.com/office/word/2010/wordprocessingInk" xmlns:wne="http://schemas.microsoft.com/office/word/2006/wordml" xmlns:wps="http://schemas.microsoft.com/office/word/2010/wordprocessingShape" mc:Ignorable="w14 w15 w16se wp14">
+<w:endnotes xmlns:wpc="http://schemas.microsoft.com/office/word/2010/wordprocessingCanvas" xmlns:cx="http://schemas.microsoft.com/office/drawing/2014/chartex" xmlns:cx1="http://schemas.microsoft.com/office/drawing/2015/9/8/chartex" xmlns:cx2="http://schemas.microsoft.com/office/drawing/2015/10/21/chartex" xmlns:cx3="http://schemas.microsoft.com/office/drawing/2016/5/9/chartex" xmlns:cx4="http://schemas.microsoft.com/office/drawing/2016/5/10/chartex" xmlns:cx5="http://schemas.microsoft.com/office/drawing/2016/5/11/chartex" xmlns:cx6="http://schemas.microsoft.com/office/drawing/2016/5/12/chartex" xmlns:cx7="http://schemas.microsoft.com/office/drawing/2016/5/13/chartex" xmlns:cx8="http://schemas.microsoft.com/office/drawing/2016/5/14/chartex" xmlns:mc="http://schemas.openxmlformats.org/markup-compatibility/2006" xmlns:aink="http://schemas.microsoft.com/office/drawing/2016/ink" xmlns:am3d="http://schemas.microsoft.com/office/drawing/2017/model3d" xmlns:o="urn:schemas-microsoft-com:office:office" xmlns:r="http://schemas.openxmlformats.org/officeDocument/2006/relationships" xmlns:m="http://schemas.openxmlformats.org/officeDocument/2006/math" xmlns:v="urn:schemas-microsoft-com:vml" xmlns:wp14="http://schemas.microsoft.com/office/word/2010/wordprocessingDrawing" xmlns:wp="http://schemas.openxmlformats.org/drawingml/2006/wordprocessingDrawing" xmlns:w10="urn:schemas-microsoft-com:office:word" xmlns:w="http://schemas.openxmlformats.org/wordprocessingml/2006/main" xmlns:w14="http://schemas.microsoft.com/office/word/2010/wordml" xmlns:w15="http://schemas.microsoft.com/office/word/2012/wordml" xmlns:w16cex="http://schemas.microsoft.com/office/word/2018/wordml/cex" xmlns:w16cid="http://schemas.microsoft.com/office/word/2016/wordml/cid" xmlns:w16="http://schemas.microsoft.com/office/word/2018/wordml" xmlns:w16sdtdh="http://schemas.microsoft.com/office/word/2020/wordml/sdtdatahash" xmlns:w16se="http://schemas.microsoft.com/office/word/2015/wordml/symex" xmlns:wpg="http://schemas.microsoft.com/office/word/2010/wordprocessingGroup" xmlns:wpi="http://schemas.microsoft.com/office/word/2010/wordprocessingInk" xmlns:wne="http://schemas.microsoft.com/office/word/2006/wordml" xmlns:wps="http://schemas.microsoft.com/office/word/2010/wordprocessingShape" mc:Ignorable="w14 w15 w16se w16cid w16 w16cex w16sdtdh wp14">
   <w:endnote w:type="separator" w:id="-1">
     <w:p>
       <w:pPr>
@@ -4771,10 +4861,10 @@
 </file>
 
 <file path=word/footer1.xml><?xml version="1.0" encoding="utf-8"?>
-<w:ftr xmlns:wpc="http://schemas.microsoft.com/office/word/2010/wordprocessingCanvas" xmlns:cx="http://schemas.microsoft.com/office/drawing/2014/chartex" xmlns:cx1="http://schemas.microsoft.com/office/drawing/2015/9/8/chartex" xmlns:mc="http://schemas.openxmlformats.org/markup-compatibility/2006" xmlns:o="urn:schemas-microsoft-com:office:office" xmlns:r="http://schemas.openxmlformats.org/officeDocument/2006/relationships" xmlns:m="http://schemas.openxmlformats.org/officeDocument/2006/math" xmlns:v="urn:schemas-microsoft-com:vml" xmlns:wp14="http://schemas.microsoft.com/office/word/2010/wordprocessingDrawing" xmlns:wp="http://schemas.openxmlformats.org/drawingml/2006/wordprocessingDrawing" xmlns:w10="urn:schemas-microsoft-com:office:word" xmlns:w="http://schemas.openxmlformats.org/wordprocessingml/2006/main" xmlns:w14="http://schemas.microsoft.com/office/word/2010/wordml" xmlns:w15="http://schemas.microsoft.com/office/word/2012/wordml" xmlns:w16se="http://schemas.microsoft.com/office/word/2015/wordml/symex" xmlns:wpg="http://schemas.microsoft.com/office/word/2010/wordprocessingGroup" xmlns:wpi="http://schemas.microsoft.com/office/word/2010/wordprocessingInk" xmlns:wne="http://schemas.microsoft.com/office/word/2006/wordml" xmlns:wps="http://schemas.microsoft.com/office/word/2010/wordprocessingShape" mc:Ignorable="w14 w15 w16se wp14">
+<w:ftr xmlns:wpc="http://schemas.microsoft.com/office/word/2010/wordprocessingCanvas" xmlns:cx="http://schemas.microsoft.com/office/drawing/2014/chartex" xmlns:cx1="http://schemas.microsoft.com/office/drawing/2015/9/8/chartex" xmlns:cx2="http://schemas.microsoft.com/office/drawing/2015/10/21/chartex" xmlns:cx3="http://schemas.microsoft.com/office/drawing/2016/5/9/chartex" xmlns:cx4="http://schemas.microsoft.com/office/drawing/2016/5/10/chartex" xmlns:cx5="http://schemas.microsoft.com/office/drawing/2016/5/11/chartex" xmlns:cx6="http://schemas.microsoft.com/office/drawing/2016/5/12/chartex" xmlns:cx7="http://schemas.microsoft.com/office/drawing/2016/5/13/chartex" xmlns:cx8="http://schemas.microsoft.com/office/drawing/2016/5/14/chartex" xmlns:mc="http://schemas.openxmlformats.org/markup-compatibility/2006" xmlns:aink="http://schemas.microsoft.com/office/drawing/2016/ink" xmlns:am3d="http://schemas.microsoft.com/office/drawing/2017/model3d" xmlns:o="urn:schemas-microsoft-com:office:office" xmlns:r="http://schemas.openxmlformats.org/officeDocument/2006/relationships" xmlns:m="http://schemas.openxmlformats.org/officeDocument/2006/math" xmlns:v="urn:schemas-microsoft-com:vml" xmlns:wp14="http://schemas.microsoft.com/office/word/2010/wordprocessingDrawing" xmlns:wp="http://schemas.openxmlformats.org/drawingml/2006/wordprocessingDrawing" xmlns:w10="urn:schemas-microsoft-com:office:word" xmlns:w="http://schemas.openxmlformats.org/wordprocessingml/2006/main" xmlns:w14="http://schemas.microsoft.com/office/word/2010/wordml" xmlns:w15="http://schemas.microsoft.com/office/word/2012/wordml" xmlns:w16cex="http://schemas.microsoft.com/office/word/2018/wordml/cex" xmlns:w16cid="http://schemas.microsoft.com/office/word/2016/wordml/cid" xmlns:w16="http://schemas.microsoft.com/office/word/2018/wordml" xmlns:w16sdtdh="http://schemas.microsoft.com/office/word/2020/wordml/sdtdatahash" xmlns:w16se="http://schemas.microsoft.com/office/word/2015/wordml/symex" xmlns:wpg="http://schemas.microsoft.com/office/word/2010/wordprocessingGroup" xmlns:wpi="http://schemas.microsoft.com/office/word/2010/wordprocessingInk" xmlns:wne="http://schemas.microsoft.com/office/word/2006/wordml" xmlns:wps="http://schemas.microsoft.com/office/word/2010/wordprocessingShape" mc:Ignorable="w14 w15 w16se w16cid w16 w16cex w16sdtdh wp14">
   <w:p>
     <w:pPr>
-      <w:pStyle w:val="a6"/>
+      <w:pStyle w:val="Footer"/>
       <w:jc w:val="right"/>
       <w:rPr>
         <w:rFonts w:ascii="Times New Roman" w:hAnsi="Times New Roman" w:cs="Times New Roman"/>
@@ -4785,14 +4875,14 @@
   </w:p>
   <w:p>
     <w:pPr>
-      <w:pStyle w:val="a6"/>
+      <w:pStyle w:val="Footer"/>
     </w:pPr>
   </w:p>
 </w:ftr>
 </file>
 
 <file path=word/footer2.xml><?xml version="1.0" encoding="utf-8"?>
-<w:ftr xmlns:wpc="http://schemas.microsoft.com/office/word/2010/wordprocessingCanvas" xmlns:cx="http://schemas.microsoft.com/office/drawing/2014/chartex" xmlns:cx1="http://schemas.microsoft.com/office/drawing/2015/9/8/chartex" xmlns:mc="http://schemas.openxmlformats.org/markup-compatibility/2006" xmlns:o="urn:schemas-microsoft-com:office:office" xmlns:r="http://schemas.openxmlformats.org/officeDocument/2006/relationships" xmlns:m="http://schemas.openxmlformats.org/officeDocument/2006/math" xmlns:v="urn:schemas-microsoft-com:vml" xmlns:wp14="http://schemas.microsoft.com/office/word/2010/wordprocessingDrawing" xmlns:wp="http://schemas.openxmlformats.org/drawingml/2006/wordprocessingDrawing" xmlns:w10="urn:schemas-microsoft-com:office:word" xmlns:w="http://schemas.openxmlformats.org/wordprocessingml/2006/main" xmlns:w14="http://schemas.microsoft.com/office/word/2010/wordml" xmlns:w15="http://schemas.microsoft.com/office/word/2012/wordml" xmlns:w16se="http://schemas.microsoft.com/office/word/2015/wordml/symex" xmlns:wpg="http://schemas.microsoft.com/office/word/2010/wordprocessingGroup" xmlns:wpi="http://schemas.microsoft.com/office/word/2010/wordprocessingInk" xmlns:wne="http://schemas.microsoft.com/office/word/2006/wordml" xmlns:wps="http://schemas.microsoft.com/office/word/2010/wordprocessingShape" mc:Ignorable="w14 w15 w16se wp14">
+<w:ftr xmlns:wpc="http://schemas.microsoft.com/office/word/2010/wordprocessingCanvas" xmlns:cx="http://schemas.microsoft.com/office/drawing/2014/chartex" xmlns:cx1="http://schemas.microsoft.com/office/drawing/2015/9/8/chartex" xmlns:cx2="http://schemas.microsoft.com/office/drawing/2015/10/21/chartex" xmlns:cx3="http://schemas.microsoft.com/office/drawing/2016/5/9/chartex" xmlns:cx4="http://schemas.microsoft.com/office/drawing/2016/5/10/chartex" xmlns:cx5="http://schemas.microsoft.com/office/drawing/2016/5/11/chartex" xmlns:cx6="http://schemas.microsoft.com/office/drawing/2016/5/12/chartex" xmlns:cx7="http://schemas.microsoft.com/office/drawing/2016/5/13/chartex" xmlns:cx8="http://schemas.microsoft.com/office/drawing/2016/5/14/chartex" xmlns:mc="http://schemas.openxmlformats.org/markup-compatibility/2006" xmlns:aink="http://schemas.microsoft.com/office/drawing/2016/ink" xmlns:am3d="http://schemas.microsoft.com/office/drawing/2017/model3d" xmlns:o="urn:schemas-microsoft-com:office:office" xmlns:r="http://schemas.openxmlformats.org/officeDocument/2006/relationships" xmlns:m="http://schemas.openxmlformats.org/officeDocument/2006/math" xmlns:v="urn:schemas-microsoft-com:vml" xmlns:wp14="http://schemas.microsoft.com/office/word/2010/wordprocessingDrawing" xmlns:wp="http://schemas.openxmlformats.org/drawingml/2006/wordprocessingDrawing" xmlns:w10="urn:schemas-microsoft-com:office:word" xmlns:w="http://schemas.openxmlformats.org/wordprocessingml/2006/main" xmlns:w14="http://schemas.microsoft.com/office/word/2010/wordml" xmlns:w15="http://schemas.microsoft.com/office/word/2012/wordml" xmlns:w16cex="http://schemas.microsoft.com/office/word/2018/wordml/cex" xmlns:w16cid="http://schemas.microsoft.com/office/word/2016/wordml/cid" xmlns:w16="http://schemas.microsoft.com/office/word/2018/wordml" xmlns:w16sdtdh="http://schemas.microsoft.com/office/word/2020/wordml/sdtdatahash" xmlns:w16se="http://schemas.microsoft.com/office/word/2015/wordml/symex" xmlns:wpg="http://schemas.microsoft.com/office/word/2010/wordprocessingGroup" xmlns:wpi="http://schemas.microsoft.com/office/word/2010/wordprocessingInk" xmlns:wne="http://schemas.microsoft.com/office/word/2006/wordml" xmlns:wps="http://schemas.microsoft.com/office/word/2010/wordprocessingShape" mc:Ignorable="w14 w15 w16se w16cid w16 w16cex w16sdtdh wp14">
   <w:sdt>
     <w:sdtPr>
       <w:id w:val="-161932006"/>
@@ -4804,7 +4894,7 @@
     <w:sdtContent>
       <w:p>
         <w:pPr>
-          <w:pStyle w:val="a6"/>
+          <w:pStyle w:val="Footer"/>
           <w:jc w:val="right"/>
         </w:pPr>
         <w:r>
@@ -4827,7 +4917,7 @@
   </w:sdt>
   <w:p>
     <w:pPr>
-      <w:pStyle w:val="a6"/>
+      <w:pStyle w:val="Footer"/>
       <w:ind w:firstLine="2124"/>
       <w:jc w:val="right"/>
       <w:rPr>
@@ -4841,7 +4931,7 @@
 </file>
 
 <file path=word/footer3.xml><?xml version="1.0" encoding="utf-8"?>
-<w:ftr xmlns:wpc="http://schemas.microsoft.com/office/word/2010/wordprocessingCanvas" xmlns:cx="http://schemas.microsoft.com/office/drawing/2014/chartex" xmlns:cx1="http://schemas.microsoft.com/office/drawing/2015/9/8/chartex" xmlns:mc="http://schemas.openxmlformats.org/markup-compatibility/2006" xmlns:o="urn:schemas-microsoft-com:office:office" xmlns:r="http://schemas.openxmlformats.org/officeDocument/2006/relationships" xmlns:m="http://schemas.openxmlformats.org/officeDocument/2006/math" xmlns:v="urn:schemas-microsoft-com:vml" xmlns:wp14="http://schemas.microsoft.com/office/word/2010/wordprocessingDrawing" xmlns:wp="http://schemas.openxmlformats.org/drawingml/2006/wordprocessingDrawing" xmlns:w10="urn:schemas-microsoft-com:office:word" xmlns:w="http://schemas.openxmlformats.org/wordprocessingml/2006/main" xmlns:w14="http://schemas.microsoft.com/office/word/2010/wordml" xmlns:w15="http://schemas.microsoft.com/office/word/2012/wordml" xmlns:w16se="http://schemas.microsoft.com/office/word/2015/wordml/symex" xmlns:wpg="http://schemas.microsoft.com/office/word/2010/wordprocessingGroup" xmlns:wpi="http://schemas.microsoft.com/office/word/2010/wordprocessingInk" xmlns:wne="http://schemas.microsoft.com/office/word/2006/wordml" xmlns:wps="http://schemas.microsoft.com/office/word/2010/wordprocessingShape" mc:Ignorable="w14 w15 w16se wp14">
+<w:ftr xmlns:wpc="http://schemas.microsoft.com/office/word/2010/wordprocessingCanvas" xmlns:cx="http://schemas.microsoft.com/office/drawing/2014/chartex" xmlns:cx1="http://schemas.microsoft.com/office/drawing/2015/9/8/chartex" xmlns:cx2="http://schemas.microsoft.com/office/drawing/2015/10/21/chartex" xmlns:cx3="http://schemas.microsoft.com/office/drawing/2016/5/9/chartex" xmlns:cx4="http://schemas.microsoft.com/office/drawing/2016/5/10/chartex" xmlns:cx5="http://schemas.microsoft.com/office/drawing/2016/5/11/chartex" xmlns:cx6="http://schemas.microsoft.com/office/drawing/2016/5/12/chartex" xmlns:cx7="http://schemas.microsoft.com/office/drawing/2016/5/13/chartex" xmlns:cx8="http://schemas.microsoft.com/office/drawing/2016/5/14/chartex" xmlns:mc="http://schemas.openxmlformats.org/markup-compatibility/2006" xmlns:aink="http://schemas.microsoft.com/office/drawing/2016/ink" xmlns:am3d="http://schemas.microsoft.com/office/drawing/2017/model3d" xmlns:o="urn:schemas-microsoft-com:office:office" xmlns:r="http://schemas.openxmlformats.org/officeDocument/2006/relationships" xmlns:m="http://schemas.openxmlformats.org/officeDocument/2006/math" xmlns:v="urn:schemas-microsoft-com:vml" xmlns:wp14="http://schemas.microsoft.com/office/word/2010/wordprocessingDrawing" xmlns:wp="http://schemas.openxmlformats.org/drawingml/2006/wordprocessingDrawing" xmlns:w10="urn:schemas-microsoft-com:office:word" xmlns:w="http://schemas.openxmlformats.org/wordprocessingml/2006/main" xmlns:w14="http://schemas.microsoft.com/office/word/2010/wordml" xmlns:w15="http://schemas.microsoft.com/office/word/2012/wordml" xmlns:w16cex="http://schemas.microsoft.com/office/word/2018/wordml/cex" xmlns:w16cid="http://schemas.microsoft.com/office/word/2016/wordml/cid" xmlns:w16="http://schemas.microsoft.com/office/word/2018/wordml" xmlns:w16sdtdh="http://schemas.microsoft.com/office/word/2020/wordml/sdtdatahash" xmlns:w16se="http://schemas.microsoft.com/office/word/2015/wordml/symex" xmlns:wpg="http://schemas.microsoft.com/office/word/2010/wordprocessingGroup" xmlns:wpi="http://schemas.microsoft.com/office/word/2010/wordprocessingInk" xmlns:wne="http://schemas.microsoft.com/office/word/2006/wordml" xmlns:wps="http://schemas.microsoft.com/office/word/2010/wordprocessingShape" mc:Ignorable="w14 w15 w16se w16cid w16 w16cex w16sdtdh wp14">
   <w:sdt>
     <w:sdtPr>
       <w:id w:val="1601369525"/>
@@ -4859,7 +4949,7 @@
     <w:sdtContent>
       <w:p>
         <w:pPr>
-          <w:pStyle w:val="a6"/>
+          <w:pStyle w:val="Footer"/>
           <w:ind w:firstLine="2124"/>
           <w:jc w:val="right"/>
           <w:rPr>
@@ -4871,7 +4961,7 @@
       </w:p>
       <w:p>
         <w:pPr>
-          <w:pStyle w:val="a6"/>
+          <w:pStyle w:val="Footer"/>
           <w:ind w:firstLine="2124"/>
           <w:jc w:val="right"/>
           <w:rPr>
@@ -4924,7 +5014,7 @@
       </w:p>
       <w:p>
         <w:pPr>
-          <w:pStyle w:val="a6"/>
+          <w:pStyle w:val="Footer"/>
           <w:ind w:firstLine="2124"/>
           <w:jc w:val="right"/>
           <w:rPr>
@@ -4940,7 +5030,7 @@
 </file>
 
 <file path=word/footnotes.xml><?xml version="1.0" encoding="utf-8"?>
-<w:footnotes xmlns:wpc="http://schemas.microsoft.com/office/word/2010/wordprocessingCanvas" xmlns:cx="http://schemas.microsoft.com/office/drawing/2014/chartex" xmlns:cx1="http://schemas.microsoft.com/office/drawing/2015/9/8/chartex" xmlns:mc="http://schemas.openxmlformats.org/markup-compatibility/2006" xmlns:o="urn:schemas-microsoft-com:office:office" xmlns:r="http://schemas.openxmlformats.org/officeDocument/2006/relationships" xmlns:m="http://schemas.openxmlformats.org/officeDocument/2006/math" xmlns:v="urn:schemas-microsoft-com:vml" xmlns:wp14="http://schemas.microsoft.com/office/word/2010/wordprocessingDrawing" xmlns:wp="http://schemas.openxmlformats.org/drawingml/2006/wordprocessingDrawing" xmlns:w10="urn:schemas-microsoft-com:office:word" xmlns:w="http://schemas.openxmlformats.org/wordprocessingml/2006/main" xmlns:w14="http://schemas.microsoft.com/office/word/2010/wordml" xmlns:w15="http://schemas.microsoft.com/office/word/2012/wordml" xmlns:w16se="http://schemas.microsoft.com/office/word/2015/wordml/symex" xmlns:wpg="http://schemas.microsoft.com/office/word/2010/wordprocessingGroup" xmlns:wpi="http://schemas.microsoft.com/office/word/2010/wordprocessingInk" xmlns:wne="http://schemas.microsoft.com/office/word/2006/wordml" xmlns:wps="http://schemas.microsoft.com/office/word/2010/wordprocessingShape" mc:Ignorable="w14 w15 w16se wp14">
+<w:footnotes xmlns:wpc="http://schemas.microsoft.com/office/word/2010/wordprocessingCanvas" xmlns:cx="http://schemas.microsoft.com/office/drawing/2014/chartex" xmlns:cx1="http://schemas.microsoft.com/office/drawing/2015/9/8/chartex" xmlns:cx2="http://schemas.microsoft.com/office/drawing/2015/10/21/chartex" xmlns:cx3="http://schemas.microsoft.com/office/drawing/2016/5/9/chartex" xmlns:cx4="http://schemas.microsoft.com/office/drawing/2016/5/10/chartex" xmlns:cx5="http://schemas.microsoft.com/office/drawing/2016/5/11/chartex" xmlns:cx6="http://schemas.microsoft.com/office/drawing/2016/5/12/chartex" xmlns:cx7="http://schemas.microsoft.com/office/drawing/2016/5/13/chartex" xmlns:cx8="http://schemas.microsoft.com/office/drawing/2016/5/14/chartex" xmlns:mc="http://schemas.openxmlformats.org/markup-compatibility/2006" xmlns:aink="http://schemas.microsoft.com/office/drawing/2016/ink" xmlns:am3d="http://schemas.microsoft.com/office/drawing/2017/model3d" xmlns:o="urn:schemas-microsoft-com:office:office" xmlns:r="http://schemas.openxmlformats.org/officeDocument/2006/relationships" xmlns:m="http://schemas.openxmlformats.org/officeDocument/2006/math" xmlns:v="urn:schemas-microsoft-com:vml" xmlns:wp14="http://schemas.microsoft.com/office/word/2010/wordprocessingDrawing" xmlns:wp="http://schemas.openxmlformats.org/drawingml/2006/wordprocessingDrawing" xmlns:w10="urn:schemas-microsoft-com:office:word" xmlns:w="http://schemas.openxmlformats.org/wordprocessingml/2006/main" xmlns:w14="http://schemas.microsoft.com/office/word/2010/wordml" xmlns:w15="http://schemas.microsoft.com/office/word/2012/wordml" xmlns:w16cex="http://schemas.microsoft.com/office/word/2018/wordml/cex" xmlns:w16cid="http://schemas.microsoft.com/office/word/2016/wordml/cid" xmlns:w16="http://schemas.microsoft.com/office/word/2018/wordml" xmlns:w16sdtdh="http://schemas.microsoft.com/office/word/2020/wordml/sdtdatahash" xmlns:w16se="http://schemas.microsoft.com/office/word/2015/wordml/symex" xmlns:wpg="http://schemas.microsoft.com/office/word/2010/wordprocessingGroup" xmlns:wpi="http://schemas.microsoft.com/office/word/2010/wordprocessingInk" xmlns:wne="http://schemas.microsoft.com/office/word/2006/wordml" xmlns:wps="http://schemas.microsoft.com/office/word/2010/wordprocessingShape" mc:Ignorable="w14 w15 w16se w16cid w16 w16cex w16sdtdh wp14">
   <w:footnote w:type="separator" w:id="-1">
     <w:p>
       <w:pPr>
@@ -4965,10 +5055,10 @@
 </file>
 
 <file path=word/header1.xml><?xml version="1.0" encoding="utf-8"?>
-<w:hdr xmlns:wpc="http://schemas.microsoft.com/office/word/2010/wordprocessingCanvas" xmlns:cx="http://schemas.microsoft.com/office/drawing/2014/chartex" xmlns:cx1="http://schemas.microsoft.com/office/drawing/2015/9/8/chartex" xmlns:mc="http://schemas.openxmlformats.org/markup-compatibility/2006" xmlns:o="urn:schemas-microsoft-com:office:office" xmlns:r="http://schemas.openxmlformats.org/officeDocument/2006/relationships" xmlns:m="http://schemas.openxmlformats.org/officeDocument/2006/math" xmlns:v="urn:schemas-microsoft-com:vml" xmlns:wp14="http://schemas.microsoft.com/office/word/2010/wordprocessingDrawing" xmlns:wp="http://schemas.openxmlformats.org/drawingml/2006/wordprocessingDrawing" xmlns:w10="urn:schemas-microsoft-com:office:word" xmlns:w="http://schemas.openxmlformats.org/wordprocessingml/2006/main" xmlns:w14="http://schemas.microsoft.com/office/word/2010/wordml" xmlns:w15="http://schemas.microsoft.com/office/word/2012/wordml" xmlns:w16se="http://schemas.microsoft.com/office/word/2015/wordml/symex" xmlns:wpg="http://schemas.microsoft.com/office/word/2010/wordprocessingGroup" xmlns:wpi="http://schemas.microsoft.com/office/word/2010/wordprocessingInk" xmlns:wne="http://schemas.microsoft.com/office/word/2006/wordml" xmlns:wps="http://schemas.microsoft.com/office/word/2010/wordprocessingShape" mc:Ignorable="w14 w15 w16se wp14">
+<w:hdr xmlns:wpc="http://schemas.microsoft.com/office/word/2010/wordprocessingCanvas" xmlns:cx="http://schemas.microsoft.com/office/drawing/2014/chartex" xmlns:cx1="http://schemas.microsoft.com/office/drawing/2015/9/8/chartex" xmlns:cx2="http://schemas.microsoft.com/office/drawing/2015/10/21/chartex" xmlns:cx3="http://schemas.microsoft.com/office/drawing/2016/5/9/chartex" xmlns:cx4="http://schemas.microsoft.com/office/drawing/2016/5/10/chartex" xmlns:cx5="http://schemas.microsoft.com/office/drawing/2016/5/11/chartex" xmlns:cx6="http://schemas.microsoft.com/office/drawing/2016/5/12/chartex" xmlns:cx7="http://schemas.microsoft.com/office/drawing/2016/5/13/chartex" xmlns:cx8="http://schemas.microsoft.com/office/drawing/2016/5/14/chartex" xmlns:mc="http://schemas.openxmlformats.org/markup-compatibility/2006" xmlns:aink="http://schemas.microsoft.com/office/drawing/2016/ink" xmlns:am3d="http://schemas.microsoft.com/office/drawing/2017/model3d" xmlns:o="urn:schemas-microsoft-com:office:office" xmlns:r="http://schemas.openxmlformats.org/officeDocument/2006/relationships" xmlns:m="http://schemas.openxmlformats.org/officeDocument/2006/math" xmlns:v="urn:schemas-microsoft-com:vml" xmlns:wp14="http://schemas.microsoft.com/office/word/2010/wordprocessingDrawing" xmlns:wp="http://schemas.openxmlformats.org/drawingml/2006/wordprocessingDrawing" xmlns:w10="urn:schemas-microsoft-com:office:word" xmlns:w="http://schemas.openxmlformats.org/wordprocessingml/2006/main" xmlns:w14="http://schemas.microsoft.com/office/word/2010/wordml" xmlns:w15="http://schemas.microsoft.com/office/word/2012/wordml" xmlns:w16cex="http://schemas.microsoft.com/office/word/2018/wordml/cex" xmlns:w16cid="http://schemas.microsoft.com/office/word/2016/wordml/cid" xmlns:w16="http://schemas.microsoft.com/office/word/2018/wordml" xmlns:w16sdtdh="http://schemas.microsoft.com/office/word/2020/wordml/sdtdatahash" xmlns:w16se="http://schemas.microsoft.com/office/word/2015/wordml/symex" xmlns:wpg="http://schemas.microsoft.com/office/word/2010/wordprocessingGroup" xmlns:wpi="http://schemas.microsoft.com/office/word/2010/wordprocessingInk" xmlns:wne="http://schemas.microsoft.com/office/word/2006/wordml" xmlns:wps="http://schemas.microsoft.com/office/word/2010/wordprocessingShape" mc:Ignorable="w14 w15 w16se w16cid w16 w16cex w16sdtdh wp14">
   <w:p>
     <w:pPr>
-      <w:pStyle w:val="a8"/>
+      <w:pStyle w:val="Header"/>
       <w:ind w:firstLine="0"/>
     </w:pPr>
   </w:p>
@@ -4976,17 +5066,17 @@
 </file>
 
 <file path=word/header2.xml><?xml version="1.0" encoding="utf-8"?>
-<w:hdr xmlns:wpc="http://schemas.microsoft.com/office/word/2010/wordprocessingCanvas" xmlns:cx="http://schemas.microsoft.com/office/drawing/2014/chartex" xmlns:cx1="http://schemas.microsoft.com/office/drawing/2015/9/8/chartex" xmlns:mc="http://schemas.openxmlformats.org/markup-compatibility/2006" xmlns:o="urn:schemas-microsoft-com:office:office" xmlns:r="http://schemas.openxmlformats.org/officeDocument/2006/relationships" xmlns:m="http://schemas.openxmlformats.org/officeDocument/2006/math" xmlns:v="urn:schemas-microsoft-com:vml" xmlns:wp14="http://schemas.microsoft.com/office/word/2010/wordprocessingDrawing" xmlns:wp="http://schemas.openxmlformats.org/drawingml/2006/wordprocessingDrawing" xmlns:w10="urn:schemas-microsoft-com:office:word" xmlns:w="http://schemas.openxmlformats.org/wordprocessingml/2006/main" xmlns:w14="http://schemas.microsoft.com/office/word/2010/wordml" xmlns:w15="http://schemas.microsoft.com/office/word/2012/wordml" xmlns:w16se="http://schemas.microsoft.com/office/word/2015/wordml/symex" xmlns:wpg="http://schemas.microsoft.com/office/word/2010/wordprocessingGroup" xmlns:wpi="http://schemas.microsoft.com/office/word/2010/wordprocessingInk" xmlns:wne="http://schemas.microsoft.com/office/word/2006/wordml" xmlns:wps="http://schemas.microsoft.com/office/word/2010/wordprocessingShape" mc:Ignorable="w14 w15 w16se wp14">
+<w:hdr xmlns:wpc="http://schemas.microsoft.com/office/word/2010/wordprocessingCanvas" xmlns:cx="http://schemas.microsoft.com/office/drawing/2014/chartex" xmlns:cx1="http://schemas.microsoft.com/office/drawing/2015/9/8/chartex" xmlns:cx2="http://schemas.microsoft.com/office/drawing/2015/10/21/chartex" xmlns:cx3="http://schemas.microsoft.com/office/drawing/2016/5/9/chartex" xmlns:cx4="http://schemas.microsoft.com/office/drawing/2016/5/10/chartex" xmlns:cx5="http://schemas.microsoft.com/office/drawing/2016/5/11/chartex" xmlns:cx6="http://schemas.microsoft.com/office/drawing/2016/5/12/chartex" xmlns:cx7="http://schemas.microsoft.com/office/drawing/2016/5/13/chartex" xmlns:cx8="http://schemas.microsoft.com/office/drawing/2016/5/14/chartex" xmlns:mc="http://schemas.openxmlformats.org/markup-compatibility/2006" xmlns:aink="http://schemas.microsoft.com/office/drawing/2016/ink" xmlns:am3d="http://schemas.microsoft.com/office/drawing/2017/model3d" xmlns:o="urn:schemas-microsoft-com:office:office" xmlns:r="http://schemas.openxmlformats.org/officeDocument/2006/relationships" xmlns:m="http://schemas.openxmlformats.org/officeDocument/2006/math" xmlns:v="urn:schemas-microsoft-com:vml" xmlns:wp14="http://schemas.microsoft.com/office/word/2010/wordprocessingDrawing" xmlns:wp="http://schemas.openxmlformats.org/drawingml/2006/wordprocessingDrawing" xmlns:w10="urn:schemas-microsoft-com:office:word" xmlns:w="http://schemas.openxmlformats.org/wordprocessingml/2006/main" xmlns:w14="http://schemas.microsoft.com/office/word/2010/wordml" xmlns:w15="http://schemas.microsoft.com/office/word/2012/wordml" xmlns:w16cex="http://schemas.microsoft.com/office/word/2018/wordml/cex" xmlns:w16cid="http://schemas.microsoft.com/office/word/2016/wordml/cid" xmlns:w16="http://schemas.microsoft.com/office/word/2018/wordml" xmlns:w16sdtdh="http://schemas.microsoft.com/office/word/2020/wordml/sdtdatahash" xmlns:w16se="http://schemas.microsoft.com/office/word/2015/wordml/symex" xmlns:wpg="http://schemas.microsoft.com/office/word/2010/wordprocessingGroup" xmlns:wpi="http://schemas.microsoft.com/office/word/2010/wordprocessingInk" xmlns:wne="http://schemas.microsoft.com/office/word/2006/wordml" xmlns:wps="http://schemas.microsoft.com/office/word/2010/wordprocessingShape" mc:Ignorable="w14 w15 w16se w16cid w16 w16cex w16sdtdh wp14">
   <w:p>
     <w:pPr>
-      <w:pStyle w:val="a8"/>
+      <w:pStyle w:val="Header"/>
     </w:pPr>
   </w:p>
 </w:hdr>
 </file>
 
 <file path=word/numbering.xml><?xml version="1.0" encoding="utf-8"?>
-<w:numbering xmlns:wpc="http://schemas.microsoft.com/office/word/2010/wordprocessingCanvas" xmlns:cx="http://schemas.microsoft.com/office/drawing/2014/chartex" xmlns:cx1="http://schemas.microsoft.com/office/drawing/2015/9/8/chartex" xmlns:mc="http://schemas.openxmlformats.org/markup-compatibility/2006" xmlns:o="urn:schemas-microsoft-com:office:office" xmlns:r="http://schemas.openxmlformats.org/officeDocument/2006/relationships" xmlns:m="http://schemas.openxmlformats.org/officeDocument/2006/math" xmlns:v="urn:schemas-microsoft-com:vml" xmlns:wp14="http://schemas.microsoft.com/office/word/2010/wordprocessingDrawing" xmlns:wp="http://schemas.openxmlformats.org/drawingml/2006/wordprocessingDrawing" xmlns:w10="urn:schemas-microsoft-com:office:word" xmlns:w="http://schemas.openxmlformats.org/wordprocessingml/2006/main" xmlns:w14="http://schemas.microsoft.com/office/word/2010/wordml" xmlns:w15="http://schemas.microsoft.com/office/word/2012/wordml" xmlns:w16se="http://schemas.microsoft.com/office/word/2015/wordml/symex" xmlns:wpg="http://schemas.microsoft.com/office/word/2010/wordprocessingGroup" xmlns:wpi="http://schemas.microsoft.com/office/word/2010/wordprocessingInk" xmlns:wne="http://schemas.microsoft.com/office/word/2006/wordml" xmlns:wps="http://schemas.microsoft.com/office/word/2010/wordprocessingShape" mc:Ignorable="w14 w15 w16se wp14">
+<w:numbering xmlns:wpc="http://schemas.microsoft.com/office/word/2010/wordprocessingCanvas" xmlns:cx="http://schemas.microsoft.com/office/drawing/2014/chartex" xmlns:cx1="http://schemas.microsoft.com/office/drawing/2015/9/8/chartex" xmlns:cx2="http://schemas.microsoft.com/office/drawing/2015/10/21/chartex" xmlns:cx3="http://schemas.microsoft.com/office/drawing/2016/5/9/chartex" xmlns:cx4="http://schemas.microsoft.com/office/drawing/2016/5/10/chartex" xmlns:cx5="http://schemas.microsoft.com/office/drawing/2016/5/11/chartex" xmlns:cx6="http://schemas.microsoft.com/office/drawing/2016/5/12/chartex" xmlns:cx7="http://schemas.microsoft.com/office/drawing/2016/5/13/chartex" xmlns:cx8="http://schemas.microsoft.com/office/drawing/2016/5/14/chartex" xmlns:mc="http://schemas.openxmlformats.org/markup-compatibility/2006" xmlns:aink="http://schemas.microsoft.com/office/drawing/2016/ink" xmlns:am3d="http://schemas.microsoft.com/office/drawing/2017/model3d" xmlns:o="urn:schemas-microsoft-com:office:office" xmlns:r="http://schemas.openxmlformats.org/officeDocument/2006/relationships" xmlns:m="http://schemas.openxmlformats.org/officeDocument/2006/math" xmlns:v="urn:schemas-microsoft-com:vml" xmlns:wp14="http://schemas.microsoft.com/office/word/2010/wordprocessingDrawing" xmlns:wp="http://schemas.openxmlformats.org/drawingml/2006/wordprocessingDrawing" xmlns:w10="urn:schemas-microsoft-com:office:word" xmlns:w="http://schemas.openxmlformats.org/wordprocessingml/2006/main" xmlns:w14="http://schemas.microsoft.com/office/word/2010/wordml" xmlns:w15="http://schemas.microsoft.com/office/word/2012/wordml" xmlns:w16cex="http://schemas.microsoft.com/office/word/2018/wordml/cex" xmlns:w16cid="http://schemas.microsoft.com/office/word/2016/wordml/cid" xmlns:w16="http://schemas.microsoft.com/office/word/2018/wordml" xmlns:w16sdtdh="http://schemas.microsoft.com/office/word/2020/wordml/sdtdatahash" xmlns:w16se="http://schemas.microsoft.com/office/word/2015/wordml/symex" xmlns:wpg="http://schemas.microsoft.com/office/word/2010/wordprocessingGroup" xmlns:wpi="http://schemas.microsoft.com/office/word/2010/wordprocessingInk" xmlns:wne="http://schemas.microsoft.com/office/word/2006/wordml" xmlns:wps="http://schemas.microsoft.com/office/word/2010/wordprocessingShape" mc:Ignorable="w14 w15 w16se w16cid w16 w16cex w16sdtdh wp14">
   <w:abstractNum w:abstractNumId="0" w15:restartNumberingAfterBreak="0">
     <w:nsid w:val="1A9E42E8"/>
     <w:multiLevelType w:val="multilevel"/>
@@ -5585,7 +5675,7 @@
 </file>
 
 <file path=word/styles.xml><?xml version="1.0" encoding="utf-8"?>
-<w:styles xmlns:mc="http://schemas.openxmlformats.org/markup-compatibility/2006" xmlns:r="http://schemas.openxmlformats.org/officeDocument/2006/relationships" xmlns:w="http://schemas.openxmlformats.org/wordprocessingml/2006/main" xmlns:w14="http://schemas.microsoft.com/office/word/2010/wordml" xmlns:w15="http://schemas.microsoft.com/office/word/2012/wordml" xmlns:w16se="http://schemas.microsoft.com/office/word/2015/wordml/symex" mc:Ignorable="w14 w15 w16se">
+<w:styles xmlns:mc="http://schemas.openxmlformats.org/markup-compatibility/2006" xmlns:r="http://schemas.openxmlformats.org/officeDocument/2006/relationships" xmlns:w="http://schemas.openxmlformats.org/wordprocessingml/2006/main" xmlns:w14="http://schemas.microsoft.com/office/word/2010/wordml" xmlns:w15="http://schemas.microsoft.com/office/word/2012/wordml" xmlns:w16cex="http://schemas.microsoft.com/office/word/2018/wordml/cex" xmlns:w16cid="http://schemas.microsoft.com/office/word/2016/wordml/cid" xmlns:w16="http://schemas.microsoft.com/office/word/2018/wordml" xmlns:w16sdtdh="http://schemas.microsoft.com/office/word/2020/wordml/sdtdatahash" xmlns:w16se="http://schemas.microsoft.com/office/word/2015/wordml/symex" mc:Ignorable="w14 w15 w16se w16cid w16 w16cex w16sdtdh">
   <w:docDefaults>
     <w:rPrDefault>
       <w:rPr>
@@ -5595,7 +5685,7 @@
     </w:rPrDefault>
     <w:pPrDefault/>
   </w:docDefaults>
-  <w:latentStyles w:defLockedState="0" w:defUIPriority="99" w:defSemiHidden="0" w:defUnhideWhenUsed="0" w:defQFormat="0" w:count="371">
+  <w:latentStyles w:defLockedState="0" w:defUIPriority="99" w:defSemiHidden="0" w:defUnhideWhenUsed="0" w:defQFormat="0" w:count="376">
     <w:lsdException w:name="Normal" w:uiPriority="0" w:qFormat="1"/>
     <w:lsdException w:name="heading 1" w:uiPriority="9" w:qFormat="1"/>
     <w:lsdException w:name="heading 2" w:semiHidden="1" w:uiPriority="9" w:unhideWhenUsed="1" w:qFormat="1"/>
@@ -5701,7 +5791,6 @@
     <w:lsdException w:name="HTML Sample" w:semiHidden="1" w:unhideWhenUsed="1"/>
     <w:lsdException w:name="HTML Typewriter" w:semiHidden="1" w:unhideWhenUsed="1"/>
     <w:lsdException w:name="HTML Variable" w:semiHidden="1" w:unhideWhenUsed="1"/>
-    <w:lsdException w:name="Normal Table" w:semiHidden="1" w:unhideWhenUsed="1"/>
     <w:lsdException w:name="annotation subject" w:semiHidden="1" w:unhideWhenUsed="1"/>
     <w:lsdException w:name="No List" w:semiHidden="1" w:unhideWhenUsed="1"/>
     <w:lsdException w:name="Outline List 1" w:semiHidden="1" w:unhideWhenUsed="1"/>
@@ -5744,11 +5833,8 @@
     <w:lsdException w:name="Table Contemporary" w:semiHidden="1" w:unhideWhenUsed="1"/>
     <w:lsdException w:name="Table Elegant" w:semiHidden="1" w:unhideWhenUsed="1"/>
     <w:lsdException w:name="Table Professional" w:semiHidden="1" w:unhideWhenUsed="1"/>
-    <w:lsdException w:name="Table Subtle 1" w:semiHidden="1" w:unhideWhenUsed="1"/>
     <w:lsdException w:name="Table Subtle 2" w:semiHidden="1" w:unhideWhenUsed="1"/>
     <w:lsdException w:name="Table Web 1" w:semiHidden="1" w:unhideWhenUsed="1"/>
-    <w:lsdException w:name="Table Web 2" w:semiHidden="1" w:unhideWhenUsed="1"/>
-    <w:lsdException w:name="Table Web 3" w:semiHidden="1" w:unhideWhenUsed="1"/>
     <w:lsdException w:name="Balloon Text" w:semiHidden="1" w:unhideWhenUsed="1"/>
     <w:lsdException w:name="Table Grid" w:uiPriority="59"/>
     <w:lsdException w:name="Table Theme" w:semiHidden="1" w:unhideWhenUsed="1"/>
@@ -5963,8 +6049,13 @@
     <w:lsdException w:name="List Table 5 Dark Accent 6" w:uiPriority="50"/>
     <w:lsdException w:name="List Table 6 Colorful Accent 6" w:uiPriority="51"/>
     <w:lsdException w:name="List Table 7 Colorful Accent 6" w:uiPriority="52"/>
+    <w:lsdException w:name="Mention" w:semiHidden="1" w:unhideWhenUsed="1"/>
+    <w:lsdException w:name="Smart Hyperlink" w:semiHidden="1" w:unhideWhenUsed="1"/>
+    <w:lsdException w:name="Hashtag" w:semiHidden="1" w:unhideWhenUsed="1"/>
+    <w:lsdException w:name="Unresolved Mention" w:semiHidden="1" w:unhideWhenUsed="1"/>
+    <w:lsdException w:name="Smart Link" w:semiHidden="1" w:unhideWhenUsed="1"/>
   </w:latentStyles>
-  <w:style w:type="paragraph" w:default="1" w:styleId="a">
+  <w:style w:type="paragraph" w:default="1" w:styleId="Normal">
     <w:name w:val="Normal"/>
     <w:qFormat/>
     <w:rsid w:val="002C5504"/>
@@ -5979,11 +6070,11 @@
       <w:lang w:val="ru-RU" w:eastAsia="ru-RU"/>
     </w:rPr>
   </w:style>
-  <w:style w:type="paragraph" w:styleId="1">
+  <w:style w:type="paragraph" w:styleId="Heading1">
     <w:name w:val="heading 1"/>
-    <w:basedOn w:val="a"/>
-    <w:next w:val="a"/>
-    <w:link w:val="10"/>
+    <w:basedOn w:val="Normal"/>
+    <w:next w:val="Normal"/>
+    <w:link w:val="Heading1Char"/>
     <w:uiPriority w:val="9"/>
     <w:qFormat/>
     <w:pPr>
@@ -5999,9 +6090,9 @@
       <w:szCs w:val="32"/>
     </w:rPr>
   </w:style>
-  <w:style w:type="paragraph" w:styleId="2">
+  <w:style w:type="paragraph" w:styleId="Heading2">
     <w:name w:val="heading 2"/>
-    <w:next w:val="a"/>
+    <w:next w:val="Normal"/>
     <w:uiPriority w:val="9"/>
     <w:semiHidden/>
     <w:unhideWhenUsed/>
@@ -6019,11 +6110,11 @@
       <w:lang w:eastAsia="zh-CN"/>
     </w:rPr>
   </w:style>
-  <w:style w:type="paragraph" w:styleId="3">
+  <w:style w:type="paragraph" w:styleId="Heading3">
     <w:name w:val="heading 3"/>
-    <w:basedOn w:val="a"/>
-    <w:next w:val="a"/>
-    <w:link w:val="30"/>
+    <w:basedOn w:val="Normal"/>
+    <w:next w:val="Normal"/>
+    <w:link w:val="Heading3Char"/>
     <w:uiPriority w:val="9"/>
     <w:semiHidden/>
     <w:unhideWhenUsed/>
@@ -6042,13 +6133,13 @@
       <w:szCs w:val="24"/>
     </w:rPr>
   </w:style>
-  <w:style w:type="character" w:default="1" w:styleId="a0">
+  <w:style w:type="character" w:default="1" w:styleId="DefaultParagraphFont">
     <w:name w:val="Default Paragraph Font"/>
     <w:uiPriority w:val="1"/>
     <w:semiHidden/>
     <w:unhideWhenUsed/>
   </w:style>
-  <w:style w:type="table" w:default="1" w:styleId="a1">
+  <w:style w:type="table" w:default="1" w:styleId="TableNormal">
     <w:name w:val="Normal Table"/>
     <w:uiPriority w:val="99"/>
     <w:semiHidden/>
@@ -6063,16 +6154,16 @@
       </w:tblCellMar>
     </w:tblPr>
   </w:style>
-  <w:style w:type="numbering" w:default="1" w:styleId="a2">
+  <w:style w:type="numbering" w:default="1" w:styleId="NoList">
     <w:name w:val="No List"/>
     <w:uiPriority w:val="99"/>
     <w:semiHidden/>
     <w:unhideWhenUsed/>
   </w:style>
-  <w:style w:type="paragraph" w:styleId="a3">
+  <w:style w:type="paragraph" w:styleId="BalloonText">
     <w:name w:val="Balloon Text"/>
-    <w:basedOn w:val="a"/>
-    <w:link w:val="a4"/>
+    <w:basedOn w:val="Normal"/>
+    <w:link w:val="BalloonTextChar"/>
     <w:uiPriority w:val="99"/>
     <w:semiHidden/>
     <w:unhideWhenUsed/>
@@ -6085,9 +6176,9 @@
       <w:szCs w:val="16"/>
     </w:rPr>
   </w:style>
-  <w:style w:type="character" w:styleId="a5">
+  <w:style w:type="character" w:styleId="Emphasis">
     <w:name w:val="Emphasis"/>
-    <w:basedOn w:val="a0"/>
+    <w:basedOn w:val="DefaultParagraphFont"/>
     <w:uiPriority w:val="20"/>
     <w:qFormat/>
     <w:rPr>
@@ -6095,10 +6186,10 @@
       <w:iCs/>
     </w:rPr>
   </w:style>
-  <w:style w:type="paragraph" w:styleId="a6">
+  <w:style w:type="paragraph" w:styleId="Footer">
     <w:name w:val="footer"/>
-    <w:basedOn w:val="a"/>
-    <w:link w:val="a7"/>
+    <w:basedOn w:val="Normal"/>
+    <w:link w:val="FooterChar"/>
     <w:uiPriority w:val="99"/>
     <w:unhideWhenUsed/>
     <w:pPr>
@@ -6109,10 +6200,10 @@
       <w:spacing w:after="0" w:line="240" w:lineRule="auto"/>
     </w:pPr>
   </w:style>
-  <w:style w:type="paragraph" w:styleId="a8">
+  <w:style w:type="paragraph" w:styleId="Header">
     <w:name w:val="header"/>
-    <w:basedOn w:val="a"/>
-    <w:link w:val="a9"/>
+    <w:basedOn w:val="Normal"/>
+    <w:link w:val="HeaderChar"/>
     <w:uiPriority w:val="99"/>
     <w:unhideWhenUsed/>
     <w:qFormat/>
@@ -6124,9 +6215,9 @@
       <w:spacing w:after="0" w:line="240" w:lineRule="auto"/>
     </w:pPr>
   </w:style>
-  <w:style w:type="character" w:styleId="HTML">
+  <w:style w:type="character" w:styleId="HTMLCode">
     <w:name w:val="HTML Code"/>
-    <w:basedOn w:val="a0"/>
+    <w:basedOn w:val="DefaultParagraphFont"/>
     <w:uiPriority w:val="99"/>
     <w:semiHidden/>
     <w:unhideWhenUsed/>
@@ -6137,9 +6228,9 @@
       <w:szCs w:val="20"/>
     </w:rPr>
   </w:style>
-  <w:style w:type="character" w:styleId="aa">
+  <w:style w:type="character" w:styleId="Hyperlink">
     <w:name w:val="Hyperlink"/>
-    <w:basedOn w:val="a0"/>
+    <w:basedOn w:val="DefaultParagraphFont"/>
     <w:uiPriority w:val="99"/>
     <w:unhideWhenUsed/>
     <w:qFormat/>
@@ -6148,9 +6239,9 @@
       <w:u w:val="single"/>
     </w:rPr>
   </w:style>
-  <w:style w:type="paragraph" w:styleId="ab">
+  <w:style w:type="paragraph" w:styleId="NormalWeb">
     <w:name w:val="Normal (Web)"/>
-    <w:basedOn w:val="a"/>
+    <w:basedOn w:val="Normal"/>
     <w:uiPriority w:val="99"/>
     <w:semiHidden/>
     <w:unhideWhenUsed/>
@@ -6165,9 +6256,9 @@
       <w:szCs w:val="24"/>
     </w:rPr>
   </w:style>
-  <w:style w:type="character" w:styleId="ac">
+  <w:style w:type="character" w:styleId="Strong">
     <w:name w:val="Strong"/>
-    <w:basedOn w:val="a0"/>
+    <w:basedOn w:val="DefaultParagraphFont"/>
     <w:uiPriority w:val="22"/>
     <w:qFormat/>
     <w:rPr>
@@ -6175,10 +6266,10 @@
       <w:bCs/>
     </w:rPr>
   </w:style>
-  <w:style w:type="paragraph" w:styleId="11">
+  <w:style w:type="paragraph" w:styleId="TOC1">
     <w:name w:val="toc 1"/>
-    <w:basedOn w:val="a"/>
-    <w:next w:val="a"/>
+    <w:basedOn w:val="Normal"/>
+    <w:next w:val="Normal"/>
     <w:uiPriority w:val="39"/>
     <w:unhideWhenUsed/>
     <w:qFormat/>
@@ -6190,10 +6281,10 @@
       <w:ind w:firstLine="0"/>
     </w:pPr>
   </w:style>
-  <w:style w:type="character" w:customStyle="1" w:styleId="10">
-    <w:name w:val="Заголовок 1 Знак"/>
-    <w:basedOn w:val="a0"/>
-    <w:link w:val="1"/>
+  <w:style w:type="character" w:customStyle="1" w:styleId="Heading1Char">
+    <w:name w:val="Heading 1 Char"/>
+    <w:basedOn w:val="DefaultParagraphFont"/>
+    <w:link w:val="Heading1"/>
     <w:uiPriority w:val="9"/>
     <w:rPr>
       <w:rFonts w:ascii="Times New Roman" w:eastAsiaTheme="majorEastAsia" w:hAnsi="Times New Roman" w:cstheme="majorBidi"/>
@@ -6205,8 +6296,8 @@
   </w:style>
   <w:style w:type="paragraph" w:customStyle="1" w:styleId="TOCHeading1">
     <w:name w:val="TOC Heading1"/>
-    <w:basedOn w:val="1"/>
-    <w:next w:val="a"/>
+    <w:basedOn w:val="Heading1"/>
+    <w:next w:val="Normal"/>
     <w:uiPriority w:val="39"/>
     <w:unhideWhenUsed/>
     <w:qFormat/>
@@ -6214,10 +6305,10 @@
       <w:outlineLvl w:val="9"/>
     </w:pPr>
   </w:style>
-  <w:style w:type="character" w:customStyle="1" w:styleId="a9">
-    <w:name w:val="Верхний колонтитул Знак"/>
-    <w:basedOn w:val="a0"/>
-    <w:link w:val="a8"/>
+  <w:style w:type="character" w:customStyle="1" w:styleId="HeaderChar">
+    <w:name w:val="Header Char"/>
+    <w:basedOn w:val="DefaultParagraphFont"/>
+    <w:link w:val="Header"/>
     <w:uiPriority w:val="99"/>
     <w:qFormat/>
     <w:rPr>
@@ -6225,10 +6316,10 @@
       <w:lang w:eastAsia="ru-RU"/>
     </w:rPr>
   </w:style>
-  <w:style w:type="character" w:customStyle="1" w:styleId="a7">
-    <w:name w:val="Нижний колонтитул Знак"/>
-    <w:basedOn w:val="a0"/>
-    <w:link w:val="a6"/>
+  <w:style w:type="character" w:customStyle="1" w:styleId="FooterChar">
+    <w:name w:val="Footer Char"/>
+    <w:basedOn w:val="DefaultParagraphFont"/>
+    <w:link w:val="Footer"/>
     <w:uiPriority w:val="99"/>
     <w:qFormat/>
     <w:rPr>
@@ -6236,10 +6327,10 @@
       <w:lang w:eastAsia="ru-RU"/>
     </w:rPr>
   </w:style>
-  <w:style w:type="character" w:customStyle="1" w:styleId="a4">
-    <w:name w:val="Текст выноски Знак"/>
-    <w:basedOn w:val="a0"/>
-    <w:link w:val="a3"/>
+  <w:style w:type="character" w:customStyle="1" w:styleId="BalloonTextChar">
+    <w:name w:val="Balloon Text Char"/>
+    <w:basedOn w:val="DefaultParagraphFont"/>
+    <w:link w:val="BalloonText"/>
     <w:uiPriority w:val="99"/>
     <w:semiHidden/>
     <w:rPr>
@@ -6249,9 +6340,9 @@
       <w:lang w:eastAsia="ru-RU"/>
     </w:rPr>
   </w:style>
-  <w:style w:type="paragraph" w:styleId="ad">
+  <w:style w:type="paragraph" w:styleId="ListParagraph">
     <w:name w:val="List Paragraph"/>
-    <w:basedOn w:val="a"/>
+    <w:basedOn w:val="Normal"/>
     <w:uiPriority w:val="99"/>
     <w:rsid w:val="00C93ED9"/>
     <w:pPr>
@@ -6259,10 +6350,10 @@
       <w:contextualSpacing/>
     </w:pPr>
   </w:style>
-  <w:style w:type="character" w:customStyle="1" w:styleId="30">
-    <w:name w:val="Заголовок 3 Знак"/>
-    <w:basedOn w:val="a0"/>
-    <w:link w:val="3"/>
+  <w:style w:type="character" w:customStyle="1" w:styleId="Heading3Char">
+    <w:name w:val="Heading 3 Char"/>
+    <w:basedOn w:val="DefaultParagraphFont"/>
+    <w:link w:val="Heading3"/>
     <w:uiPriority w:val="9"/>
     <w:semiHidden/>
     <w:rsid w:val="00450160"/>
@@ -6563,6 +6654,10 @@
 </file>
 
 <file path=customXml/item1.xml><?xml version="1.0" encoding="utf-8"?>
+<b:Sources xmlns:b="http://schemas.openxmlformats.org/officeDocument/2006/bibliography" xmlns="http://schemas.openxmlformats.org/officeDocument/2006/bibliography" SelectedStyle="\APASixthEditionOfficeOnline.xsl" StyleName="APA" Version="6"/>
+</file>
+
+<file path=customXml/item2.xml><?xml version="1.0" encoding="utf-8"?>
 <s:customData xmlns="http://www.wps.cn/officeDocument/2013/wpsCustomData" xmlns:s="http://www.wps.cn/officeDocument/2013/wpsCustomData">
   <customSectProps>
     <customSectPr/>
@@ -6571,22 +6666,18 @@
 </s:customData>
 </file>
 
-<file path=customXml/item2.xml><?xml version="1.0" encoding="utf-8"?>
-<b:Sources xmlns:b="http://schemas.openxmlformats.org/officeDocument/2006/bibliography" xmlns="http://schemas.openxmlformats.org/officeDocument/2006/bibliography" SelectedStyle="\APASixthEditionOfficeOnline.xsl" StyleName="APA" Version="6"/>
+<file path=customXml/itemProps1.xml><?xml version="1.0" encoding="utf-8"?>
+<ds:datastoreItem xmlns:ds="http://schemas.openxmlformats.org/officeDocument/2006/customXml" ds:itemID="{8050C66B-E4E4-4B7D-A63D-664C22037911}">
+  <ds:schemaRefs>
+    <ds:schemaRef ds:uri="http://schemas.openxmlformats.org/officeDocument/2006/bibliography"/>
+  </ds:schemaRefs>
+</ds:datastoreItem>
 </file>
 
-<file path=customXml/itemProps1.xml><?xml version="1.0" encoding="utf-8"?>
+<file path=customXml/itemProps2.xml><?xml version="1.0" encoding="utf-8"?>
 <ds:datastoreItem xmlns:ds="http://schemas.openxmlformats.org/officeDocument/2006/customXml" ds:itemID="{B1977F7D-205B-4081-913C-38D41E755F92}">
   <ds:schemaRefs>
     <ds:schemaRef ds:uri="http://www.wps.cn/officeDocument/2013/wpsCustomData"/>
   </ds:schemaRefs>
 </ds:datastoreItem>
-</file>
-
-<file path=customXml/itemProps2.xml><?xml version="1.0" encoding="utf-8"?>
-<ds:datastoreItem xmlns:ds="http://schemas.openxmlformats.org/officeDocument/2006/customXml" ds:itemID="{8050C66B-E4E4-4B7D-A63D-664C22037911}">
-  <ds:schemaRefs>
-    <ds:schemaRef ds:uri="http://schemas.openxmlformats.org/officeDocument/2006/bibliography"/>
-  </ds:schemaRefs>
-</ds:datastoreItem>
 </file>
</xml_diff>